<commit_message>
Update release plan and sprint 1
</commit_message>
<xml_diff>
--- a/Group42ReleaseandSprintPlan.docx
+++ b/Group42ReleaseandSprintPlan.docx
@@ -1160,7 +1160,7 @@
           <w:szCs w:val="24"/>
           <w:lang w:val="en-GB"/>
         </w:rPr>
-        <w:t>Story ID: FOUTWO-1 Browse the media vault on laptop</w:t>
+        <w:t>Story ID: FOUTWO-4 Create user accounts for logging in</w:t>
       </w:r>
       <w:r>
         <w:rPr>
@@ -1192,59 +1192,25 @@
           <w:szCs w:val="24"/>
           <w:lang w:val="en-GB"/>
         </w:rPr>
-        <w:t>Story ID: FOUTWO-4 Create user accounts for logging in</w:t>
+        <w:t xml:space="preserve">Story ID: FOUTWO-37 </w:t>
       </w:r>
       <w:r>
         <w:rPr>
           <w:rFonts w:ascii="Times New Roman" w:eastAsia="宋体" w:hAnsi="Times New Roman" w:cs="Times New Roman"/>
           <w:sz w:val="24"/>
           <w:szCs w:val="24"/>
-        </w:rPr>
-        <w:tab/>
-        <w:t>9</w:t>
-      </w:r>
-    </w:p>
-    <w:p>
-      <w:pPr>
-        <w:tabs>
-          <w:tab w:val="right" w:leader="dot" w:pos="8305"/>
-        </w:tabs>
-        <w:spacing w:line="240" w:lineRule="auto"/>
-        <w:ind w:leftChars="200" w:left="440" w:firstLineChars="60" w:firstLine="144"/>
+          <w:lang w:val="en-GB"/>
+        </w:rPr>
+        <w:t xml:space="preserve">Normalize </w:t>
+      </w:r>
+      <w:r>
         <w:rPr>
           <w:rFonts w:ascii="Times New Roman" w:eastAsia="宋体" w:hAnsi="Times New Roman" w:cs="Times New Roman"/>
           <w:sz w:val="24"/>
           <w:szCs w:val="24"/>
-        </w:rPr>
-      </w:pPr>
-      <w:r>
-        <w:rPr>
-          <w:rFonts w:ascii="Times New Roman" w:eastAsia="宋体" w:hAnsi="Times New Roman" w:cs="Times New Roman"/>
-          <w:sz w:val="24"/>
-          <w:szCs w:val="24"/>
           <w:lang w:val="en-GB"/>
         </w:rPr>
-        <w:t xml:space="preserve">Story ID: FOUTWO-37 </w:t>
-      </w:r>
-      <w:proofErr w:type="gramStart"/>
-      <w:r>
-        <w:rPr>
-          <w:rFonts w:ascii="Times New Roman" w:eastAsia="宋体" w:hAnsi="Times New Roman" w:cs="Times New Roman"/>
-          <w:sz w:val="24"/>
-          <w:szCs w:val="24"/>
-          <w:lang w:val="en-GB"/>
-        </w:rPr>
-        <w:t>The</w:t>
-      </w:r>
-      <w:proofErr w:type="gramEnd"/>
-      <w:r>
-        <w:rPr>
-          <w:rFonts w:ascii="Times New Roman" w:eastAsia="宋体" w:hAnsi="Times New Roman" w:cs="Times New Roman"/>
-          <w:sz w:val="24"/>
-          <w:szCs w:val="24"/>
-          <w:lang w:val="en-GB"/>
-        </w:rPr>
-        <w:t xml:space="preserve"> normalization of username and password</w:t>
+        <w:t>username and password</w:t>
       </w:r>
       <w:r>
         <w:rPr>
@@ -1597,7 +1563,14 @@
           <w:szCs w:val="24"/>
         </w:rPr>
         <w:tab/>
-        <w:t>Total Story Points: 67</w:t>
+        <w:t xml:space="preserve">Total Story Points: </w:t>
+      </w:r>
+      <w:r>
+        <w:rPr>
+          <w:sz w:val="24"/>
+          <w:szCs w:val="24"/>
+        </w:rPr>
+        <w:t>59</w:t>
       </w:r>
     </w:p>
     <w:p>
@@ -1795,7 +1768,10 @@
               <w:cnfStyle w:val="000000000000" w:firstRow="0" w:lastRow="0" w:firstColumn="0" w:lastColumn="0" w:oddVBand="0" w:evenVBand="0" w:oddHBand="0" w:evenHBand="0" w:firstRowFirstColumn="0" w:firstRowLastColumn="0" w:lastRowFirstColumn="0" w:lastRowLastColumn="0"/>
             </w:pPr>
             <w:r>
-              <w:t>The normalization of username and password</w:t>
+              <w:t xml:space="preserve">Normalize </w:t>
+            </w:r>
+            <w:r>
+              <w:t>username and password</w:t>
             </w:r>
           </w:p>
         </w:tc>
@@ -2635,7 +2611,7 @@
               <w:cnfStyle w:val="000000100000" w:firstRow="0" w:lastRow="0" w:firstColumn="0" w:lastColumn="0" w:oddVBand="0" w:evenVBand="0" w:oddHBand="1" w:evenHBand="0" w:firstRowFirstColumn="0" w:firstRowLastColumn="0" w:lastRowFirstColumn="0" w:lastRowLastColumn="0"/>
             </w:pPr>
             <w:r>
-              <w:t>4</w:t>
+              <w:t>2</w:t>
             </w:r>
           </w:p>
         </w:tc>
@@ -2695,7 +2671,7 @@
               <w:cnfStyle w:val="000000000000" w:firstRow="0" w:lastRow="0" w:firstColumn="0" w:lastColumn="0" w:oddVBand="0" w:evenVBand="0" w:oddHBand="0" w:evenHBand="0" w:firstRowFirstColumn="0" w:firstRowLastColumn="0" w:lastRowFirstColumn="0" w:lastRowLastColumn="0"/>
             </w:pPr>
             <w:r>
-              <w:t>8</w:t>
+              <w:t>2</w:t>
             </w:r>
           </w:p>
         </w:tc>
@@ -2818,7 +2794,7 @@
               <w:cnfStyle w:val="000000000000" w:firstRow="0" w:lastRow="0" w:firstColumn="0" w:lastColumn="0" w:oddVBand="0" w:evenVBand="0" w:oddHBand="0" w:evenHBand="0" w:firstRowFirstColumn="0" w:firstRowLastColumn="0" w:lastRowFirstColumn="0" w:lastRowLastColumn="0"/>
             </w:pPr>
             <w:r>
-              <w:t>1</w:t>
+              <w:t>4</w:t>
             </w:r>
           </w:p>
         </w:tc>
@@ -2857,7 +2833,7 @@
               <w:cnfStyle w:val="000000100000" w:firstRow="0" w:lastRow="0" w:firstColumn="0" w:lastColumn="0" w:oddVBand="0" w:evenVBand="0" w:oddHBand="1" w:evenHBand="0" w:firstRowFirstColumn="0" w:firstRowLastColumn="0" w:lastRowFirstColumn="0" w:lastRowLastColumn="0"/>
             </w:pPr>
             <w:r>
-              <w:t>17</w:t>
+              <w:t>12</w:t>
             </w:r>
           </w:p>
         </w:tc>
@@ -2965,7 +2941,7 @@
               <w:t>FOUTWO-</w:t>
             </w:r>
             <w:r>
-              <w:t>1</w:t>
+              <w:t>21</w:t>
             </w:r>
           </w:p>
         </w:tc>
@@ -2985,7 +2961,7 @@
               <w:cnfStyle w:val="000000100000" w:firstRow="0" w:lastRow="0" w:firstColumn="0" w:lastColumn="0" w:oddVBand="0" w:evenVBand="0" w:oddHBand="1" w:evenHBand="0" w:firstRowFirstColumn="0" w:firstRowLastColumn="0" w:lastRowFirstColumn="0" w:lastRowLastColumn="0"/>
             </w:pPr>
             <w:r>
-              <w:t>Browse the media vault on laptop</w:t>
+              <w:t>Calculate storage capability</w:t>
             </w:r>
           </w:p>
         </w:tc>
@@ -3005,12 +2981,15 @@
               <w:cnfStyle w:val="000000100000" w:firstRow="0" w:lastRow="0" w:firstColumn="0" w:lastColumn="0" w:oddVBand="0" w:evenVBand="0" w:oddHBand="1" w:evenHBand="0" w:firstRowFirstColumn="0" w:firstRowLastColumn="0" w:lastRowFirstColumn="0" w:lastRowLastColumn="0"/>
             </w:pPr>
             <w:r>
-              <w:t>8</w:t>
-            </w:r>
-          </w:p>
-        </w:tc>
-      </w:tr>
-      <w:tr>
+              <w:t>4</w:t>
+            </w:r>
+          </w:p>
+        </w:tc>
+      </w:tr>
+      <w:tr>
+        <w:trPr>
+          <w:trHeight w:val="91"/>
+        </w:trPr>
         <w:tc>
           <w:tcPr>
             <w:cnfStyle w:val="001000000000" w:firstRow="0" w:lastRow="0" w:firstColumn="1" w:lastColumn="0" w:oddVBand="0" w:evenVBand="0" w:oddHBand="0" w:evenHBand="0" w:firstRowFirstColumn="0" w:firstRowLastColumn="0" w:lastRowFirstColumn="0" w:lastRowLastColumn="0"/>
@@ -3028,7 +3007,7 @@
               <w:t>FOUTWO-</w:t>
             </w:r>
             <w:r>
-              <w:t>21</w:t>
+              <w:t>30</w:t>
             </w:r>
           </w:p>
         </w:tc>
@@ -3048,7 +3027,7 @@
               <w:cnfStyle w:val="000000000000" w:firstRow="0" w:lastRow="0" w:firstColumn="0" w:lastColumn="0" w:oddVBand="0" w:evenVBand="0" w:oddHBand="0" w:evenHBand="0" w:firstRowFirstColumn="0" w:firstRowLastColumn="0" w:lastRowFirstColumn="0" w:lastRowLastColumn="0"/>
             </w:pPr>
             <w:r>
-              <w:t>Calculate storage capability</w:t>
+              <w:t>Show detailed media information</w:t>
             </w:r>
           </w:p>
         </w:tc>
@@ -3076,101 +3055,37 @@
       <w:tr>
         <w:trPr>
           <w:cnfStyle w:val="000000100000" w:firstRow="0" w:lastRow="0" w:firstColumn="0" w:lastColumn="0" w:oddVBand="0" w:evenVBand="0" w:oddHBand="1" w:evenHBand="0" w:firstRowFirstColumn="0" w:firstRowLastColumn="0" w:lastRowFirstColumn="0" w:lastRowLastColumn="0"/>
-          <w:trHeight w:val="91"/>
         </w:trPr>
         <w:tc>
           <w:tcPr>
             <w:cnfStyle w:val="001000000000" w:firstRow="0" w:lastRow="0" w:firstColumn="1" w:lastColumn="0" w:oddVBand="0" w:evenVBand="0" w:oddHBand="0" w:evenHBand="0" w:firstRowFirstColumn="0" w:firstRowLastColumn="0" w:lastRowFirstColumn="0" w:lastRowLastColumn="0"/>
             <w:tcW w:w="1344" w:type="dxa"/>
-            <w:tcMar>
-              <w:top w:w="40" w:type="dxa"/>
-              <w:left w:w="40" w:type="dxa"/>
-              <w:bottom w:w="40" w:type="dxa"/>
-              <w:right w:w="40" w:type="dxa"/>
-            </w:tcMar>
-            <w:vAlign w:val="bottom"/>
-          </w:tcPr>
-          <w:p>
-            <w:r>
-              <w:t>FOUTWO-</w:t>
-            </w:r>
-            <w:r>
-              <w:t>30</w:t>
-            </w:r>
-          </w:p>
+          </w:tcPr>
+          <w:p/>
         </w:tc>
         <w:tc>
           <w:tcPr>
             <w:tcW w:w="6311" w:type="dxa"/>
-            <w:tcMar>
-              <w:top w:w="40" w:type="dxa"/>
-              <w:left w:w="40" w:type="dxa"/>
-              <w:bottom w:w="40" w:type="dxa"/>
-              <w:right w:w="40" w:type="dxa"/>
-            </w:tcMar>
-            <w:vAlign w:val="bottom"/>
-          </w:tcPr>
-          <w:p>
-            <w:pPr>
-              <w:cnfStyle w:val="000000100000" w:firstRow="0" w:lastRow="0" w:firstColumn="0" w:lastColumn="0" w:oddVBand="0" w:evenVBand="0" w:oddHBand="1" w:evenHBand="0" w:firstRowFirstColumn="0" w:firstRowLastColumn="0" w:lastRowFirstColumn="0" w:lastRowLastColumn="0"/>
-            </w:pPr>
-            <w:r>
-              <w:t>Show detailed media information</w:t>
+          </w:tcPr>
+          <w:p>
+            <w:pPr>
+              <w:cnfStyle w:val="000000100000" w:firstRow="0" w:lastRow="0" w:firstColumn="0" w:lastColumn="0" w:oddVBand="0" w:evenVBand="0" w:oddHBand="1" w:evenHBand="0" w:firstRowFirstColumn="0" w:firstRowLastColumn="0" w:lastRowFirstColumn="0" w:lastRowLastColumn="0"/>
+            </w:pPr>
+            <w:r>
+              <w:t>Story Point Sub-Total:</w:t>
             </w:r>
           </w:p>
         </w:tc>
         <w:tc>
           <w:tcPr>
             <w:tcW w:w="1418" w:type="dxa"/>
-            <w:tcMar>
-              <w:top w:w="40" w:type="dxa"/>
-              <w:left w:w="40" w:type="dxa"/>
-              <w:bottom w:w="40" w:type="dxa"/>
-              <w:right w:w="40" w:type="dxa"/>
-            </w:tcMar>
-            <w:vAlign w:val="bottom"/>
-          </w:tcPr>
-          <w:p>
-            <w:pPr>
-              <w:cnfStyle w:val="000000100000" w:firstRow="0" w:lastRow="0" w:firstColumn="0" w:lastColumn="0" w:oddVBand="0" w:evenVBand="0" w:oddHBand="1" w:evenHBand="0" w:firstRowFirstColumn="0" w:firstRowLastColumn="0" w:lastRowFirstColumn="0" w:lastRowLastColumn="0"/>
-            </w:pPr>
-            <w:r>
-              <w:t>4</w:t>
-            </w:r>
-          </w:p>
-        </w:tc>
-      </w:tr>
-      <w:tr>
-        <w:tc>
-          <w:tcPr>
-            <w:cnfStyle w:val="001000000000" w:firstRow="0" w:lastRow="0" w:firstColumn="1" w:lastColumn="0" w:oddVBand="0" w:evenVBand="0" w:oddHBand="0" w:evenHBand="0" w:firstRowFirstColumn="0" w:firstRowLastColumn="0" w:lastRowFirstColumn="0" w:lastRowLastColumn="0"/>
-            <w:tcW w:w="1344" w:type="dxa"/>
-          </w:tcPr>
-          <w:p/>
-        </w:tc>
-        <w:tc>
-          <w:tcPr>
-            <w:tcW w:w="6311" w:type="dxa"/>
-          </w:tcPr>
-          <w:p>
-            <w:pPr>
-              <w:cnfStyle w:val="000000000000" w:firstRow="0" w:lastRow="0" w:firstColumn="0" w:lastColumn="0" w:oddVBand="0" w:evenVBand="0" w:oddHBand="0" w:evenHBand="0" w:firstRowFirstColumn="0" w:firstRowLastColumn="0" w:lastRowFirstColumn="0" w:lastRowLastColumn="0"/>
-            </w:pPr>
-            <w:r>
-              <w:t>Story Point Sub-Total:</w:t>
-            </w:r>
-          </w:p>
-        </w:tc>
-        <w:tc>
-          <w:tcPr>
-            <w:tcW w:w="1418" w:type="dxa"/>
-          </w:tcPr>
-          <w:p>
-            <w:pPr>
-              <w:cnfStyle w:val="000000000000" w:firstRow="0" w:lastRow="0" w:firstColumn="0" w:lastColumn="0" w:oddVBand="0" w:evenVBand="0" w:oddHBand="0" w:evenHBand="0" w:firstRowFirstColumn="0" w:firstRowLastColumn="0" w:lastRowFirstColumn="0" w:lastRowLastColumn="0"/>
-            </w:pPr>
-            <w:r>
-              <w:t>16</w:t>
+          </w:tcPr>
+          <w:p>
+            <w:pPr>
+              <w:cnfStyle w:val="000000100000" w:firstRow="0" w:lastRow="0" w:firstColumn="0" w:lastColumn="0" w:oddVBand="0" w:evenVBand="0" w:oddHBand="1" w:evenHBand="0" w:firstRowFirstColumn="0" w:firstRowLastColumn="0" w:lastRowFirstColumn="0" w:lastRowLastColumn="0"/>
+            </w:pPr>
+            <w:r>
+              <w:t>8</w:t>
             </w:r>
           </w:p>
         </w:tc>
@@ -3238,7 +3153,7 @@
           <w:sz w:val="24"/>
           <w:szCs w:val="24"/>
         </w:rPr>
-        <w:t>65</w:t>
+        <w:t>57</w:t>
       </w:r>
     </w:p>
     <w:p>
@@ -3925,7 +3840,7 @@
           </w:tcPr>
           <w:p>
             <w:r>
-              <w:t>FOUTWO-2</w:t>
+              <w:t>FOUTWO-31</w:t>
             </w:r>
           </w:p>
         </w:tc>
@@ -3938,7 +3853,7 @@
               <w:cnfStyle w:val="000000100000" w:firstRow="0" w:lastRow="0" w:firstColumn="0" w:lastColumn="0" w:oddVBand="0" w:evenVBand="0" w:oddHBand="1" w:evenHBand="0" w:firstRowFirstColumn="0" w:firstRowLastColumn="0" w:lastRowFirstColumn="0" w:lastRowLastColumn="0"/>
             </w:pPr>
             <w:r>
-              <w:t>Browse the media vault on mobile phone</w:t>
+              <w:t>View media vault in list model</w:t>
             </w:r>
           </w:p>
         </w:tc>
@@ -3964,7 +3879,7 @@
           </w:tcPr>
           <w:p>
             <w:r>
-              <w:t>FOUTWO-31</w:t>
+              <w:t>FOUTWO-32</w:t>
             </w:r>
           </w:p>
         </w:tc>
@@ -3977,7 +3892,7 @@
               <w:cnfStyle w:val="000000000000" w:firstRow="0" w:lastRow="0" w:firstColumn="0" w:lastColumn="0" w:oddVBand="0" w:evenVBand="0" w:oddHBand="0" w:evenHBand="0" w:firstRowFirstColumn="0" w:firstRowLastColumn="0" w:lastRowFirstColumn="0" w:lastRowLastColumn="0"/>
             </w:pPr>
             <w:r>
-              <w:t>View media vault in list model</w:t>
+              <w:t>View media vault in grid model</w:t>
             </w:r>
           </w:p>
         </w:tc>
@@ -4006,7 +3921,7 @@
           </w:tcPr>
           <w:p>
             <w:r>
-              <w:t>FOUTWO-32</w:t>
+              <w:t>FOUTWO-23</w:t>
             </w:r>
           </w:p>
         </w:tc>
@@ -4019,7 +3934,7 @@
               <w:cnfStyle w:val="000000100000" w:firstRow="0" w:lastRow="0" w:firstColumn="0" w:lastColumn="0" w:oddVBand="0" w:evenVBand="0" w:oddHBand="1" w:evenHBand="0" w:firstRowFirstColumn="0" w:firstRowLastColumn="0" w:lastRowFirstColumn="0" w:lastRowLastColumn="0"/>
             </w:pPr>
             <w:r>
-              <w:t>View media vault in grid model</w:t>
+              <w:t>Tooltip</w:t>
             </w:r>
           </w:p>
         </w:tc>
@@ -4032,7 +3947,7 @@
               <w:cnfStyle w:val="000000100000" w:firstRow="0" w:lastRow="0" w:firstColumn="0" w:lastColumn="0" w:oddVBand="0" w:evenVBand="0" w:oddHBand="1" w:evenHBand="0" w:firstRowFirstColumn="0" w:firstRowLastColumn="0" w:lastRowFirstColumn="0" w:lastRowLastColumn="0"/>
             </w:pPr>
             <w:r>
-              <w:t>8</w:t>
+              <w:t>2</w:t>
             </w:r>
           </w:p>
         </w:tc>
@@ -4043,11 +3958,7 @@
             <w:cnfStyle w:val="001000000000" w:firstRow="0" w:lastRow="0" w:firstColumn="1" w:lastColumn="0" w:oddVBand="0" w:evenVBand="0" w:oddHBand="0" w:evenHBand="0" w:firstRowFirstColumn="0" w:firstRowLastColumn="0" w:lastRowFirstColumn="0" w:lastRowLastColumn="0"/>
             <w:tcW w:w="1485" w:type="dxa"/>
           </w:tcPr>
-          <w:p>
-            <w:r>
-              <w:t>FOUTWO-23</w:t>
-            </w:r>
-          </w:p>
+          <w:p/>
         </w:tc>
         <w:tc>
           <w:tcPr>
@@ -4055,10 +3966,11 @@
           </w:tcPr>
           <w:p>
             <w:pPr>
+              <w:jc w:val="right"/>
               <w:cnfStyle w:val="000000000000" w:firstRow="0" w:lastRow="0" w:firstColumn="0" w:lastColumn="0" w:oddVBand="0" w:evenVBand="0" w:oddHBand="0" w:evenHBand="0" w:firstRowFirstColumn="0" w:firstRowLastColumn="0" w:lastRowFirstColumn="0" w:lastRowLastColumn="0"/>
             </w:pPr>
             <w:r>
-              <w:t>Tooltip</w:t>
+              <w:t>Story Point Sub-Total:</w:t>
             </w:r>
           </w:p>
         </w:tc>
@@ -4071,46 +3983,7 @@
               <w:cnfStyle w:val="000000000000" w:firstRow="0" w:lastRow="0" w:firstColumn="0" w:lastColumn="0" w:oddVBand="0" w:evenVBand="0" w:oddHBand="0" w:evenHBand="0" w:firstRowFirstColumn="0" w:firstRowLastColumn="0" w:lastRowFirstColumn="0" w:lastRowLastColumn="0"/>
             </w:pPr>
             <w:r>
-              <w:t>2</w:t>
-            </w:r>
-          </w:p>
-        </w:tc>
-      </w:tr>
-      <w:tr>
-        <w:trPr>
-          <w:cnfStyle w:val="000000100000" w:firstRow="0" w:lastRow="0" w:firstColumn="0" w:lastColumn="0" w:oddVBand="0" w:evenVBand="0" w:oddHBand="1" w:evenHBand="0" w:firstRowFirstColumn="0" w:firstRowLastColumn="0" w:lastRowFirstColumn="0" w:lastRowLastColumn="0"/>
-        </w:trPr>
-        <w:tc>
-          <w:tcPr>
-            <w:cnfStyle w:val="001000000000" w:firstRow="0" w:lastRow="0" w:firstColumn="1" w:lastColumn="0" w:oddVBand="0" w:evenVBand="0" w:oddHBand="0" w:evenHBand="0" w:firstRowFirstColumn="0" w:firstRowLastColumn="0" w:lastRowFirstColumn="0" w:lastRowLastColumn="0"/>
-            <w:tcW w:w="1485" w:type="dxa"/>
-          </w:tcPr>
-          <w:p/>
-        </w:tc>
-        <w:tc>
-          <w:tcPr>
-            <w:tcW w:w="6170" w:type="dxa"/>
-          </w:tcPr>
-          <w:p>
-            <w:pPr>
-              <w:jc w:val="right"/>
-              <w:cnfStyle w:val="000000100000" w:firstRow="0" w:lastRow="0" w:firstColumn="0" w:lastColumn="0" w:oddVBand="0" w:evenVBand="0" w:oddHBand="1" w:evenHBand="0" w:firstRowFirstColumn="0" w:firstRowLastColumn="0" w:lastRowFirstColumn="0" w:lastRowLastColumn="0"/>
-            </w:pPr>
-            <w:r>
-              <w:t>Story Point Sub-Total:</w:t>
-            </w:r>
-          </w:p>
-        </w:tc>
-        <w:tc>
-          <w:tcPr>
-            <w:tcW w:w="1418" w:type="dxa"/>
-          </w:tcPr>
-          <w:p>
-            <w:pPr>
-              <w:cnfStyle w:val="000000100000" w:firstRow="0" w:lastRow="0" w:firstColumn="0" w:lastColumn="0" w:oddVBand="0" w:evenVBand="0" w:oddHBand="1" w:evenHBand="0" w:firstRowFirstColumn="0" w:firstRowLastColumn="0" w:lastRowFirstColumn="0" w:lastRowLastColumn="0"/>
-            </w:pPr>
-            <w:r>
-              <w:t>26</w:t>
+              <w:t>18</w:t>
             </w:r>
           </w:p>
         </w:tc>
@@ -4170,7 +4043,7 @@
           <w:sz w:val="24"/>
           <w:szCs w:val="24"/>
         </w:rPr>
-        <w:t>61</w:t>
+        <w:t>53</w:t>
       </w:r>
     </w:p>
     <w:p>
@@ -4503,7 +4376,7 @@
               <w:rPr>
                 <w:rFonts w:hint="eastAsia"/>
               </w:rPr>
-              <w:t>34</w:t>
+              <w:t>43</w:t>
             </w:r>
           </w:p>
         </w:tc>
@@ -4516,7 +4389,7 @@
               <w:cnfStyle w:val="000000100000" w:firstRow="0" w:lastRow="0" w:firstColumn="0" w:lastColumn="0" w:oddVBand="0" w:evenVBand="0" w:oddHBand="1" w:evenHBand="0" w:firstRowFirstColumn="0" w:firstRowLastColumn="0" w:lastRowFirstColumn="0" w:lastRowLastColumn="0"/>
             </w:pPr>
             <w:r>
-              <w:t>External access (WAN)</w:t>
+              <w:t>Beautiful interface</w:t>
             </w:r>
           </w:p>
         </w:tc>
@@ -4527,54 +4400,6 @@
           <w:p>
             <w:pPr>
               <w:cnfStyle w:val="000000100000" w:firstRow="0" w:lastRow="0" w:firstColumn="0" w:lastColumn="0" w:oddVBand="0" w:evenVBand="0" w:oddHBand="1" w:evenHBand="0" w:firstRowFirstColumn="0" w:firstRowLastColumn="0" w:lastRowFirstColumn="0" w:lastRowLastColumn="0"/>
-            </w:pPr>
-            <w:r>
-              <w:rPr>
-                <w:rFonts w:hint="eastAsia"/>
-              </w:rPr>
-              <w:t>8</w:t>
-            </w:r>
-          </w:p>
-        </w:tc>
-      </w:tr>
-      <w:tr>
-        <w:tc>
-          <w:tcPr>
-            <w:cnfStyle w:val="001000000000" w:firstRow="0" w:lastRow="0" w:firstColumn="1" w:lastColumn="0" w:oddVBand="0" w:evenVBand="0" w:oddHBand="0" w:evenHBand="0" w:firstRowFirstColumn="0" w:firstRowLastColumn="0" w:lastRowFirstColumn="0" w:lastRowLastColumn="0"/>
-            <w:tcW w:w="1485" w:type="dxa"/>
-          </w:tcPr>
-          <w:p>
-            <w:r>
-              <w:t>FOUTWO-</w:t>
-            </w:r>
-            <w:r>
-              <w:rPr>
-                <w:rFonts w:hint="eastAsia"/>
-              </w:rPr>
-              <w:t>43</w:t>
-            </w:r>
-          </w:p>
-        </w:tc>
-        <w:tc>
-          <w:tcPr>
-            <w:tcW w:w="6170" w:type="dxa"/>
-          </w:tcPr>
-          <w:p>
-            <w:pPr>
-              <w:cnfStyle w:val="000000000000" w:firstRow="0" w:lastRow="0" w:firstColumn="0" w:lastColumn="0" w:oddVBand="0" w:evenVBand="0" w:oddHBand="0" w:evenHBand="0" w:firstRowFirstColumn="0" w:firstRowLastColumn="0" w:lastRowFirstColumn="0" w:lastRowLastColumn="0"/>
-            </w:pPr>
-            <w:r>
-              <w:t>Beautiful interface</w:t>
-            </w:r>
-          </w:p>
-        </w:tc>
-        <w:tc>
-          <w:tcPr>
-            <w:tcW w:w="1418" w:type="dxa"/>
-          </w:tcPr>
-          <w:p>
-            <w:pPr>
-              <w:cnfStyle w:val="000000000000" w:firstRow="0" w:lastRow="0" w:firstColumn="0" w:lastColumn="0" w:oddVBand="0" w:evenVBand="0" w:oddHBand="0" w:evenHBand="0" w:firstRowFirstColumn="0" w:firstRowLastColumn="0" w:lastRowFirstColumn="0" w:lastRowLastColumn="0"/>
             </w:pPr>
             <w:r>
               <w:rPr>
@@ -4586,9 +4411,6 @@
         </w:tc>
       </w:tr>
       <w:tr>
-        <w:trPr>
-          <w:cnfStyle w:val="000000100000" w:firstRow="0" w:lastRow="0" w:firstColumn="0" w:lastColumn="0" w:oddVBand="0" w:evenVBand="0" w:oddHBand="1" w:evenHBand="0" w:firstRowFirstColumn="0" w:firstRowLastColumn="0" w:lastRowFirstColumn="0" w:lastRowLastColumn="0"/>
-        </w:trPr>
         <w:tc>
           <w:tcPr>
             <w:cnfStyle w:val="001000000000" w:firstRow="0" w:lastRow="0" w:firstColumn="1" w:lastColumn="0" w:oddVBand="0" w:evenVBand="0" w:oddHBand="0" w:evenHBand="0" w:firstRowFirstColumn="0" w:firstRowLastColumn="0" w:lastRowFirstColumn="0" w:lastRowLastColumn="0"/>
@@ -4603,7 +4425,7 @@
           <w:p>
             <w:pPr>
               <w:jc w:val="right"/>
-              <w:cnfStyle w:val="000000100000" w:firstRow="0" w:lastRow="0" w:firstColumn="0" w:lastColumn="0" w:oddVBand="0" w:evenVBand="0" w:oddHBand="1" w:evenHBand="0" w:firstRowFirstColumn="0" w:firstRowLastColumn="0" w:lastRowFirstColumn="0" w:lastRowLastColumn="0"/>
+              <w:cnfStyle w:val="000000000000" w:firstRow="0" w:lastRow="0" w:firstColumn="0" w:lastColumn="0" w:oddVBand="0" w:evenVBand="0" w:oddHBand="0" w:evenHBand="0" w:firstRowFirstColumn="0" w:firstRowLastColumn="0" w:lastRowFirstColumn="0" w:lastRowLastColumn="0"/>
             </w:pPr>
             <w:r>
               <w:t>Story Point Sub-Total:</w:t>
@@ -4616,13 +4438,13 @@
           </w:tcPr>
           <w:p>
             <w:pPr>
-              <w:cnfStyle w:val="000000100000" w:firstRow="0" w:lastRow="0" w:firstColumn="0" w:lastColumn="0" w:oddVBand="0" w:evenVBand="0" w:oddHBand="1" w:evenHBand="0" w:firstRowFirstColumn="0" w:firstRowLastColumn="0" w:lastRowFirstColumn="0" w:lastRowLastColumn="0"/>
+              <w:cnfStyle w:val="000000000000" w:firstRow="0" w:lastRow="0" w:firstColumn="0" w:lastColumn="0" w:oddVBand="0" w:evenVBand="0" w:oddHBand="0" w:evenHBand="0" w:firstRowFirstColumn="0" w:firstRowLastColumn="0" w:lastRowFirstColumn="0" w:lastRowLastColumn="0"/>
             </w:pPr>
             <w:r>
               <w:rPr>
                 <w:rFonts w:hint="eastAsia"/>
               </w:rPr>
-              <w:t>10</w:t>
+              <w:t>2</w:t>
             </w:r>
           </w:p>
         </w:tc>
@@ -6218,6 +6040,8 @@
       <w:r>
         <w:t>Sprint 1</w:t>
       </w:r>
+      <w:bookmarkStart w:id="24" w:name="_GoBack"/>
+      <w:bookmarkEnd w:id="24"/>
     </w:p>
     <w:p>
       <w:pPr>
@@ -6231,7 +6055,14 @@
           <w:sz w:val="24"/>
           <w:szCs w:val="24"/>
         </w:rPr>
-        <w:t>Total Story Points: 33</w:t>
+        <w:t xml:space="preserve">Total Story Points: </w:t>
+      </w:r>
+      <w:r>
+        <w:rPr>
+          <w:sz w:val="24"/>
+          <w:szCs w:val="24"/>
+        </w:rPr>
+        <w:t>25</w:t>
       </w:r>
       <w:r>
         <w:rPr>
@@ -6246,15 +6077,15 @@
           <w:sz w:val="24"/>
           <w:szCs w:val="24"/>
         </w:rPr>
-        <w:t>80</w:t>
+        <w:t>59</w:t>
       </w:r>
     </w:p>
     <w:p>
       <w:pPr>
         <w:pStyle w:val="2"/>
       </w:pPr>
-      <w:bookmarkStart w:id="24" w:name="h.1y810tw" w:colFirst="0" w:colLast="0"/>
-      <w:bookmarkEnd w:id="24"/>
+      <w:bookmarkStart w:id="25" w:name="h.1y810tw" w:colFirst="0" w:colLast="0"/>
+      <w:bookmarkEnd w:id="25"/>
       <w:r>
         <w:rPr>
           <w:b w:val="0"/>
@@ -6273,419 +6104,10 @@
         <w:pStyle w:val="2"/>
         <w:spacing w:before="360"/>
       </w:pPr>
-      <w:bookmarkStart w:id="25" w:name="h.4i7ojhp" w:colFirst="0" w:colLast="0"/>
-      <w:bookmarkEnd w:id="25"/>
-      <w:r>
-        <w:t>Story ID: FOUTWO-1 Browse the media vault on laptop</w:t>
-      </w:r>
-    </w:p>
-    <w:tbl>
-      <w:tblPr>
-        <w:tblStyle w:val="af1"/>
-        <w:tblW w:w="9249" w:type="dxa"/>
-        <w:tblInd w:w="-345" w:type="dxa"/>
-        <w:tblBorders>
-          <w:top w:val="single" w:sz="8" w:space="0" w:color="8064A2"/>
-          <w:left w:val="single" w:sz="8" w:space="0" w:color="8064A2"/>
-          <w:bottom w:val="single" w:sz="8" w:space="0" w:color="8064A2"/>
-          <w:right w:val="single" w:sz="8" w:space="0" w:color="8064A2"/>
-        </w:tblBorders>
-        <w:tblLayout w:type="fixed"/>
-        <w:tblLook w:val="04A0" w:firstRow="1" w:lastRow="0" w:firstColumn="1" w:lastColumn="0" w:noHBand="0" w:noVBand="1"/>
-      </w:tblPr>
-      <w:tblGrid>
-        <w:gridCol w:w="903"/>
-        <w:gridCol w:w="6435"/>
-        <w:gridCol w:w="1086"/>
-        <w:gridCol w:w="825"/>
-      </w:tblGrid>
-      <w:tr>
-        <w:trPr>
-          <w:cnfStyle w:val="100000000000" w:firstRow="1" w:lastRow="0" w:firstColumn="0" w:lastColumn="0" w:oddVBand="0" w:evenVBand="0" w:oddHBand="0" w:evenHBand="0" w:firstRowFirstColumn="0" w:firstRowLastColumn="0" w:lastRowFirstColumn="0" w:lastRowLastColumn="0"/>
-        </w:trPr>
-        <w:tc>
-          <w:tcPr>
-            <w:cnfStyle w:val="001000000000" w:firstRow="0" w:lastRow="0" w:firstColumn="1" w:lastColumn="0" w:oddVBand="0" w:evenVBand="0" w:oddHBand="0" w:evenHBand="0" w:firstRowFirstColumn="0" w:firstRowLastColumn="0" w:lastRowFirstColumn="0" w:lastRowLastColumn="0"/>
-            <w:tcW w:w="903" w:type="dxa"/>
-          </w:tcPr>
-          <w:p>
-            <w:r>
-              <w:t>Task ID</w:t>
-            </w:r>
-          </w:p>
-        </w:tc>
-        <w:tc>
-          <w:tcPr>
-            <w:tcW w:w="6435" w:type="dxa"/>
-          </w:tcPr>
-          <w:p>
-            <w:pPr>
-              <w:cnfStyle w:val="100000000000" w:firstRow="1" w:lastRow="0" w:firstColumn="0" w:lastColumn="0" w:oddVBand="0" w:evenVBand="0" w:oddHBand="0" w:evenHBand="0" w:firstRowFirstColumn="0" w:firstRowLastColumn="0" w:lastRowFirstColumn="0" w:lastRowLastColumn="0"/>
-            </w:pPr>
-            <w:r>
-              <w:t>Task Description</w:t>
-            </w:r>
-          </w:p>
-        </w:tc>
-        <w:tc>
-          <w:tcPr>
-            <w:tcW w:w="1086" w:type="dxa"/>
-          </w:tcPr>
-          <w:p>
-            <w:pPr>
-              <w:cnfStyle w:val="100000000000" w:firstRow="1" w:lastRow="0" w:firstColumn="0" w:lastColumn="0" w:oddVBand="0" w:evenVBand="0" w:oddHBand="0" w:evenHBand="0" w:firstRowFirstColumn="0" w:firstRowLastColumn="0" w:lastRowFirstColumn="0" w:lastRowLastColumn="0"/>
-            </w:pPr>
-            <w:r>
-              <w:t>Estimate</w:t>
-            </w:r>
-          </w:p>
-        </w:tc>
-        <w:tc>
-          <w:tcPr>
-            <w:tcW w:w="825" w:type="dxa"/>
-          </w:tcPr>
-          <w:p>
-            <w:pPr>
-              <w:cnfStyle w:val="100000000000" w:firstRow="1" w:lastRow="0" w:firstColumn="0" w:lastColumn="0" w:oddVBand="0" w:evenVBand="0" w:oddHBand="0" w:evenHBand="0" w:firstRowFirstColumn="0" w:firstRowLastColumn="0" w:lastRowFirstColumn="0" w:lastRowLastColumn="0"/>
-            </w:pPr>
-            <w:r>
-              <w:t>Taken</w:t>
-            </w:r>
-          </w:p>
-        </w:tc>
-      </w:tr>
-      <w:tr>
-        <w:trPr>
-          <w:cnfStyle w:val="000000100000" w:firstRow="0" w:lastRow="0" w:firstColumn="0" w:lastColumn="0" w:oddVBand="0" w:evenVBand="0" w:oddHBand="1" w:evenHBand="0" w:firstRowFirstColumn="0" w:firstRowLastColumn="0" w:lastRowFirstColumn="0" w:lastRowLastColumn="0"/>
-        </w:trPr>
-        <w:tc>
-          <w:tcPr>
-            <w:cnfStyle w:val="001000000000" w:firstRow="0" w:lastRow="0" w:firstColumn="1" w:lastColumn="0" w:oddVBand="0" w:evenVBand="0" w:oddHBand="0" w:evenHBand="0" w:firstRowFirstColumn="0" w:firstRowLastColumn="0" w:lastRowFirstColumn="0" w:lastRowLastColumn="0"/>
-            <w:tcW w:w="903" w:type="dxa"/>
-          </w:tcPr>
-          <w:p>
-            <w:r>
-              <w:t>T01</w:t>
-            </w:r>
-          </w:p>
-        </w:tc>
-        <w:tc>
-          <w:tcPr>
-            <w:tcW w:w="6435" w:type="dxa"/>
-          </w:tcPr>
-          <w:p>
-            <w:pPr>
-              <w:cnfStyle w:val="000000100000" w:firstRow="0" w:lastRow="0" w:firstColumn="0" w:lastColumn="0" w:oddVBand="0" w:evenVBand="0" w:oddHBand="1" w:evenHBand="0" w:firstRowFirstColumn="0" w:firstRowLastColumn="0" w:lastRowFirstColumn="0" w:lastRowLastColumn="0"/>
-            </w:pPr>
-            <w:r>
-              <w:t>Design the user interface design sketch using Word document</w:t>
-            </w:r>
-          </w:p>
-        </w:tc>
-        <w:tc>
-          <w:tcPr>
-            <w:tcW w:w="1086" w:type="dxa"/>
-          </w:tcPr>
-          <w:p>
-            <w:pPr>
-              <w:cnfStyle w:val="000000100000" w:firstRow="0" w:lastRow="0" w:firstColumn="0" w:lastColumn="0" w:oddVBand="0" w:evenVBand="0" w:oddHBand="1" w:evenHBand="0" w:firstRowFirstColumn="0" w:firstRowLastColumn="0" w:lastRowFirstColumn="0" w:lastRowLastColumn="0"/>
-            </w:pPr>
-            <w:r>
-              <w:rPr>
-                <w:rFonts w:hint="eastAsia"/>
-              </w:rPr>
-              <w:t>3</w:t>
-            </w:r>
-          </w:p>
-        </w:tc>
-        <w:tc>
-          <w:tcPr>
-            <w:tcW w:w="825" w:type="dxa"/>
-          </w:tcPr>
-          <w:p>
-            <w:pPr>
-              <w:cnfStyle w:val="000000100000" w:firstRow="0" w:lastRow="0" w:firstColumn="0" w:lastColumn="0" w:oddVBand="0" w:evenVBand="0" w:oddHBand="1" w:evenHBand="0" w:firstRowFirstColumn="0" w:firstRowLastColumn="0" w:lastRowFirstColumn="0" w:lastRowLastColumn="0"/>
-            </w:pPr>
-          </w:p>
-        </w:tc>
-      </w:tr>
-      <w:tr>
-        <w:tc>
-          <w:tcPr>
-            <w:cnfStyle w:val="001000000000" w:firstRow="0" w:lastRow="0" w:firstColumn="1" w:lastColumn="0" w:oddVBand="0" w:evenVBand="0" w:oddHBand="0" w:evenHBand="0" w:firstRowFirstColumn="0" w:firstRowLastColumn="0" w:lastRowFirstColumn="0" w:lastRowLastColumn="0"/>
-            <w:tcW w:w="903" w:type="dxa"/>
-          </w:tcPr>
-          <w:p>
-            <w:r>
-              <w:t>T02</w:t>
-            </w:r>
-          </w:p>
-        </w:tc>
-        <w:tc>
-          <w:tcPr>
-            <w:tcW w:w="6435" w:type="dxa"/>
-          </w:tcPr>
-          <w:p>
-            <w:pPr>
-              <w:cnfStyle w:val="000000000000" w:firstRow="0" w:lastRow="0" w:firstColumn="0" w:lastColumn="0" w:oddVBand="0" w:evenVBand="0" w:oddHBand="0" w:evenHBand="0" w:firstRowFirstColumn="0" w:firstRowLastColumn="0" w:lastRowFirstColumn="0" w:lastRowLastColumn="0"/>
-            </w:pPr>
-            <w:r>
-              <w:t>Build the webpage development environment</w:t>
-            </w:r>
-          </w:p>
-        </w:tc>
-        <w:tc>
-          <w:tcPr>
-            <w:tcW w:w="1086" w:type="dxa"/>
-          </w:tcPr>
-          <w:p>
-            <w:pPr>
-              <w:cnfStyle w:val="000000000000" w:firstRow="0" w:lastRow="0" w:firstColumn="0" w:lastColumn="0" w:oddVBand="0" w:evenVBand="0" w:oddHBand="0" w:evenHBand="0" w:firstRowFirstColumn="0" w:firstRowLastColumn="0" w:lastRowFirstColumn="0" w:lastRowLastColumn="0"/>
-            </w:pPr>
-            <w:r>
-              <w:rPr>
-                <w:rFonts w:hint="eastAsia"/>
-              </w:rPr>
-              <w:t>3</w:t>
-            </w:r>
-          </w:p>
-        </w:tc>
-        <w:tc>
-          <w:tcPr>
-            <w:tcW w:w="825" w:type="dxa"/>
-          </w:tcPr>
-          <w:p>
-            <w:pPr>
-              <w:cnfStyle w:val="000000000000" w:firstRow="0" w:lastRow="0" w:firstColumn="0" w:lastColumn="0" w:oddVBand="0" w:evenVBand="0" w:oddHBand="0" w:evenHBand="0" w:firstRowFirstColumn="0" w:firstRowLastColumn="0" w:lastRowFirstColumn="0" w:lastRowLastColumn="0"/>
-            </w:pPr>
-          </w:p>
-        </w:tc>
-      </w:tr>
-      <w:tr>
-        <w:trPr>
-          <w:cnfStyle w:val="000000100000" w:firstRow="0" w:lastRow="0" w:firstColumn="0" w:lastColumn="0" w:oddVBand="0" w:evenVBand="0" w:oddHBand="1" w:evenHBand="0" w:firstRowFirstColumn="0" w:firstRowLastColumn="0" w:lastRowFirstColumn="0" w:lastRowLastColumn="0"/>
-        </w:trPr>
-        <w:tc>
-          <w:tcPr>
-            <w:cnfStyle w:val="001000000000" w:firstRow="0" w:lastRow="0" w:firstColumn="1" w:lastColumn="0" w:oddVBand="0" w:evenVBand="0" w:oddHBand="0" w:evenHBand="0" w:firstRowFirstColumn="0" w:firstRowLastColumn="0" w:lastRowFirstColumn="0" w:lastRowLastColumn="0"/>
-            <w:tcW w:w="903" w:type="dxa"/>
-          </w:tcPr>
-          <w:p>
-            <w:r>
-              <w:t>T03</w:t>
-            </w:r>
-          </w:p>
-        </w:tc>
-        <w:tc>
-          <w:tcPr>
-            <w:tcW w:w="6435" w:type="dxa"/>
-          </w:tcPr>
-          <w:p>
-            <w:pPr>
-              <w:cnfStyle w:val="000000100000" w:firstRow="0" w:lastRow="0" w:firstColumn="0" w:lastColumn="0" w:oddVBand="0" w:evenVBand="0" w:oddHBand="1" w:evenHBand="0" w:firstRowFirstColumn="0" w:firstRowLastColumn="0" w:lastRowFirstColumn="0" w:lastRowLastColumn="0"/>
-            </w:pPr>
-            <w:r>
-              <w:t>Use PHP/HTML5/CSS to deliver the design sketch to web browser</w:t>
-            </w:r>
-          </w:p>
-        </w:tc>
-        <w:tc>
-          <w:tcPr>
-            <w:tcW w:w="1086" w:type="dxa"/>
-          </w:tcPr>
-          <w:p>
-            <w:pPr>
-              <w:cnfStyle w:val="000000100000" w:firstRow="0" w:lastRow="0" w:firstColumn="0" w:lastColumn="0" w:oddVBand="0" w:evenVBand="0" w:oddHBand="1" w:evenHBand="0" w:firstRowFirstColumn="0" w:firstRowLastColumn="0" w:lastRowFirstColumn="0" w:lastRowLastColumn="0"/>
-            </w:pPr>
-            <w:r>
-              <w:rPr>
-                <w:rFonts w:hint="eastAsia"/>
-              </w:rPr>
-              <w:t>8</w:t>
-            </w:r>
-          </w:p>
-        </w:tc>
-        <w:tc>
-          <w:tcPr>
-            <w:tcW w:w="825" w:type="dxa"/>
-          </w:tcPr>
-          <w:p>
-            <w:pPr>
-              <w:cnfStyle w:val="000000100000" w:firstRow="0" w:lastRow="0" w:firstColumn="0" w:lastColumn="0" w:oddVBand="0" w:evenVBand="0" w:oddHBand="1" w:evenHBand="0" w:firstRowFirstColumn="0" w:firstRowLastColumn="0" w:lastRowFirstColumn="0" w:lastRowLastColumn="0"/>
-            </w:pPr>
-          </w:p>
-        </w:tc>
-      </w:tr>
-      <w:tr>
-        <w:tc>
-          <w:tcPr>
-            <w:cnfStyle w:val="001000000000" w:firstRow="0" w:lastRow="0" w:firstColumn="1" w:lastColumn="0" w:oddVBand="0" w:evenVBand="0" w:oddHBand="0" w:evenHBand="0" w:firstRowFirstColumn="0" w:firstRowLastColumn="0" w:lastRowFirstColumn="0" w:lastRowLastColumn="0"/>
-            <w:tcW w:w="903" w:type="dxa"/>
-          </w:tcPr>
-          <w:p>
-            <w:r>
-              <w:t>T04</w:t>
-            </w:r>
-          </w:p>
-        </w:tc>
-        <w:tc>
-          <w:tcPr>
-            <w:tcW w:w="6435" w:type="dxa"/>
-          </w:tcPr>
-          <w:p>
-            <w:pPr>
-              <w:cnfStyle w:val="000000000000" w:firstRow="0" w:lastRow="0" w:firstColumn="0" w:lastColumn="0" w:oddVBand="0" w:evenVBand="0" w:oddHBand="0" w:evenHBand="0" w:firstRowFirstColumn="0" w:firstRowLastColumn="0" w:lastRowFirstColumn="0" w:lastRowLastColumn="0"/>
-            </w:pPr>
-            <w:r>
-              <w:t>Put the button and textbox along with function into web page</w:t>
-            </w:r>
-          </w:p>
-        </w:tc>
-        <w:tc>
-          <w:tcPr>
-            <w:tcW w:w="1086" w:type="dxa"/>
-          </w:tcPr>
-          <w:p>
-            <w:pPr>
-              <w:cnfStyle w:val="000000000000" w:firstRow="0" w:lastRow="0" w:firstColumn="0" w:lastColumn="0" w:oddVBand="0" w:evenVBand="0" w:oddHBand="0" w:evenHBand="0" w:firstRowFirstColumn="0" w:firstRowLastColumn="0" w:lastRowFirstColumn="0" w:lastRowLastColumn="0"/>
-            </w:pPr>
-            <w:r>
-              <w:rPr>
-                <w:rFonts w:hint="eastAsia"/>
-              </w:rPr>
-              <w:t>8</w:t>
-            </w:r>
-          </w:p>
-        </w:tc>
-        <w:tc>
-          <w:tcPr>
-            <w:tcW w:w="825" w:type="dxa"/>
-          </w:tcPr>
-          <w:p>
-            <w:pPr>
-              <w:cnfStyle w:val="000000000000" w:firstRow="0" w:lastRow="0" w:firstColumn="0" w:lastColumn="0" w:oddVBand="0" w:evenVBand="0" w:oddHBand="0" w:evenHBand="0" w:firstRowFirstColumn="0" w:firstRowLastColumn="0" w:lastRowFirstColumn="0" w:lastRowLastColumn="0"/>
-            </w:pPr>
-          </w:p>
-        </w:tc>
-      </w:tr>
-      <w:tr>
-        <w:trPr>
-          <w:cnfStyle w:val="000000100000" w:firstRow="0" w:lastRow="0" w:firstColumn="0" w:lastColumn="0" w:oddVBand="0" w:evenVBand="0" w:oddHBand="1" w:evenHBand="0" w:firstRowFirstColumn="0" w:firstRowLastColumn="0" w:lastRowFirstColumn="0" w:lastRowLastColumn="0"/>
-        </w:trPr>
-        <w:tc>
-          <w:tcPr>
-            <w:cnfStyle w:val="001000000000" w:firstRow="0" w:lastRow="0" w:firstColumn="1" w:lastColumn="0" w:oddVBand="0" w:evenVBand="0" w:oddHBand="0" w:evenHBand="0" w:firstRowFirstColumn="0" w:firstRowLastColumn="0" w:lastRowFirstColumn="0" w:lastRowLastColumn="0"/>
-            <w:tcW w:w="903" w:type="dxa"/>
-          </w:tcPr>
-          <w:p>
-            <w:r>
-              <w:t>T05</w:t>
-            </w:r>
-          </w:p>
-        </w:tc>
-        <w:tc>
-          <w:tcPr>
-            <w:tcW w:w="6435" w:type="dxa"/>
-          </w:tcPr>
-          <w:p>
-            <w:pPr>
-              <w:cnfStyle w:val="000000100000" w:firstRow="0" w:lastRow="0" w:firstColumn="0" w:lastColumn="0" w:oddVBand="0" w:evenVBand="0" w:oddHBand="1" w:evenHBand="0" w:firstRowFirstColumn="0" w:firstRowLastColumn="0" w:lastRowFirstColumn="0" w:lastRowLastColumn="0"/>
-            </w:pPr>
-            <w:r>
-              <w:t>Verify story is complete (acceptance test)</w:t>
-            </w:r>
-          </w:p>
-        </w:tc>
-        <w:tc>
-          <w:tcPr>
-            <w:tcW w:w="1086" w:type="dxa"/>
-          </w:tcPr>
-          <w:p>
-            <w:pPr>
-              <w:cnfStyle w:val="000000100000" w:firstRow="0" w:lastRow="0" w:firstColumn="0" w:lastColumn="0" w:oddVBand="0" w:evenVBand="0" w:oddHBand="1" w:evenHBand="0" w:firstRowFirstColumn="0" w:firstRowLastColumn="0" w:lastRowFirstColumn="0" w:lastRowLastColumn="0"/>
-            </w:pPr>
-            <w:r>
-              <w:rPr>
-                <w:rFonts w:hint="eastAsia"/>
-              </w:rPr>
-              <w:t>3</w:t>
-            </w:r>
-          </w:p>
-        </w:tc>
-        <w:tc>
-          <w:tcPr>
-            <w:tcW w:w="825" w:type="dxa"/>
-          </w:tcPr>
-          <w:p>
-            <w:pPr>
-              <w:cnfStyle w:val="000000100000" w:firstRow="0" w:lastRow="0" w:firstColumn="0" w:lastColumn="0" w:oddVBand="0" w:evenVBand="0" w:oddHBand="1" w:evenHBand="0" w:firstRowFirstColumn="0" w:firstRowLastColumn="0" w:lastRowFirstColumn="0" w:lastRowLastColumn="0"/>
-            </w:pPr>
-          </w:p>
-        </w:tc>
-      </w:tr>
-      <w:tr>
-        <w:tc>
-          <w:tcPr>
-            <w:cnfStyle w:val="001000000000" w:firstRow="0" w:lastRow="0" w:firstColumn="1" w:lastColumn="0" w:oddVBand="0" w:evenVBand="0" w:oddHBand="0" w:evenHBand="0" w:firstRowFirstColumn="0" w:firstRowLastColumn="0" w:lastRowFirstColumn="0" w:lastRowLastColumn="0"/>
-            <w:tcW w:w="903" w:type="dxa"/>
-          </w:tcPr>
-          <w:p/>
-        </w:tc>
-        <w:tc>
-          <w:tcPr>
-            <w:tcW w:w="6435" w:type="dxa"/>
-          </w:tcPr>
-          <w:p>
-            <w:pPr>
-              <w:tabs>
-                <w:tab w:val="right" w:pos="6219"/>
-              </w:tabs>
-              <w:cnfStyle w:val="000000000000" w:firstRow="0" w:lastRow="0" w:firstColumn="0" w:lastColumn="0" w:oddVBand="0" w:evenVBand="0" w:oddHBand="0" w:evenHBand="0" w:firstRowFirstColumn="0" w:firstRowLastColumn="0" w:lastRowFirstColumn="0" w:lastRowLastColumn="0"/>
-            </w:pPr>
-            <w:r>
-              <w:t>Story Points: 8</w:t>
-            </w:r>
-            <w:r>
-              <w:tab/>
-              <w:t>Total Hours:</w:t>
-            </w:r>
-          </w:p>
-        </w:tc>
-        <w:tc>
-          <w:tcPr>
-            <w:tcW w:w="1086" w:type="dxa"/>
-          </w:tcPr>
-          <w:p>
-            <w:pPr>
-              <w:cnfStyle w:val="000000000000" w:firstRow="0" w:lastRow="0" w:firstColumn="0" w:lastColumn="0" w:oddVBand="0" w:evenVBand="0" w:oddHBand="0" w:evenHBand="0" w:firstRowFirstColumn="0" w:firstRowLastColumn="0" w:lastRowFirstColumn="0" w:lastRowLastColumn="0"/>
-            </w:pPr>
-            <w:r>
-              <w:rPr>
-                <w:rFonts w:hint="eastAsia"/>
-              </w:rPr>
-              <w:t>25</w:t>
-            </w:r>
-          </w:p>
-        </w:tc>
-        <w:tc>
-          <w:tcPr>
-            <w:tcW w:w="825" w:type="dxa"/>
-          </w:tcPr>
-          <w:p>
-            <w:pPr>
-              <w:cnfStyle w:val="000000000000" w:firstRow="0" w:lastRow="0" w:firstColumn="0" w:lastColumn="0" w:oddVBand="0" w:evenVBand="0" w:oddHBand="0" w:evenHBand="0" w:firstRowFirstColumn="0" w:firstRowLastColumn="0" w:lastRowFirstColumn="0" w:lastRowLastColumn="0"/>
-            </w:pPr>
-          </w:p>
-        </w:tc>
-      </w:tr>
-    </w:tbl>
-    <w:p>
-      <w:pPr>
-        <w:pStyle w:val="2"/>
-        <w:spacing w:before="360"/>
-      </w:pPr>
-      <w:bookmarkStart w:id="26" w:name="h.2xcytpi" w:colFirst="0" w:colLast="0"/>
+      <w:bookmarkStart w:id="26" w:name="h.4i7ojhp" w:colFirst="0" w:colLast="0"/>
+      <w:bookmarkStart w:id="27" w:name="h.2xcytpi" w:colFirst="0" w:colLast="0"/>
       <w:bookmarkEnd w:id="26"/>
+      <w:bookmarkEnd w:id="27"/>
       <w:r>
         <w:t>Story ID: FOUTWO-4 Create user accounts for logging in</w:t>
       </w:r>
@@ -6776,7 +6198,7 @@
           </w:tcPr>
           <w:p>
             <w:r>
-              <w:t>T06</w:t>
+              <w:t>T01</w:t>
             </w:r>
           </w:p>
         </w:tc>
@@ -6794,8 +6216,6 @@
             <w:r>
               <w:t>s</w:t>
             </w:r>
-            <w:bookmarkStart w:id="27" w:name="_GoBack"/>
-            <w:bookmarkEnd w:id="27"/>
             <w:r>
               <w:t xml:space="preserve"> using </w:t>
             </w:r>
@@ -6841,7 +6261,7 @@
           </w:tcPr>
           <w:p>
             <w:r>
-              <w:t>T07</w:t>
+              <w:t>T02</w:t>
             </w:r>
           </w:p>
         </w:tc>
@@ -6896,7 +6316,7 @@
           </w:tcPr>
           <w:p>
             <w:r>
-              <w:t>T08</w:t>
+              <w:t>T03</w:t>
             </w:r>
           </w:p>
         </w:tc>
@@ -6950,7 +6370,7 @@
           </w:tcPr>
           <w:p>
             <w:r>
-              <w:t>T09</w:t>
+              <w:t>T04</w:t>
             </w:r>
           </w:p>
         </w:tc>
@@ -7002,7 +6422,7 @@
           </w:tcPr>
           <w:p>
             <w:r>
-              <w:t>T10</w:t>
+              <w:t>T05</w:t>
             </w:r>
           </w:p>
         </w:tc>
@@ -7054,7 +6474,7 @@
           </w:tcPr>
           <w:p>
             <w:r>
-              <w:t>T11</w:t>
+              <w:t>T06</w:t>
             </w:r>
           </w:p>
         </w:tc>
@@ -7170,13 +6590,11 @@
       <w:r>
         <w:t xml:space="preserve">Story ID: FOUTWO-37 </w:t>
       </w:r>
-      <w:proofErr w:type="gramStart"/>
-      <w:r>
-        <w:t>The</w:t>
-      </w:r>
-      <w:proofErr w:type="gramEnd"/>
-      <w:r>
-        <w:t xml:space="preserve"> normalization of username and password</w:t>
+      <w:r>
+        <w:t xml:space="preserve">Normalize </w:t>
+      </w:r>
+      <w:r>
+        <w:t>username and password</w:t>
       </w:r>
     </w:p>
     <w:tbl>
@@ -7265,7 +6683,7 @@
           </w:tcPr>
           <w:p>
             <w:r>
-              <w:t>T12</w:t>
+              <w:t>T07</w:t>
             </w:r>
           </w:p>
         </w:tc>
@@ -7317,7 +6735,7 @@
           </w:tcPr>
           <w:p>
             <w:r>
-              <w:t>T13</w:t>
+              <w:t>T08</w:t>
             </w:r>
           </w:p>
         </w:tc>
@@ -7372,7 +6790,10 @@
           </w:tcPr>
           <w:p>
             <w:r>
-              <w:t>T14</w:t>
+              <w:rPr>
+                <w:rFonts w:hint="eastAsia"/>
+              </w:rPr>
+              <w:t>T09</w:t>
             </w:r>
           </w:p>
         </w:tc>
@@ -7385,111 +6806,10 @@
               <w:cnfStyle w:val="000000100000" w:firstRow="0" w:lastRow="0" w:firstColumn="0" w:lastColumn="0" w:oddVBand="0" w:evenVBand="0" w:oddHBand="1" w:evenHBand="0" w:firstRowFirstColumn="0" w:firstRowLastColumn="0" w:lastRowFirstColumn="0" w:lastRowLastColumn="0"/>
             </w:pPr>
             <w:r>
-              <w:t xml:space="preserve">Wrote code to create function to normalize the username and password </w:t>
-            </w:r>
-          </w:p>
-        </w:tc>
-        <w:tc>
-          <w:tcPr>
-            <w:tcW w:w="1086" w:type="dxa"/>
-          </w:tcPr>
-          <w:p>
-            <w:pPr>
-              <w:cnfStyle w:val="000000100000" w:firstRow="0" w:lastRow="0" w:firstColumn="0" w:lastColumn="0" w:oddVBand="0" w:evenVBand="0" w:oddHBand="1" w:evenHBand="0" w:firstRowFirstColumn="0" w:firstRowLastColumn="0" w:lastRowFirstColumn="0" w:lastRowLastColumn="0"/>
-            </w:pPr>
-            <w:r>
-              <w:t>5</w:t>
-            </w:r>
-          </w:p>
-        </w:tc>
-        <w:tc>
-          <w:tcPr>
-            <w:tcW w:w="825" w:type="dxa"/>
-          </w:tcPr>
-          <w:p>
-            <w:pPr>
-              <w:cnfStyle w:val="000000100000" w:firstRow="0" w:lastRow="0" w:firstColumn="0" w:lastColumn="0" w:oddVBand="0" w:evenVBand="0" w:oddHBand="1" w:evenHBand="0" w:firstRowFirstColumn="0" w:firstRowLastColumn="0" w:lastRowFirstColumn="0" w:lastRowLastColumn="0"/>
-            </w:pPr>
-          </w:p>
-        </w:tc>
-      </w:tr>
-      <w:tr>
-        <w:tc>
-          <w:tcPr>
-            <w:cnfStyle w:val="001000000000" w:firstRow="0" w:lastRow="0" w:firstColumn="1" w:lastColumn="0" w:oddVBand="0" w:evenVBand="0" w:oddHBand="0" w:evenHBand="0" w:firstRowFirstColumn="0" w:firstRowLastColumn="0" w:lastRowFirstColumn="0" w:lastRowLastColumn="0"/>
-            <w:tcW w:w="903" w:type="dxa"/>
-          </w:tcPr>
-          <w:p>
-            <w:r>
-              <w:t>T15</w:t>
-            </w:r>
-          </w:p>
-        </w:tc>
-        <w:tc>
-          <w:tcPr>
-            <w:tcW w:w="6435" w:type="dxa"/>
-          </w:tcPr>
-          <w:p>
-            <w:pPr>
-              <w:cnfStyle w:val="000000000000" w:firstRow="0" w:lastRow="0" w:firstColumn="0" w:lastColumn="0" w:oddVBand="0" w:evenVBand="0" w:oddHBand="0" w:evenHBand="0" w:firstRowFirstColumn="0" w:firstRowLastColumn="0" w:lastRowFirstColumn="0" w:lastRowLastColumn="0"/>
-            </w:pPr>
-            <w:r>
-              <w:t>Verify story is complete (acceptance test)</w:t>
-            </w:r>
-          </w:p>
-        </w:tc>
-        <w:tc>
-          <w:tcPr>
-            <w:tcW w:w="1086" w:type="dxa"/>
-          </w:tcPr>
-          <w:p>
-            <w:pPr>
-              <w:cnfStyle w:val="000000000000" w:firstRow="0" w:lastRow="0" w:firstColumn="0" w:lastColumn="0" w:oddVBand="0" w:evenVBand="0" w:oddHBand="0" w:evenHBand="0" w:firstRowFirstColumn="0" w:firstRowLastColumn="0" w:lastRowFirstColumn="0" w:lastRowLastColumn="0"/>
-            </w:pPr>
-            <w:r>
-              <w:t>2</w:t>
-            </w:r>
-          </w:p>
-        </w:tc>
-        <w:tc>
-          <w:tcPr>
-            <w:tcW w:w="825" w:type="dxa"/>
-          </w:tcPr>
-          <w:p>
-            <w:pPr>
-              <w:cnfStyle w:val="000000000000" w:firstRow="0" w:lastRow="0" w:firstColumn="0" w:lastColumn="0" w:oddVBand="0" w:evenVBand="0" w:oddHBand="0" w:evenHBand="0" w:firstRowFirstColumn="0" w:firstRowLastColumn="0" w:lastRowFirstColumn="0" w:lastRowLastColumn="0"/>
-            </w:pPr>
-          </w:p>
-        </w:tc>
-      </w:tr>
-      <w:tr>
-        <w:trPr>
-          <w:cnfStyle w:val="000000100000" w:firstRow="0" w:lastRow="0" w:firstColumn="0" w:lastColumn="0" w:oddVBand="0" w:evenVBand="0" w:oddHBand="1" w:evenHBand="0" w:firstRowFirstColumn="0" w:firstRowLastColumn="0" w:lastRowFirstColumn="0" w:lastRowLastColumn="0"/>
-        </w:trPr>
-        <w:tc>
-          <w:tcPr>
-            <w:cnfStyle w:val="001000000000" w:firstRow="0" w:lastRow="0" w:firstColumn="1" w:lastColumn="0" w:oddVBand="0" w:evenVBand="0" w:oddHBand="0" w:evenHBand="0" w:firstRowFirstColumn="0" w:firstRowLastColumn="0" w:lastRowFirstColumn="0" w:lastRowLastColumn="0"/>
-            <w:tcW w:w="903" w:type="dxa"/>
-          </w:tcPr>
-          <w:p/>
-        </w:tc>
-        <w:tc>
-          <w:tcPr>
-            <w:tcW w:w="6435" w:type="dxa"/>
-          </w:tcPr>
-          <w:p>
-            <w:pPr>
-              <w:tabs>
-                <w:tab w:val="right" w:pos="6219"/>
-              </w:tabs>
-              <w:cnfStyle w:val="000000100000" w:firstRow="0" w:lastRow="0" w:firstColumn="0" w:lastColumn="0" w:oddVBand="0" w:evenVBand="0" w:oddHBand="1" w:evenHBand="0" w:firstRowFirstColumn="0" w:firstRowLastColumn="0" w:lastRowFirstColumn="0" w:lastRowLastColumn="0"/>
-            </w:pPr>
-            <w:r>
-              <w:t>Story Points: 8</w:t>
-            </w:r>
-            <w:r>
-              <w:tab/>
-              <w:t>Total Hours:</w:t>
+              <w:rPr>
+                <w:rFonts w:hint="eastAsia"/>
+              </w:rPr>
+              <w:t>Link database and webpage</w:t>
             </w:r>
           </w:p>
         </w:tc>
@@ -7507,6 +6827,162 @@
               </w:rPr>
               <w:t>1</w:t>
             </w:r>
+          </w:p>
+        </w:tc>
+        <w:tc>
+          <w:tcPr>
+            <w:tcW w:w="825" w:type="dxa"/>
+          </w:tcPr>
+          <w:p>
+            <w:pPr>
+              <w:cnfStyle w:val="000000100000" w:firstRow="0" w:lastRow="0" w:firstColumn="0" w:lastColumn="0" w:oddVBand="0" w:evenVBand="0" w:oddHBand="1" w:evenHBand="0" w:firstRowFirstColumn="0" w:firstRowLastColumn="0" w:lastRowFirstColumn="0" w:lastRowLastColumn="0"/>
+            </w:pPr>
+          </w:p>
+        </w:tc>
+      </w:tr>
+      <w:tr>
+        <w:tc>
+          <w:tcPr>
+            <w:cnfStyle w:val="001000000000" w:firstRow="0" w:lastRow="0" w:firstColumn="1" w:lastColumn="0" w:oddVBand="0" w:evenVBand="0" w:oddHBand="0" w:evenHBand="0" w:firstRowFirstColumn="0" w:firstRowLastColumn="0" w:lastRowFirstColumn="0" w:lastRowLastColumn="0"/>
+            <w:tcW w:w="903" w:type="dxa"/>
+          </w:tcPr>
+          <w:p>
+            <w:r>
+              <w:t>T10</w:t>
+            </w:r>
+          </w:p>
+        </w:tc>
+        <w:tc>
+          <w:tcPr>
+            <w:tcW w:w="6435" w:type="dxa"/>
+          </w:tcPr>
+          <w:p>
+            <w:pPr>
+              <w:cnfStyle w:val="000000000000" w:firstRow="0" w:lastRow="0" w:firstColumn="0" w:lastColumn="0" w:oddVBand="0" w:evenVBand="0" w:oddHBand="0" w:evenHBand="0" w:firstRowFirstColumn="0" w:firstRowLastColumn="0" w:lastRowFirstColumn="0" w:lastRowLastColumn="0"/>
+            </w:pPr>
+            <w:r>
+              <w:t xml:space="preserve">Wrote code to create function to normalize the username and password </w:t>
+            </w:r>
+          </w:p>
+        </w:tc>
+        <w:tc>
+          <w:tcPr>
+            <w:tcW w:w="1086" w:type="dxa"/>
+          </w:tcPr>
+          <w:p>
+            <w:pPr>
+              <w:cnfStyle w:val="000000000000" w:firstRow="0" w:lastRow="0" w:firstColumn="0" w:lastColumn="0" w:oddVBand="0" w:evenVBand="0" w:oddHBand="0" w:evenHBand="0" w:firstRowFirstColumn="0" w:firstRowLastColumn="0" w:lastRowFirstColumn="0" w:lastRowLastColumn="0"/>
+            </w:pPr>
+            <w:r>
+              <w:t>4</w:t>
+            </w:r>
+          </w:p>
+        </w:tc>
+        <w:tc>
+          <w:tcPr>
+            <w:tcW w:w="825" w:type="dxa"/>
+          </w:tcPr>
+          <w:p>
+            <w:pPr>
+              <w:cnfStyle w:val="000000000000" w:firstRow="0" w:lastRow="0" w:firstColumn="0" w:lastColumn="0" w:oddVBand="0" w:evenVBand="0" w:oddHBand="0" w:evenHBand="0" w:firstRowFirstColumn="0" w:firstRowLastColumn="0" w:lastRowFirstColumn="0" w:lastRowLastColumn="0"/>
+            </w:pPr>
+          </w:p>
+        </w:tc>
+      </w:tr>
+      <w:tr>
+        <w:trPr>
+          <w:cnfStyle w:val="000000100000" w:firstRow="0" w:lastRow="0" w:firstColumn="0" w:lastColumn="0" w:oddVBand="0" w:evenVBand="0" w:oddHBand="1" w:evenHBand="0" w:firstRowFirstColumn="0" w:firstRowLastColumn="0" w:lastRowFirstColumn="0" w:lastRowLastColumn="0"/>
+        </w:trPr>
+        <w:tc>
+          <w:tcPr>
+            <w:cnfStyle w:val="001000000000" w:firstRow="0" w:lastRow="0" w:firstColumn="1" w:lastColumn="0" w:oddVBand="0" w:evenVBand="0" w:oddHBand="0" w:evenHBand="0" w:firstRowFirstColumn="0" w:firstRowLastColumn="0" w:lastRowFirstColumn="0" w:lastRowLastColumn="0"/>
+            <w:tcW w:w="903" w:type="dxa"/>
+          </w:tcPr>
+          <w:p>
+            <w:r>
+              <w:t>T11</w:t>
+            </w:r>
+          </w:p>
+        </w:tc>
+        <w:tc>
+          <w:tcPr>
+            <w:tcW w:w="6435" w:type="dxa"/>
+          </w:tcPr>
+          <w:p>
+            <w:pPr>
+              <w:cnfStyle w:val="000000100000" w:firstRow="0" w:lastRow="0" w:firstColumn="0" w:lastColumn="0" w:oddVBand="0" w:evenVBand="0" w:oddHBand="1" w:evenHBand="0" w:firstRowFirstColumn="0" w:firstRowLastColumn="0" w:lastRowFirstColumn="0" w:lastRowLastColumn="0"/>
+            </w:pPr>
+            <w:r>
+              <w:t>Verify story is complete (acceptance test)</w:t>
+            </w:r>
+          </w:p>
+        </w:tc>
+        <w:tc>
+          <w:tcPr>
+            <w:tcW w:w="1086" w:type="dxa"/>
+          </w:tcPr>
+          <w:p>
+            <w:pPr>
+              <w:cnfStyle w:val="000000100000" w:firstRow="0" w:lastRow="0" w:firstColumn="0" w:lastColumn="0" w:oddVBand="0" w:evenVBand="0" w:oddHBand="1" w:evenHBand="0" w:firstRowFirstColumn="0" w:firstRowLastColumn="0" w:lastRowFirstColumn="0" w:lastRowLastColumn="0"/>
+            </w:pPr>
+            <w:r>
+              <w:t>2</w:t>
+            </w:r>
+          </w:p>
+        </w:tc>
+        <w:tc>
+          <w:tcPr>
+            <w:tcW w:w="825" w:type="dxa"/>
+          </w:tcPr>
+          <w:p>
+            <w:pPr>
+              <w:cnfStyle w:val="000000100000" w:firstRow="0" w:lastRow="0" w:firstColumn="0" w:lastColumn="0" w:oddVBand="0" w:evenVBand="0" w:oddHBand="1" w:evenHBand="0" w:firstRowFirstColumn="0" w:firstRowLastColumn="0" w:lastRowFirstColumn="0" w:lastRowLastColumn="0"/>
+            </w:pPr>
+          </w:p>
+        </w:tc>
+      </w:tr>
+      <w:tr>
+        <w:tc>
+          <w:tcPr>
+            <w:cnfStyle w:val="001000000000" w:firstRow="0" w:lastRow="0" w:firstColumn="1" w:lastColumn="0" w:oddVBand="0" w:evenVBand="0" w:oddHBand="0" w:evenHBand="0" w:firstRowFirstColumn="0" w:firstRowLastColumn="0" w:lastRowFirstColumn="0" w:lastRowLastColumn="0"/>
+            <w:tcW w:w="903" w:type="dxa"/>
+          </w:tcPr>
+          <w:p/>
+        </w:tc>
+        <w:tc>
+          <w:tcPr>
+            <w:tcW w:w="6435" w:type="dxa"/>
+          </w:tcPr>
+          <w:p>
+            <w:pPr>
+              <w:tabs>
+                <w:tab w:val="right" w:pos="6219"/>
+              </w:tabs>
+              <w:cnfStyle w:val="000000000000" w:firstRow="0" w:lastRow="0" w:firstColumn="0" w:lastColumn="0" w:oddVBand="0" w:evenVBand="0" w:oddHBand="0" w:evenHBand="0" w:firstRowFirstColumn="0" w:firstRowLastColumn="0" w:lastRowFirstColumn="0" w:lastRowLastColumn="0"/>
+            </w:pPr>
+            <w:r>
+              <w:t>Story Points: 8</w:t>
+            </w:r>
+            <w:r>
+              <w:tab/>
+              <w:t>Total Hours:</w:t>
+            </w:r>
+          </w:p>
+        </w:tc>
+        <w:tc>
+          <w:tcPr>
+            <w:tcW w:w="1086" w:type="dxa"/>
+          </w:tcPr>
+          <w:p>
+            <w:pPr>
+              <w:cnfStyle w:val="000000000000" w:firstRow="0" w:lastRow="0" w:firstColumn="0" w:lastColumn="0" w:oddVBand="0" w:evenVBand="0" w:oddHBand="0" w:evenHBand="0" w:firstRowFirstColumn="0" w:firstRowLastColumn="0" w:lastRowFirstColumn="0" w:lastRowLastColumn="0"/>
+            </w:pPr>
+            <w:r>
+              <w:rPr>
+                <w:rFonts w:hint="eastAsia"/>
+              </w:rPr>
+              <w:t>1</w:t>
+            </w:r>
             <w:r>
               <w:t>3</w:t>
             </w:r>
@@ -7518,22 +6994,25 @@
           </w:tcPr>
           <w:p>
             <w:pPr>
-              <w:cnfStyle w:val="000000100000" w:firstRow="0" w:lastRow="0" w:firstColumn="0" w:lastColumn="0" w:oddVBand="0" w:evenVBand="0" w:oddHBand="1" w:evenHBand="0" w:firstRowFirstColumn="0" w:firstRowLastColumn="0" w:lastRowFirstColumn="0" w:lastRowLastColumn="0"/>
+              <w:cnfStyle w:val="000000000000" w:firstRow="0" w:lastRow="0" w:firstColumn="0" w:lastColumn="0" w:oddVBand="0" w:evenVBand="0" w:oddHBand="0" w:evenHBand="0" w:firstRowFirstColumn="0" w:firstRowLastColumn="0" w:lastRowFirstColumn="0" w:lastRowLastColumn="0"/>
             </w:pPr>
           </w:p>
         </w:tc>
       </w:tr>
     </w:tbl>
-    <w:p/>
-    <w:p/>
-    <w:p/>
+    <w:p>
+      <w:pPr>
+        <w:rPr>
+          <w:rFonts w:hint="eastAsia"/>
+        </w:rPr>
+      </w:pPr>
+    </w:p>
     <w:p>
       <w:pPr>
         <w:pStyle w:val="2"/>
         <w:spacing w:before="360"/>
       </w:pPr>
       <w:r>
-        <w:lastRenderedPageBreak/>
         <w:t>Story ID: FOUTWO-6 Log out from media vault</w:t>
       </w:r>
     </w:p>
@@ -7623,7 +7102,7 @@
           </w:tcPr>
           <w:p>
             <w:r>
-              <w:t>T16</w:t>
+              <w:t>T12</w:t>
             </w:r>
           </w:p>
         </w:tc>
@@ -7675,7 +7154,7 @@
           </w:tcPr>
           <w:p>
             <w:r>
-              <w:t>T17</w:t>
+              <w:t>T13</w:t>
             </w:r>
           </w:p>
         </w:tc>
@@ -7730,7 +7209,7 @@
           </w:tcPr>
           <w:p>
             <w:r>
-              <w:t>T18</w:t>
+              <w:t>T14</w:t>
             </w:r>
           </w:p>
         </w:tc>
@@ -7788,7 +7267,7 @@
           </w:tcPr>
           <w:p>
             <w:r>
-              <w:t>T19</w:t>
+              <w:t>T15</w:t>
             </w:r>
           </w:p>
         </w:tc>
@@ -7891,12 +7370,22 @@
         </w:tc>
       </w:tr>
     </w:tbl>
+    <w:p/>
+    <w:p/>
+    <w:p>
+      <w:pPr>
+        <w:rPr>
+          <w:rFonts w:hint="eastAsia"/>
+        </w:rPr>
+      </w:pPr>
+    </w:p>
     <w:p>
       <w:pPr>
         <w:pStyle w:val="2"/>
         <w:spacing w:before="360"/>
       </w:pPr>
       <w:r>
+        <w:lastRenderedPageBreak/>
         <w:t xml:space="preserve">Story ID: </w:t>
       </w:r>
       <w:r>
@@ -7989,7 +7478,10 @@
           </w:tcPr>
           <w:p>
             <w:r>
-              <w:t>T20</w:t>
+              <w:rPr>
+                <w:rFonts w:hint="eastAsia"/>
+              </w:rPr>
+              <w:t>T16</w:t>
             </w:r>
           </w:p>
         </w:tc>
@@ -8002,6 +7494,61 @@
               <w:cnfStyle w:val="000000100000" w:firstRow="0" w:lastRow="0" w:firstColumn="0" w:lastColumn="0" w:oddVBand="0" w:evenVBand="0" w:oddHBand="1" w:evenHBand="0" w:firstRowFirstColumn="0" w:firstRowLastColumn="0" w:lastRowFirstColumn="0" w:lastRowLastColumn="0"/>
             </w:pPr>
             <w:r>
+              <w:rPr>
+                <w:rFonts w:hint="eastAsia"/>
+              </w:rPr>
+              <w:t>Create database table for folder</w:t>
+            </w:r>
+          </w:p>
+        </w:tc>
+        <w:tc>
+          <w:tcPr>
+            <w:tcW w:w="1086" w:type="dxa"/>
+          </w:tcPr>
+          <w:p>
+            <w:pPr>
+              <w:cnfStyle w:val="000000100000" w:firstRow="0" w:lastRow="0" w:firstColumn="0" w:lastColumn="0" w:oddVBand="0" w:evenVBand="0" w:oddHBand="1" w:evenHBand="0" w:firstRowFirstColumn="0" w:firstRowLastColumn="0" w:lastRowFirstColumn="0" w:lastRowLastColumn="0"/>
+              <w:rPr>
+                <w:rFonts w:hint="eastAsia"/>
+              </w:rPr>
+            </w:pPr>
+            <w:r>
+              <w:t>0.5</w:t>
+            </w:r>
+          </w:p>
+        </w:tc>
+        <w:tc>
+          <w:tcPr>
+            <w:tcW w:w="825" w:type="dxa"/>
+          </w:tcPr>
+          <w:p>
+            <w:pPr>
+              <w:cnfStyle w:val="000000100000" w:firstRow="0" w:lastRow="0" w:firstColumn="0" w:lastColumn="0" w:oddVBand="0" w:evenVBand="0" w:oddHBand="1" w:evenHBand="0" w:firstRowFirstColumn="0" w:firstRowLastColumn="0" w:lastRowFirstColumn="0" w:lastRowLastColumn="0"/>
+            </w:pPr>
+          </w:p>
+        </w:tc>
+      </w:tr>
+      <w:tr>
+        <w:tc>
+          <w:tcPr>
+            <w:cnfStyle w:val="001000000000" w:firstRow="0" w:lastRow="0" w:firstColumn="1" w:lastColumn="0" w:oddVBand="0" w:evenVBand="0" w:oddHBand="0" w:evenHBand="0" w:firstRowFirstColumn="0" w:firstRowLastColumn="0" w:lastRowFirstColumn="0" w:lastRowLastColumn="0"/>
+            <w:tcW w:w="903" w:type="dxa"/>
+          </w:tcPr>
+          <w:p>
+            <w:r>
+              <w:t>T17</w:t>
+            </w:r>
+          </w:p>
+        </w:tc>
+        <w:tc>
+          <w:tcPr>
+            <w:tcW w:w="6435" w:type="dxa"/>
+          </w:tcPr>
+          <w:p>
+            <w:pPr>
+              <w:cnfStyle w:val="000000000000" w:firstRow="0" w:lastRow="0" w:firstColumn="0" w:lastColumn="0" w:oddVBand="0" w:evenVBand="0" w:oddHBand="0" w:evenHBand="0" w:firstRowFirstColumn="0" w:firstRowLastColumn="0" w:lastRowFirstColumn="0" w:lastRowLastColumn="0"/>
+            </w:pPr>
+            <w:r>
               <w:t>Create buttons to create folder</w:t>
             </w:r>
           </w:p>
@@ -8012,7 +7559,7 @@
           </w:tcPr>
           <w:p>
             <w:pPr>
-              <w:cnfStyle w:val="000000100000" w:firstRow="0" w:lastRow="0" w:firstColumn="0" w:lastColumn="0" w:oddVBand="0" w:evenVBand="0" w:oddHBand="1" w:evenHBand="0" w:firstRowFirstColumn="0" w:firstRowLastColumn="0" w:lastRowFirstColumn="0" w:lastRowLastColumn="0"/>
+              <w:cnfStyle w:val="000000000000" w:firstRow="0" w:lastRow="0" w:firstColumn="0" w:lastColumn="0" w:oddVBand="0" w:evenVBand="0" w:oddHBand="0" w:evenHBand="0" w:firstRowFirstColumn="0" w:firstRowLastColumn="0" w:lastRowFirstColumn="0" w:lastRowLastColumn="0"/>
             </w:pPr>
             <w:r>
               <w:rPr>
@@ -8028,12 +7575,15 @@
           </w:tcPr>
           <w:p>
             <w:pPr>
-              <w:cnfStyle w:val="000000100000" w:firstRow="0" w:lastRow="0" w:firstColumn="0" w:lastColumn="0" w:oddVBand="0" w:evenVBand="0" w:oddHBand="1" w:evenHBand="0" w:firstRowFirstColumn="0" w:firstRowLastColumn="0" w:lastRowFirstColumn="0" w:lastRowLastColumn="0"/>
-            </w:pPr>
-          </w:p>
-        </w:tc>
-      </w:tr>
-      <w:tr>
+              <w:cnfStyle w:val="000000000000" w:firstRow="0" w:lastRow="0" w:firstColumn="0" w:lastColumn="0" w:oddVBand="0" w:evenVBand="0" w:oddHBand="0" w:evenHBand="0" w:firstRowFirstColumn="0" w:firstRowLastColumn="0" w:lastRowFirstColumn="0" w:lastRowLastColumn="0"/>
+            </w:pPr>
+          </w:p>
+        </w:tc>
+      </w:tr>
+      <w:tr>
+        <w:trPr>
+          <w:cnfStyle w:val="000000100000" w:firstRow="0" w:lastRow="0" w:firstColumn="0" w:lastColumn="0" w:oddVBand="0" w:evenVBand="0" w:oddHBand="1" w:evenHBand="0" w:firstRowFirstColumn="0" w:firstRowLastColumn="0" w:lastRowFirstColumn="0" w:lastRowLastColumn="0"/>
+        </w:trPr>
         <w:tc>
           <w:tcPr>
             <w:cnfStyle w:val="001000000000" w:firstRow="0" w:lastRow="0" w:firstColumn="1" w:lastColumn="0" w:oddVBand="0" w:evenVBand="0" w:oddHBand="0" w:evenHBand="0" w:firstRowFirstColumn="0" w:firstRowLastColumn="0" w:lastRowFirstColumn="0" w:lastRowLastColumn="0"/>
@@ -8041,7 +7591,7 @@
           </w:tcPr>
           <w:p>
             <w:r>
-              <w:t>T21</w:t>
+              <w:t>T18</w:t>
             </w:r>
           </w:p>
         </w:tc>
@@ -8051,7 +7601,7 @@
           </w:tcPr>
           <w:p>
             <w:pPr>
-              <w:cnfStyle w:val="000000000000" w:firstRow="0" w:lastRow="0" w:firstColumn="0" w:lastColumn="0" w:oddVBand="0" w:evenVBand="0" w:oddHBand="0" w:evenHBand="0" w:firstRowFirstColumn="0" w:firstRowLastColumn="0" w:lastRowFirstColumn="0" w:lastRowLastColumn="0"/>
+              <w:cnfStyle w:val="000000100000" w:firstRow="0" w:lastRow="0" w:firstColumn="0" w:lastColumn="0" w:oddVBand="0" w:evenVBand="0" w:oddHBand="1" w:evenHBand="0" w:firstRowFirstColumn="0" w:firstRowLastColumn="0" w:lastRowFirstColumn="0" w:lastRowLastColumn="0"/>
             </w:pPr>
             <w:r>
               <w:t>Write test cases</w:t>
@@ -8064,7 +7614,7 @@
           </w:tcPr>
           <w:p>
             <w:pPr>
-              <w:cnfStyle w:val="000000000000" w:firstRow="0" w:lastRow="0" w:firstColumn="0" w:lastColumn="0" w:oddVBand="0" w:evenVBand="0" w:oddHBand="0" w:evenHBand="0" w:firstRowFirstColumn="0" w:firstRowLastColumn="0" w:lastRowFirstColumn="0" w:lastRowLastColumn="0"/>
+              <w:cnfStyle w:val="000000100000" w:firstRow="0" w:lastRow="0" w:firstColumn="0" w:lastColumn="0" w:oddVBand="0" w:evenVBand="0" w:oddHBand="1" w:evenHBand="0" w:firstRowFirstColumn="0" w:firstRowLastColumn="0" w:lastRowFirstColumn="0" w:lastRowLastColumn="0"/>
             </w:pPr>
             <w:r>
               <w:rPr>
@@ -8080,15 +7630,12 @@
           </w:tcPr>
           <w:p>
             <w:pPr>
-              <w:cnfStyle w:val="000000000000" w:firstRow="0" w:lastRow="0" w:firstColumn="0" w:lastColumn="0" w:oddVBand="0" w:evenVBand="0" w:oddHBand="0" w:evenHBand="0" w:firstRowFirstColumn="0" w:firstRowLastColumn="0" w:lastRowFirstColumn="0" w:lastRowLastColumn="0"/>
-            </w:pPr>
-          </w:p>
-        </w:tc>
-      </w:tr>
-      <w:tr>
-        <w:trPr>
-          <w:cnfStyle w:val="000000100000" w:firstRow="0" w:lastRow="0" w:firstColumn="0" w:lastColumn="0" w:oddVBand="0" w:evenVBand="0" w:oddHBand="1" w:evenHBand="0" w:firstRowFirstColumn="0" w:firstRowLastColumn="0" w:lastRowFirstColumn="0" w:lastRowLastColumn="0"/>
-        </w:trPr>
+              <w:cnfStyle w:val="000000100000" w:firstRow="0" w:lastRow="0" w:firstColumn="0" w:lastColumn="0" w:oddVBand="0" w:evenVBand="0" w:oddHBand="1" w:evenHBand="0" w:firstRowFirstColumn="0" w:firstRowLastColumn="0" w:lastRowFirstColumn="0" w:lastRowLastColumn="0"/>
+            </w:pPr>
+          </w:p>
+        </w:tc>
+      </w:tr>
+      <w:tr>
         <w:tc>
           <w:tcPr>
             <w:cnfStyle w:val="001000000000" w:firstRow="0" w:lastRow="0" w:firstColumn="1" w:lastColumn="0" w:oddVBand="0" w:evenVBand="0" w:oddHBand="0" w:evenHBand="0" w:firstRowFirstColumn="0" w:firstRowLastColumn="0" w:lastRowFirstColumn="0" w:lastRowLastColumn="0"/>
@@ -8096,7 +7643,7 @@
           </w:tcPr>
           <w:p>
             <w:r>
-              <w:t>T22</w:t>
+              <w:t>T19</w:t>
             </w:r>
           </w:p>
         </w:tc>
@@ -8106,7 +7653,7 @@
           </w:tcPr>
           <w:p>
             <w:pPr>
-              <w:cnfStyle w:val="000000100000" w:firstRow="0" w:lastRow="0" w:firstColumn="0" w:lastColumn="0" w:oddVBand="0" w:evenVBand="0" w:oddHBand="1" w:evenHBand="0" w:firstRowFirstColumn="0" w:firstRowLastColumn="0" w:lastRowFirstColumn="0" w:lastRowLastColumn="0"/>
+              <w:cnfStyle w:val="000000000000" w:firstRow="0" w:lastRow="0" w:firstColumn="0" w:lastColumn="0" w:oddVBand="0" w:evenVBand="0" w:oddHBand="0" w:evenHBand="0" w:firstRowFirstColumn="0" w:firstRowLastColumn="0" w:lastRowFirstColumn="0" w:lastRowLastColumn="0"/>
             </w:pPr>
             <w:r>
               <w:t>Link database and webpage</w:t>
@@ -8119,7 +7666,7 @@
           </w:tcPr>
           <w:p>
             <w:pPr>
-              <w:cnfStyle w:val="000000100000" w:firstRow="0" w:lastRow="0" w:firstColumn="0" w:lastColumn="0" w:oddVBand="0" w:evenVBand="0" w:oddHBand="1" w:evenHBand="0" w:firstRowFirstColumn="0" w:firstRowLastColumn="0" w:lastRowFirstColumn="0" w:lastRowLastColumn="0"/>
+              <w:cnfStyle w:val="000000000000" w:firstRow="0" w:lastRow="0" w:firstColumn="0" w:lastColumn="0" w:oddVBand="0" w:evenVBand="0" w:oddHBand="0" w:evenHBand="0" w:firstRowFirstColumn="0" w:firstRowLastColumn="0" w:lastRowFirstColumn="0" w:lastRowLastColumn="0"/>
             </w:pPr>
             <w:r>
               <w:rPr>
@@ -8135,12 +7682,15 @@
           </w:tcPr>
           <w:p>
             <w:pPr>
-              <w:cnfStyle w:val="000000100000" w:firstRow="0" w:lastRow="0" w:firstColumn="0" w:lastColumn="0" w:oddVBand="0" w:evenVBand="0" w:oddHBand="1" w:evenHBand="0" w:firstRowFirstColumn="0" w:firstRowLastColumn="0" w:lastRowFirstColumn="0" w:lastRowLastColumn="0"/>
-            </w:pPr>
-          </w:p>
-        </w:tc>
-      </w:tr>
-      <w:tr>
+              <w:cnfStyle w:val="000000000000" w:firstRow="0" w:lastRow="0" w:firstColumn="0" w:lastColumn="0" w:oddVBand="0" w:evenVBand="0" w:oddHBand="0" w:evenHBand="0" w:firstRowFirstColumn="0" w:firstRowLastColumn="0" w:lastRowFirstColumn="0" w:lastRowLastColumn="0"/>
+            </w:pPr>
+          </w:p>
+        </w:tc>
+      </w:tr>
+      <w:tr>
+        <w:trPr>
+          <w:cnfStyle w:val="000000100000" w:firstRow="0" w:lastRow="0" w:firstColumn="0" w:lastColumn="0" w:oddVBand="0" w:evenVBand="0" w:oddHBand="1" w:evenHBand="0" w:firstRowFirstColumn="0" w:firstRowLastColumn="0" w:lastRowFirstColumn="0" w:lastRowLastColumn="0"/>
+        </w:trPr>
         <w:tc>
           <w:tcPr>
             <w:cnfStyle w:val="001000000000" w:firstRow="0" w:lastRow="0" w:firstColumn="1" w:lastColumn="0" w:oddVBand="0" w:evenVBand="0" w:oddHBand="0" w:evenHBand="0" w:firstRowFirstColumn="0" w:firstRowLastColumn="0" w:lastRowFirstColumn="0" w:lastRowLastColumn="0"/>
@@ -8148,7 +7698,7 @@
           </w:tcPr>
           <w:p>
             <w:r>
-              <w:t>T23</w:t>
+              <w:t>T20</w:t>
             </w:r>
           </w:p>
         </w:tc>
@@ -8158,7 +7708,7 @@
           </w:tcPr>
           <w:p>
             <w:pPr>
-              <w:cnfStyle w:val="000000000000" w:firstRow="0" w:lastRow="0" w:firstColumn="0" w:lastColumn="0" w:oddVBand="0" w:evenVBand="0" w:oddHBand="0" w:evenHBand="0" w:firstRowFirstColumn="0" w:firstRowLastColumn="0" w:lastRowFirstColumn="0" w:lastRowLastColumn="0"/>
+              <w:cnfStyle w:val="000000100000" w:firstRow="0" w:lastRow="0" w:firstColumn="0" w:lastColumn="0" w:oddVBand="0" w:evenVBand="0" w:oddHBand="1" w:evenHBand="0" w:firstRowFirstColumn="0" w:firstRowLastColumn="0" w:lastRowFirstColumn="0" w:lastRowLastColumn="0"/>
             </w:pPr>
             <w:r>
               <w:t>Write code to release functions provided in acceptance criteria</w:t>
@@ -8171,13 +7721,13 @@
           </w:tcPr>
           <w:p>
             <w:pPr>
-              <w:cnfStyle w:val="000000000000" w:firstRow="0" w:lastRow="0" w:firstColumn="0" w:lastColumn="0" w:oddVBand="0" w:evenVBand="0" w:oddHBand="0" w:evenHBand="0" w:firstRowFirstColumn="0" w:firstRowLastColumn="0" w:lastRowFirstColumn="0" w:lastRowLastColumn="0"/>
+              <w:cnfStyle w:val="000000100000" w:firstRow="0" w:lastRow="0" w:firstColumn="0" w:lastColumn="0" w:oddVBand="0" w:evenVBand="0" w:oddHBand="1" w:evenHBand="0" w:firstRowFirstColumn="0" w:firstRowLastColumn="0" w:lastRowFirstColumn="0" w:lastRowLastColumn="0"/>
             </w:pPr>
             <w:r>
               <w:rPr>
                 <w:rFonts w:hint="eastAsia"/>
               </w:rPr>
-              <w:t>4</w:t>
+              <w:t>3.5</w:t>
             </w:r>
           </w:p>
         </w:tc>
@@ -8187,15 +7737,12 @@
           </w:tcPr>
           <w:p>
             <w:pPr>
-              <w:cnfStyle w:val="000000000000" w:firstRow="0" w:lastRow="0" w:firstColumn="0" w:lastColumn="0" w:oddVBand="0" w:evenVBand="0" w:oddHBand="0" w:evenHBand="0" w:firstRowFirstColumn="0" w:firstRowLastColumn="0" w:lastRowFirstColumn="0" w:lastRowLastColumn="0"/>
-            </w:pPr>
-          </w:p>
-        </w:tc>
-      </w:tr>
-      <w:tr>
-        <w:trPr>
-          <w:cnfStyle w:val="000000100000" w:firstRow="0" w:lastRow="0" w:firstColumn="0" w:lastColumn="0" w:oddVBand="0" w:evenVBand="0" w:oddHBand="1" w:evenHBand="0" w:firstRowFirstColumn="0" w:firstRowLastColumn="0" w:lastRowFirstColumn="0" w:lastRowLastColumn="0"/>
-        </w:trPr>
+              <w:cnfStyle w:val="000000100000" w:firstRow="0" w:lastRow="0" w:firstColumn="0" w:lastColumn="0" w:oddVBand="0" w:evenVBand="0" w:oddHBand="1" w:evenHBand="0" w:firstRowFirstColumn="0" w:firstRowLastColumn="0" w:lastRowFirstColumn="0" w:lastRowLastColumn="0"/>
+            </w:pPr>
+          </w:p>
+        </w:tc>
+      </w:tr>
+      <w:tr>
         <w:tc>
           <w:tcPr>
             <w:cnfStyle w:val="001000000000" w:firstRow="0" w:lastRow="0" w:firstColumn="1" w:lastColumn="0" w:oddVBand="0" w:evenVBand="0" w:oddHBand="0" w:evenHBand="0" w:firstRowFirstColumn="0" w:firstRowLastColumn="0" w:lastRowFirstColumn="0" w:lastRowLastColumn="0"/>
@@ -8203,7 +7750,7 @@
           </w:tcPr>
           <w:p>
             <w:r>
-              <w:t>T24</w:t>
+              <w:t>T21</w:t>
             </w:r>
           </w:p>
         </w:tc>
@@ -8213,7 +7760,7 @@
           </w:tcPr>
           <w:p>
             <w:pPr>
-              <w:cnfStyle w:val="000000100000" w:firstRow="0" w:lastRow="0" w:firstColumn="0" w:lastColumn="0" w:oddVBand="0" w:evenVBand="0" w:oddHBand="1" w:evenHBand="0" w:firstRowFirstColumn="0" w:firstRowLastColumn="0" w:lastRowFirstColumn="0" w:lastRowLastColumn="0"/>
+              <w:cnfStyle w:val="000000000000" w:firstRow="0" w:lastRow="0" w:firstColumn="0" w:lastColumn="0" w:oddVBand="0" w:evenVBand="0" w:oddHBand="0" w:evenHBand="0" w:firstRowFirstColumn="0" w:firstRowLastColumn="0" w:lastRowFirstColumn="0" w:lastRowLastColumn="0"/>
             </w:pPr>
             <w:r>
               <w:t>Verify story is complete (acceptance test)</w:t>
@@ -8226,7 +7773,7 @@
           </w:tcPr>
           <w:p>
             <w:pPr>
-              <w:cnfStyle w:val="000000100000" w:firstRow="0" w:lastRow="0" w:firstColumn="0" w:lastColumn="0" w:oddVBand="0" w:evenVBand="0" w:oddHBand="1" w:evenHBand="0" w:firstRowFirstColumn="0" w:firstRowLastColumn="0" w:lastRowFirstColumn="0" w:lastRowLastColumn="0"/>
+              <w:cnfStyle w:val="000000000000" w:firstRow="0" w:lastRow="0" w:firstColumn="0" w:lastColumn="0" w:oddVBand="0" w:evenVBand="0" w:oddHBand="0" w:evenHBand="0" w:firstRowFirstColumn="0" w:firstRowLastColumn="0" w:lastRowFirstColumn="0" w:lastRowLastColumn="0"/>
             </w:pPr>
             <w:r>
               <w:rPr>
@@ -8242,12 +7789,15 @@
           </w:tcPr>
           <w:p>
             <w:pPr>
-              <w:cnfStyle w:val="000000100000" w:firstRow="0" w:lastRow="0" w:firstColumn="0" w:lastColumn="0" w:oddVBand="0" w:evenVBand="0" w:oddHBand="1" w:evenHBand="0" w:firstRowFirstColumn="0" w:firstRowLastColumn="0" w:lastRowFirstColumn="0" w:lastRowLastColumn="0"/>
-            </w:pPr>
-          </w:p>
-        </w:tc>
-      </w:tr>
-      <w:tr>
+              <w:cnfStyle w:val="000000000000" w:firstRow="0" w:lastRow="0" w:firstColumn="0" w:lastColumn="0" w:oddVBand="0" w:evenVBand="0" w:oddHBand="0" w:evenHBand="0" w:firstRowFirstColumn="0" w:firstRowLastColumn="0" w:lastRowFirstColumn="0" w:lastRowLastColumn="0"/>
+            </w:pPr>
+          </w:p>
+        </w:tc>
+      </w:tr>
+      <w:tr>
+        <w:trPr>
+          <w:cnfStyle w:val="000000100000" w:firstRow="0" w:lastRow="0" w:firstColumn="0" w:lastColumn="0" w:oddVBand="0" w:evenVBand="0" w:oddHBand="1" w:evenHBand="0" w:firstRowFirstColumn="0" w:firstRowLastColumn="0" w:lastRowFirstColumn="0" w:lastRowLastColumn="0"/>
+        </w:trPr>
         <w:tc>
           <w:tcPr>
             <w:cnfStyle w:val="001000000000" w:firstRow="0" w:lastRow="0" w:firstColumn="1" w:lastColumn="0" w:oddVBand="0" w:evenVBand="0" w:oddHBand="0" w:evenHBand="0" w:firstRowFirstColumn="0" w:firstRowLastColumn="0" w:lastRowFirstColumn="0" w:lastRowLastColumn="0"/>
@@ -8264,7 +7814,7 @@
               <w:tabs>
                 <w:tab w:val="right" w:pos="6219"/>
               </w:tabs>
-              <w:cnfStyle w:val="000000000000" w:firstRow="0" w:lastRow="0" w:firstColumn="0" w:lastColumn="0" w:oddVBand="0" w:evenVBand="0" w:oddHBand="0" w:evenHBand="0" w:firstRowFirstColumn="0" w:firstRowLastColumn="0" w:lastRowFirstColumn="0" w:lastRowLastColumn="0"/>
+              <w:cnfStyle w:val="000000100000" w:firstRow="0" w:lastRow="0" w:firstColumn="0" w:lastColumn="0" w:oddVBand="0" w:evenVBand="0" w:oddHBand="1" w:evenHBand="0" w:firstRowFirstColumn="0" w:firstRowLastColumn="0" w:lastRowFirstColumn="0" w:lastRowLastColumn="0"/>
             </w:pPr>
             <w:r>
               <w:t>Story Points: 2</w:t>
@@ -8281,7 +7831,7 @@
           </w:tcPr>
           <w:p>
             <w:pPr>
-              <w:cnfStyle w:val="000000000000" w:firstRow="0" w:lastRow="0" w:firstColumn="0" w:lastColumn="0" w:oddVBand="0" w:evenVBand="0" w:oddHBand="0" w:evenHBand="0" w:firstRowFirstColumn="0" w:firstRowLastColumn="0" w:lastRowFirstColumn="0" w:lastRowLastColumn="0"/>
+              <w:cnfStyle w:val="000000100000" w:firstRow="0" w:lastRow="0" w:firstColumn="0" w:lastColumn="0" w:oddVBand="0" w:evenVBand="0" w:oddHBand="1" w:evenHBand="0" w:firstRowFirstColumn="0" w:firstRowLastColumn="0" w:lastRowFirstColumn="0" w:lastRowLastColumn="0"/>
             </w:pPr>
             <w:r>
               <w:rPr>
@@ -8297,7 +7847,7 @@
           </w:tcPr>
           <w:p>
             <w:pPr>
-              <w:cnfStyle w:val="000000000000" w:firstRow="0" w:lastRow="0" w:firstColumn="0" w:lastColumn="0" w:oddVBand="0" w:evenVBand="0" w:oddHBand="0" w:evenHBand="0" w:firstRowFirstColumn="0" w:firstRowLastColumn="0" w:lastRowFirstColumn="0" w:lastRowLastColumn="0"/>
+              <w:cnfStyle w:val="000000100000" w:firstRow="0" w:lastRow="0" w:firstColumn="0" w:lastColumn="0" w:oddVBand="0" w:evenVBand="0" w:oddHBand="1" w:evenHBand="0" w:firstRowFirstColumn="0" w:firstRowLastColumn="0" w:lastRowFirstColumn="0" w:lastRowLastColumn="0"/>
             </w:pPr>
           </w:p>
         </w:tc>
@@ -8398,7 +7948,7 @@
           </w:tcPr>
           <w:p>
             <w:r>
-              <w:t>T25</w:t>
+              <w:t>T22</w:t>
             </w:r>
           </w:p>
         </w:tc>
@@ -8450,7 +8000,7 @@
           </w:tcPr>
           <w:p>
             <w:r>
-              <w:t>T26</w:t>
+              <w:t>T23</w:t>
             </w:r>
           </w:p>
         </w:tc>
@@ -8505,7 +8055,10 @@
           </w:tcPr>
           <w:p>
             <w:r>
-              <w:t>T27</w:t>
+              <w:rPr>
+                <w:rFonts w:hint="eastAsia"/>
+              </w:rPr>
+              <w:t>T24</w:t>
             </w:r>
           </w:p>
         </w:tc>
@@ -8518,6 +8071,64 @@
               <w:cnfStyle w:val="000000100000" w:firstRow="0" w:lastRow="0" w:firstColumn="0" w:lastColumn="0" w:oddVBand="0" w:evenVBand="0" w:oddHBand="1" w:evenHBand="0" w:firstRowFirstColumn="0" w:firstRowLastColumn="0" w:lastRowFirstColumn="0" w:lastRowLastColumn="0"/>
             </w:pPr>
             <w:r>
+              <w:rPr>
+                <w:rFonts w:hint="eastAsia"/>
+              </w:rPr>
+              <w:t>Link database and webpage</w:t>
+            </w:r>
+          </w:p>
+        </w:tc>
+        <w:tc>
+          <w:tcPr>
+            <w:tcW w:w="1086" w:type="dxa"/>
+          </w:tcPr>
+          <w:p>
+            <w:pPr>
+              <w:cnfStyle w:val="000000100000" w:firstRow="0" w:lastRow="0" w:firstColumn="0" w:lastColumn="0" w:oddVBand="0" w:evenVBand="0" w:oddHBand="1" w:evenHBand="0" w:firstRowFirstColumn="0" w:firstRowLastColumn="0" w:lastRowFirstColumn="0" w:lastRowLastColumn="0"/>
+              <w:rPr>
+                <w:rFonts w:hint="eastAsia"/>
+              </w:rPr>
+            </w:pPr>
+            <w:r>
+              <w:rPr>
+                <w:rFonts w:hint="eastAsia"/>
+              </w:rPr>
+              <w:t>1</w:t>
+            </w:r>
+          </w:p>
+        </w:tc>
+        <w:tc>
+          <w:tcPr>
+            <w:tcW w:w="825" w:type="dxa"/>
+          </w:tcPr>
+          <w:p>
+            <w:pPr>
+              <w:cnfStyle w:val="000000100000" w:firstRow="0" w:lastRow="0" w:firstColumn="0" w:lastColumn="0" w:oddVBand="0" w:evenVBand="0" w:oddHBand="1" w:evenHBand="0" w:firstRowFirstColumn="0" w:firstRowLastColumn="0" w:lastRowFirstColumn="0" w:lastRowLastColumn="0"/>
+            </w:pPr>
+          </w:p>
+        </w:tc>
+      </w:tr>
+      <w:tr>
+        <w:tc>
+          <w:tcPr>
+            <w:cnfStyle w:val="001000000000" w:firstRow="0" w:lastRow="0" w:firstColumn="1" w:lastColumn="0" w:oddVBand="0" w:evenVBand="0" w:oddHBand="0" w:evenHBand="0" w:firstRowFirstColumn="0" w:firstRowLastColumn="0" w:lastRowFirstColumn="0" w:lastRowLastColumn="0"/>
+            <w:tcW w:w="903" w:type="dxa"/>
+          </w:tcPr>
+          <w:p>
+            <w:r>
+              <w:t>T25</w:t>
+            </w:r>
+          </w:p>
+        </w:tc>
+        <w:tc>
+          <w:tcPr>
+            <w:tcW w:w="6435" w:type="dxa"/>
+          </w:tcPr>
+          <w:p>
+            <w:pPr>
+              <w:cnfStyle w:val="000000000000" w:firstRow="0" w:lastRow="0" w:firstColumn="0" w:lastColumn="0" w:oddVBand="0" w:evenVBand="0" w:oddHBand="0" w:evenHBand="0" w:firstRowFirstColumn="0" w:firstRowLastColumn="0" w:lastRowFirstColumn="0" w:lastRowLastColumn="0"/>
+            </w:pPr>
+            <w:r>
               <w:t>Write code to release function for renaming</w:t>
             </w:r>
           </w:p>
@@ -8528,7 +8139,7 @@
           </w:tcPr>
           <w:p>
             <w:pPr>
-              <w:cnfStyle w:val="000000100000" w:firstRow="0" w:lastRow="0" w:firstColumn="0" w:lastColumn="0" w:oddVBand="0" w:evenVBand="0" w:oddHBand="1" w:evenHBand="0" w:firstRowFirstColumn="0" w:firstRowLastColumn="0" w:lastRowFirstColumn="0" w:lastRowLastColumn="0"/>
+              <w:cnfStyle w:val="000000000000" w:firstRow="0" w:lastRow="0" w:firstColumn="0" w:lastColumn="0" w:oddVBand="0" w:evenVBand="0" w:oddHBand="0" w:evenHBand="0" w:firstRowFirstColumn="0" w:firstRowLastColumn="0" w:lastRowFirstColumn="0" w:lastRowLastColumn="0"/>
             </w:pPr>
             <w:r>
               <w:rPr>
@@ -8544,12 +8155,15 @@
           </w:tcPr>
           <w:p>
             <w:pPr>
-              <w:cnfStyle w:val="000000100000" w:firstRow="0" w:lastRow="0" w:firstColumn="0" w:lastColumn="0" w:oddVBand="0" w:evenVBand="0" w:oddHBand="1" w:evenHBand="0" w:firstRowFirstColumn="0" w:firstRowLastColumn="0" w:lastRowFirstColumn="0" w:lastRowLastColumn="0"/>
-            </w:pPr>
-          </w:p>
-        </w:tc>
-      </w:tr>
-      <w:tr>
+              <w:cnfStyle w:val="000000000000" w:firstRow="0" w:lastRow="0" w:firstColumn="0" w:lastColumn="0" w:oddVBand="0" w:evenVBand="0" w:oddHBand="0" w:evenHBand="0" w:firstRowFirstColumn="0" w:firstRowLastColumn="0" w:lastRowFirstColumn="0" w:lastRowLastColumn="0"/>
+            </w:pPr>
+          </w:p>
+        </w:tc>
+      </w:tr>
+      <w:tr>
+        <w:trPr>
+          <w:cnfStyle w:val="000000100000" w:firstRow="0" w:lastRow="0" w:firstColumn="0" w:lastColumn="0" w:oddVBand="0" w:evenVBand="0" w:oddHBand="1" w:evenHBand="0" w:firstRowFirstColumn="0" w:firstRowLastColumn="0" w:lastRowFirstColumn="0" w:lastRowLastColumn="0"/>
+        </w:trPr>
         <w:tc>
           <w:tcPr>
             <w:cnfStyle w:val="001000000000" w:firstRow="0" w:lastRow="0" w:firstColumn="1" w:lastColumn="0" w:oddVBand="0" w:evenVBand="0" w:oddHBand="0" w:evenHBand="0" w:firstRowFirstColumn="0" w:firstRowLastColumn="0" w:lastRowFirstColumn="0" w:lastRowLastColumn="0"/>
@@ -8557,7 +8171,7 @@
           </w:tcPr>
           <w:p>
             <w:r>
-              <w:t>T28</w:t>
+              <w:t>T26</w:t>
             </w:r>
           </w:p>
         </w:tc>
@@ -8567,7 +8181,7 @@
           </w:tcPr>
           <w:p>
             <w:pPr>
-              <w:cnfStyle w:val="000000000000" w:firstRow="0" w:lastRow="0" w:firstColumn="0" w:lastColumn="0" w:oddVBand="0" w:evenVBand="0" w:oddHBand="0" w:evenHBand="0" w:firstRowFirstColumn="0" w:firstRowLastColumn="0" w:lastRowFirstColumn="0" w:lastRowLastColumn="0"/>
+              <w:cnfStyle w:val="000000100000" w:firstRow="0" w:lastRow="0" w:firstColumn="0" w:lastColumn="0" w:oddVBand="0" w:evenVBand="0" w:oddHBand="1" w:evenHBand="0" w:firstRowFirstColumn="0" w:firstRowLastColumn="0" w:lastRowFirstColumn="0" w:lastRowLastColumn="0"/>
             </w:pPr>
             <w:r>
               <w:t>Verify story is complete (acceptance test)</w:t>
@@ -8580,7 +8194,7 @@
           </w:tcPr>
           <w:p>
             <w:pPr>
-              <w:cnfStyle w:val="000000000000" w:firstRow="0" w:lastRow="0" w:firstColumn="0" w:lastColumn="0" w:oddVBand="0" w:evenVBand="0" w:oddHBand="0" w:evenHBand="0" w:firstRowFirstColumn="0" w:firstRowLastColumn="0" w:lastRowFirstColumn="0" w:lastRowLastColumn="0"/>
+              <w:cnfStyle w:val="000000100000" w:firstRow="0" w:lastRow="0" w:firstColumn="0" w:lastColumn="0" w:oddVBand="0" w:evenVBand="0" w:oddHBand="1" w:evenHBand="0" w:firstRowFirstColumn="0" w:firstRowLastColumn="0" w:lastRowFirstColumn="0" w:lastRowLastColumn="0"/>
             </w:pPr>
             <w:r>
               <w:rPr>
@@ -8596,15 +8210,12 @@
           </w:tcPr>
           <w:p>
             <w:pPr>
-              <w:cnfStyle w:val="000000000000" w:firstRow="0" w:lastRow="0" w:firstColumn="0" w:lastColumn="0" w:oddVBand="0" w:evenVBand="0" w:oddHBand="0" w:evenHBand="0" w:firstRowFirstColumn="0" w:firstRowLastColumn="0" w:lastRowFirstColumn="0" w:lastRowLastColumn="0"/>
-            </w:pPr>
-          </w:p>
-        </w:tc>
-      </w:tr>
-      <w:tr>
-        <w:trPr>
-          <w:cnfStyle w:val="000000100000" w:firstRow="0" w:lastRow="0" w:firstColumn="0" w:lastColumn="0" w:oddVBand="0" w:evenVBand="0" w:oddHBand="1" w:evenHBand="0" w:firstRowFirstColumn="0" w:firstRowLastColumn="0" w:lastRowFirstColumn="0" w:lastRowLastColumn="0"/>
-        </w:trPr>
+              <w:cnfStyle w:val="000000100000" w:firstRow="0" w:lastRow="0" w:firstColumn="0" w:lastColumn="0" w:oddVBand="0" w:evenVBand="0" w:oddHBand="1" w:evenHBand="0" w:firstRowFirstColumn="0" w:firstRowLastColumn="0" w:lastRowFirstColumn="0" w:lastRowLastColumn="0"/>
+            </w:pPr>
+          </w:p>
+        </w:tc>
+      </w:tr>
+      <w:tr>
         <w:tc>
           <w:tcPr>
             <w:cnfStyle w:val="001000000000" w:firstRow="0" w:lastRow="0" w:firstColumn="1" w:lastColumn="0" w:oddVBand="0" w:evenVBand="0" w:oddHBand="0" w:evenHBand="0" w:firstRowFirstColumn="0" w:firstRowLastColumn="0" w:lastRowFirstColumn="0" w:lastRowLastColumn="0"/>
@@ -8621,7 +8232,7 @@
               <w:tabs>
                 <w:tab w:val="right" w:pos="6219"/>
               </w:tabs>
-              <w:cnfStyle w:val="000000100000" w:firstRow="0" w:lastRow="0" w:firstColumn="0" w:lastColumn="0" w:oddVBand="0" w:evenVBand="0" w:oddHBand="1" w:evenHBand="0" w:firstRowFirstColumn="0" w:firstRowLastColumn="0" w:lastRowFirstColumn="0" w:lastRowLastColumn="0"/>
+              <w:cnfStyle w:val="000000000000" w:firstRow="0" w:lastRow="0" w:firstColumn="0" w:lastColumn="0" w:oddVBand="0" w:evenVBand="0" w:oddHBand="0" w:evenHBand="0" w:firstRowFirstColumn="0" w:firstRowLastColumn="0" w:lastRowFirstColumn="0" w:lastRowLastColumn="0"/>
             </w:pPr>
             <w:r>
               <w:t>Story Points: 1</w:t>
@@ -8638,13 +8249,13 @@
           </w:tcPr>
           <w:p>
             <w:pPr>
-              <w:cnfStyle w:val="000000100000" w:firstRow="0" w:lastRow="0" w:firstColumn="0" w:lastColumn="0" w:oddVBand="0" w:evenVBand="0" w:oddHBand="1" w:evenHBand="0" w:firstRowFirstColumn="0" w:firstRowLastColumn="0" w:lastRowFirstColumn="0" w:lastRowLastColumn="0"/>
+              <w:cnfStyle w:val="000000000000" w:firstRow="0" w:lastRow="0" w:firstColumn="0" w:lastColumn="0" w:oddVBand="0" w:evenVBand="0" w:oddHBand="0" w:evenHBand="0" w:firstRowFirstColumn="0" w:firstRowLastColumn="0" w:lastRowFirstColumn="0" w:lastRowLastColumn="0"/>
             </w:pPr>
             <w:r>
               <w:rPr>
                 <w:rFonts w:hint="eastAsia"/>
               </w:rPr>
-              <w:t>2</w:t>
+              <w:t>3</w:t>
             </w:r>
           </w:p>
         </w:tc>
@@ -8654,7 +8265,7 @@
           </w:tcPr>
           <w:p>
             <w:pPr>
-              <w:cnfStyle w:val="000000100000" w:firstRow="0" w:lastRow="0" w:firstColumn="0" w:lastColumn="0" w:oddVBand="0" w:evenVBand="0" w:oddHBand="1" w:evenHBand="0" w:firstRowFirstColumn="0" w:firstRowLastColumn="0" w:lastRowFirstColumn="0" w:lastRowLastColumn="0"/>
+              <w:cnfStyle w:val="000000000000" w:firstRow="0" w:lastRow="0" w:firstColumn="0" w:lastColumn="0" w:oddVBand="0" w:evenVBand="0" w:oddHBand="0" w:evenHBand="0" w:firstRowFirstColumn="0" w:firstRowLastColumn="0" w:lastRowFirstColumn="0" w:lastRowLastColumn="0"/>
             </w:pPr>
           </w:p>
         </w:tc>
@@ -8761,7 +8372,7 @@
           </w:tcPr>
           <w:p>
             <w:r>
-              <w:t>T29</w:t>
+              <w:t>T27</w:t>
             </w:r>
           </w:p>
         </w:tc>
@@ -8813,7 +8424,7 @@
           </w:tcPr>
           <w:p>
             <w:r>
-              <w:t>T30</w:t>
+              <w:t>T28</w:t>
             </w:r>
           </w:p>
         </w:tc>
@@ -8868,7 +8479,7 @@
           </w:tcPr>
           <w:p>
             <w:r>
-              <w:t>T31</w:t>
+              <w:t>T29</w:t>
             </w:r>
           </w:p>
         </w:tc>
@@ -8920,7 +8531,7 @@
           </w:tcPr>
           <w:p>
             <w:r>
-              <w:t>T32</w:t>
+              <w:t>T30</w:t>
             </w:r>
           </w:p>
         </w:tc>
@@ -8975,7 +8586,7 @@
           </w:tcPr>
           <w:p>
             <w:r>
-              <w:t>T33</w:t>
+              <w:t>T31</w:t>
             </w:r>
           </w:p>
         </w:tc>
@@ -9076,16 +8687,12 @@
       </w:tr>
     </w:tbl>
     <w:p/>
-    <w:p/>
-    <w:p/>
-    <w:p/>
     <w:p>
       <w:pPr>
         <w:pStyle w:val="2"/>
         <w:spacing w:before="360"/>
       </w:pPr>
       <w:r>
-        <w:lastRenderedPageBreak/>
         <w:t xml:space="preserve">Story ID: FOUTWO-17 Upload media – Photos, Videos, Music, </w:t>
       </w:r>
       <w:proofErr w:type="spellStart"/>
@@ -9180,7 +8787,10 @@
           </w:tcPr>
           <w:p>
             <w:r>
-              <w:t>T34</w:t>
+              <w:rPr>
+                <w:rFonts w:hint="eastAsia"/>
+              </w:rPr>
+              <w:t>T32</w:t>
             </w:r>
           </w:p>
         </w:tc>
@@ -9193,6 +8803,61 @@
               <w:cnfStyle w:val="000000100000" w:firstRow="0" w:lastRow="0" w:firstColumn="0" w:lastColumn="0" w:oddVBand="0" w:evenVBand="0" w:oddHBand="1" w:evenHBand="0" w:firstRowFirstColumn="0" w:firstRowLastColumn="0" w:lastRowFirstColumn="0" w:lastRowLastColumn="0"/>
             </w:pPr>
             <w:r>
+              <w:rPr>
+                <w:rFonts w:hint="eastAsia"/>
+              </w:rPr>
+              <w:t>Create a database table for media</w:t>
+            </w:r>
+          </w:p>
+        </w:tc>
+        <w:tc>
+          <w:tcPr>
+            <w:tcW w:w="1086" w:type="dxa"/>
+          </w:tcPr>
+          <w:p>
+            <w:pPr>
+              <w:cnfStyle w:val="000000100000" w:firstRow="0" w:lastRow="0" w:firstColumn="0" w:lastColumn="0" w:oddVBand="0" w:evenVBand="0" w:oddHBand="1" w:evenHBand="0" w:firstRowFirstColumn="0" w:firstRowLastColumn="0" w:lastRowFirstColumn="0" w:lastRowLastColumn="0"/>
+              <w:rPr>
+                <w:rFonts w:hint="eastAsia"/>
+              </w:rPr>
+            </w:pPr>
+            <w:r>
+              <w:t>0.5</w:t>
+            </w:r>
+          </w:p>
+        </w:tc>
+        <w:tc>
+          <w:tcPr>
+            <w:tcW w:w="825" w:type="dxa"/>
+          </w:tcPr>
+          <w:p>
+            <w:pPr>
+              <w:cnfStyle w:val="000000100000" w:firstRow="0" w:lastRow="0" w:firstColumn="0" w:lastColumn="0" w:oddVBand="0" w:evenVBand="0" w:oddHBand="1" w:evenHBand="0" w:firstRowFirstColumn="0" w:firstRowLastColumn="0" w:lastRowFirstColumn="0" w:lastRowLastColumn="0"/>
+            </w:pPr>
+          </w:p>
+        </w:tc>
+      </w:tr>
+      <w:tr>
+        <w:tc>
+          <w:tcPr>
+            <w:cnfStyle w:val="001000000000" w:firstRow="0" w:lastRow="0" w:firstColumn="1" w:lastColumn="0" w:oddVBand="0" w:evenVBand="0" w:oddHBand="0" w:evenHBand="0" w:firstRowFirstColumn="0" w:firstRowLastColumn="0" w:lastRowFirstColumn="0" w:lastRowLastColumn="0"/>
+            <w:tcW w:w="903" w:type="dxa"/>
+          </w:tcPr>
+          <w:p>
+            <w:r>
+              <w:t>T33</w:t>
+            </w:r>
+          </w:p>
+        </w:tc>
+        <w:tc>
+          <w:tcPr>
+            <w:tcW w:w="6435" w:type="dxa"/>
+          </w:tcPr>
+          <w:p>
+            <w:pPr>
+              <w:cnfStyle w:val="000000000000" w:firstRow="0" w:lastRow="0" w:firstColumn="0" w:lastColumn="0" w:oddVBand="0" w:evenVBand="0" w:oddHBand="0" w:evenHBand="0" w:firstRowFirstColumn="0" w:firstRowLastColumn="0" w:lastRowFirstColumn="0" w:lastRowLastColumn="0"/>
+            </w:pPr>
+            <w:r>
               <w:t>Provide a section uploading media</w:t>
             </w:r>
           </w:p>
@@ -9203,7 +8868,7 @@
           </w:tcPr>
           <w:p>
             <w:pPr>
-              <w:cnfStyle w:val="000000100000" w:firstRow="0" w:lastRow="0" w:firstColumn="0" w:lastColumn="0" w:oddVBand="0" w:evenVBand="0" w:oddHBand="1" w:evenHBand="0" w:firstRowFirstColumn="0" w:firstRowLastColumn="0" w:lastRowFirstColumn="0" w:lastRowLastColumn="0"/>
+              <w:cnfStyle w:val="000000000000" w:firstRow="0" w:lastRow="0" w:firstColumn="0" w:lastColumn="0" w:oddVBand="0" w:evenVBand="0" w:oddHBand="0" w:evenHBand="0" w:firstRowFirstColumn="0" w:firstRowLastColumn="0" w:lastRowFirstColumn="0" w:lastRowLastColumn="0"/>
             </w:pPr>
             <w:r>
               <w:rPr>
@@ -9219,12 +8884,15 @@
           </w:tcPr>
           <w:p>
             <w:pPr>
-              <w:cnfStyle w:val="000000100000" w:firstRow="0" w:lastRow="0" w:firstColumn="0" w:lastColumn="0" w:oddVBand="0" w:evenVBand="0" w:oddHBand="1" w:evenHBand="0" w:firstRowFirstColumn="0" w:firstRowLastColumn="0" w:lastRowFirstColumn="0" w:lastRowLastColumn="0"/>
-            </w:pPr>
-          </w:p>
-        </w:tc>
-      </w:tr>
-      <w:tr>
+              <w:cnfStyle w:val="000000000000" w:firstRow="0" w:lastRow="0" w:firstColumn="0" w:lastColumn="0" w:oddVBand="0" w:evenVBand="0" w:oddHBand="0" w:evenHBand="0" w:firstRowFirstColumn="0" w:firstRowLastColumn="0" w:lastRowFirstColumn="0" w:lastRowLastColumn="0"/>
+            </w:pPr>
+          </w:p>
+        </w:tc>
+      </w:tr>
+      <w:tr>
+        <w:trPr>
+          <w:cnfStyle w:val="000000100000" w:firstRow="0" w:lastRow="0" w:firstColumn="0" w:lastColumn="0" w:oddVBand="0" w:evenVBand="0" w:oddHBand="1" w:evenHBand="0" w:firstRowFirstColumn="0" w:firstRowLastColumn="0" w:lastRowFirstColumn="0" w:lastRowLastColumn="0"/>
+        </w:trPr>
         <w:tc>
           <w:tcPr>
             <w:cnfStyle w:val="001000000000" w:firstRow="0" w:lastRow="0" w:firstColumn="1" w:lastColumn="0" w:oddVBand="0" w:evenVBand="0" w:oddHBand="0" w:evenHBand="0" w:firstRowFirstColumn="0" w:firstRowLastColumn="0" w:lastRowFirstColumn="0" w:lastRowLastColumn="0"/>
@@ -9232,7 +8900,7 @@
           </w:tcPr>
           <w:p>
             <w:r>
-              <w:t>T35</w:t>
+              <w:t>T34</w:t>
             </w:r>
           </w:p>
         </w:tc>
@@ -9242,7 +8910,7 @@
           </w:tcPr>
           <w:p>
             <w:pPr>
-              <w:cnfStyle w:val="000000000000" w:firstRow="0" w:lastRow="0" w:firstColumn="0" w:lastColumn="0" w:oddVBand="0" w:evenVBand="0" w:oddHBand="0" w:evenHBand="0" w:firstRowFirstColumn="0" w:firstRowLastColumn="0" w:lastRowFirstColumn="0" w:lastRowLastColumn="0"/>
+              <w:cnfStyle w:val="000000100000" w:firstRow="0" w:lastRow="0" w:firstColumn="0" w:lastColumn="0" w:oddVBand="0" w:evenVBand="0" w:oddHBand="1" w:evenHBand="0" w:firstRowFirstColumn="0" w:firstRowLastColumn="0" w:lastRowFirstColumn="0" w:lastRowLastColumn="0"/>
             </w:pPr>
             <w:r>
               <w:t>Write test cases</w:t>
@@ -9255,7 +8923,7 @@
           </w:tcPr>
           <w:p>
             <w:pPr>
-              <w:cnfStyle w:val="000000000000" w:firstRow="0" w:lastRow="0" w:firstColumn="0" w:lastColumn="0" w:oddVBand="0" w:evenVBand="0" w:oddHBand="0" w:evenHBand="0" w:firstRowFirstColumn="0" w:firstRowLastColumn="0" w:lastRowFirstColumn="0" w:lastRowLastColumn="0"/>
+              <w:cnfStyle w:val="000000100000" w:firstRow="0" w:lastRow="0" w:firstColumn="0" w:lastColumn="0" w:oddVBand="0" w:evenVBand="0" w:oddHBand="1" w:evenHBand="0" w:firstRowFirstColumn="0" w:firstRowLastColumn="0" w:lastRowFirstColumn="0" w:lastRowLastColumn="0"/>
             </w:pPr>
             <w:r>
               <w:rPr>
@@ -9271,6 +8939,58 @@
           </w:tcPr>
           <w:p>
             <w:pPr>
+              <w:cnfStyle w:val="000000100000" w:firstRow="0" w:lastRow="0" w:firstColumn="0" w:lastColumn="0" w:oddVBand="0" w:evenVBand="0" w:oddHBand="1" w:evenHBand="0" w:firstRowFirstColumn="0" w:firstRowLastColumn="0" w:lastRowFirstColumn="0" w:lastRowLastColumn="0"/>
+            </w:pPr>
+          </w:p>
+        </w:tc>
+      </w:tr>
+      <w:tr>
+        <w:tc>
+          <w:tcPr>
+            <w:cnfStyle w:val="001000000000" w:firstRow="0" w:lastRow="0" w:firstColumn="1" w:lastColumn="0" w:oddVBand="0" w:evenVBand="0" w:oddHBand="0" w:evenHBand="0" w:firstRowFirstColumn="0" w:firstRowLastColumn="0" w:lastRowFirstColumn="0" w:lastRowLastColumn="0"/>
+            <w:tcW w:w="903" w:type="dxa"/>
+          </w:tcPr>
+          <w:p>
+            <w:r>
+              <w:t>T35</w:t>
+            </w:r>
+          </w:p>
+        </w:tc>
+        <w:tc>
+          <w:tcPr>
+            <w:tcW w:w="6435" w:type="dxa"/>
+          </w:tcPr>
+          <w:p>
+            <w:pPr>
+              <w:cnfStyle w:val="000000000000" w:firstRow="0" w:lastRow="0" w:firstColumn="0" w:lastColumn="0" w:oddVBand="0" w:evenVBand="0" w:oddHBand="0" w:evenHBand="0" w:firstRowFirstColumn="0" w:firstRowLastColumn="0" w:lastRowFirstColumn="0" w:lastRowLastColumn="0"/>
+            </w:pPr>
+            <w:r>
+              <w:t>Link database and webpage</w:t>
+            </w:r>
+          </w:p>
+        </w:tc>
+        <w:tc>
+          <w:tcPr>
+            <w:tcW w:w="1086" w:type="dxa"/>
+          </w:tcPr>
+          <w:p>
+            <w:pPr>
+              <w:cnfStyle w:val="000000000000" w:firstRow="0" w:lastRow="0" w:firstColumn="0" w:lastColumn="0" w:oddVBand="0" w:evenVBand="0" w:oddHBand="0" w:evenHBand="0" w:firstRowFirstColumn="0" w:firstRowLastColumn="0" w:lastRowFirstColumn="0" w:lastRowLastColumn="0"/>
+            </w:pPr>
+            <w:r>
+              <w:rPr>
+                <w:rFonts w:hint="eastAsia"/>
+              </w:rPr>
+              <w:t>1</w:t>
+            </w:r>
+          </w:p>
+        </w:tc>
+        <w:tc>
+          <w:tcPr>
+            <w:tcW w:w="825" w:type="dxa"/>
+          </w:tcPr>
+          <w:p>
+            <w:pPr>
               <w:cnfStyle w:val="000000000000" w:firstRow="0" w:lastRow="0" w:firstColumn="0" w:lastColumn="0" w:oddVBand="0" w:evenVBand="0" w:oddHBand="0" w:evenHBand="0" w:firstRowFirstColumn="0" w:firstRowLastColumn="0" w:lastRowFirstColumn="0" w:lastRowLastColumn="0"/>
             </w:pPr>
           </w:p>
@@ -9300,7 +9020,7 @@
               <w:cnfStyle w:val="000000100000" w:firstRow="0" w:lastRow="0" w:firstColumn="0" w:lastColumn="0" w:oddVBand="0" w:evenVBand="0" w:oddHBand="1" w:evenHBand="0" w:firstRowFirstColumn="0" w:firstRowLastColumn="0" w:lastRowFirstColumn="0" w:lastRowLastColumn="0"/>
             </w:pPr>
             <w:r>
-              <w:t>Link database and webpage</w:t>
+              <w:t>Write code to release functions for uploading</w:t>
             </w:r>
           </w:p>
         </w:tc>
@@ -9311,6 +9031,61 @@
           <w:p>
             <w:pPr>
               <w:cnfStyle w:val="000000100000" w:firstRow="0" w:lastRow="0" w:firstColumn="0" w:lastColumn="0" w:oddVBand="0" w:evenVBand="0" w:oddHBand="1" w:evenHBand="0" w:firstRowFirstColumn="0" w:firstRowLastColumn="0" w:lastRowFirstColumn="0" w:lastRowLastColumn="0"/>
+            </w:pPr>
+            <w:r>
+              <w:rPr>
+                <w:rFonts w:hint="eastAsia"/>
+              </w:rPr>
+              <w:t>1</w:t>
+            </w:r>
+            <w:r>
+              <w:t>.5</w:t>
+            </w:r>
+          </w:p>
+        </w:tc>
+        <w:tc>
+          <w:tcPr>
+            <w:tcW w:w="825" w:type="dxa"/>
+          </w:tcPr>
+          <w:p>
+            <w:pPr>
+              <w:cnfStyle w:val="000000100000" w:firstRow="0" w:lastRow="0" w:firstColumn="0" w:lastColumn="0" w:oddVBand="0" w:evenVBand="0" w:oddHBand="1" w:evenHBand="0" w:firstRowFirstColumn="0" w:firstRowLastColumn="0" w:lastRowFirstColumn="0" w:lastRowLastColumn="0"/>
+            </w:pPr>
+          </w:p>
+        </w:tc>
+      </w:tr>
+      <w:tr>
+        <w:tc>
+          <w:tcPr>
+            <w:cnfStyle w:val="001000000000" w:firstRow="0" w:lastRow="0" w:firstColumn="1" w:lastColumn="0" w:oddVBand="0" w:evenVBand="0" w:oddHBand="0" w:evenHBand="0" w:firstRowFirstColumn="0" w:firstRowLastColumn="0" w:lastRowFirstColumn="0" w:lastRowLastColumn="0"/>
+            <w:tcW w:w="903" w:type="dxa"/>
+          </w:tcPr>
+          <w:p>
+            <w:r>
+              <w:t>T37</w:t>
+            </w:r>
+          </w:p>
+        </w:tc>
+        <w:tc>
+          <w:tcPr>
+            <w:tcW w:w="6435" w:type="dxa"/>
+          </w:tcPr>
+          <w:p>
+            <w:pPr>
+              <w:cnfStyle w:val="000000000000" w:firstRow="0" w:lastRow="0" w:firstColumn="0" w:lastColumn="0" w:oddVBand="0" w:evenVBand="0" w:oddHBand="0" w:evenHBand="0" w:firstRowFirstColumn="0" w:firstRowLastColumn="0" w:lastRowFirstColumn="0" w:lastRowLastColumn="0"/>
+            </w:pPr>
+            <w:r>
+              <w:t>Verify story is complete (acceptance test)</w:t>
+            </w:r>
+          </w:p>
+        </w:tc>
+        <w:tc>
+          <w:tcPr>
+            <w:tcW w:w="1086" w:type="dxa"/>
+          </w:tcPr>
+          <w:p>
+            <w:pPr>
+              <w:cnfStyle w:val="000000000000" w:firstRow="0" w:lastRow="0" w:firstColumn="0" w:lastColumn="0" w:oddVBand="0" w:evenVBand="0" w:oddHBand="0" w:evenHBand="0" w:firstRowFirstColumn="0" w:firstRowLastColumn="0" w:lastRowFirstColumn="0" w:lastRowLastColumn="0"/>
             </w:pPr>
             <w:r>
               <w:rPr>
@@ -9326,22 +9101,21 @@
           </w:tcPr>
           <w:p>
             <w:pPr>
-              <w:cnfStyle w:val="000000100000" w:firstRow="0" w:lastRow="0" w:firstColumn="0" w:lastColumn="0" w:oddVBand="0" w:evenVBand="0" w:oddHBand="1" w:evenHBand="0" w:firstRowFirstColumn="0" w:firstRowLastColumn="0" w:lastRowFirstColumn="0" w:lastRowLastColumn="0"/>
-            </w:pPr>
-          </w:p>
-        </w:tc>
-      </w:tr>
-      <w:tr>
+              <w:cnfStyle w:val="000000000000" w:firstRow="0" w:lastRow="0" w:firstColumn="0" w:lastColumn="0" w:oddVBand="0" w:evenVBand="0" w:oddHBand="0" w:evenHBand="0" w:firstRowFirstColumn="0" w:firstRowLastColumn="0" w:lastRowFirstColumn="0" w:lastRowLastColumn="0"/>
+            </w:pPr>
+          </w:p>
+        </w:tc>
+      </w:tr>
+      <w:tr>
+        <w:trPr>
+          <w:cnfStyle w:val="000000100000" w:firstRow="0" w:lastRow="0" w:firstColumn="0" w:lastColumn="0" w:oddVBand="0" w:evenVBand="0" w:oddHBand="1" w:evenHBand="0" w:firstRowFirstColumn="0" w:firstRowLastColumn="0" w:lastRowFirstColumn="0" w:lastRowLastColumn="0"/>
+        </w:trPr>
         <w:tc>
           <w:tcPr>
             <w:cnfStyle w:val="001000000000" w:firstRow="0" w:lastRow="0" w:firstColumn="1" w:lastColumn="0" w:oddVBand="0" w:evenVBand="0" w:oddHBand="0" w:evenHBand="0" w:firstRowFirstColumn="0" w:firstRowLastColumn="0" w:lastRowFirstColumn="0" w:lastRowLastColumn="0"/>
             <w:tcW w:w="903" w:type="dxa"/>
           </w:tcPr>
-          <w:p>
-            <w:r>
-              <w:t>T37</w:t>
-            </w:r>
-          </w:p>
+          <w:p/>
         </w:tc>
         <w:tc>
           <w:tcPr>
@@ -9349,10 +9123,17 @@
           </w:tcPr>
           <w:p>
             <w:pPr>
-              <w:cnfStyle w:val="000000000000" w:firstRow="0" w:lastRow="0" w:firstColumn="0" w:lastColumn="0" w:oddVBand="0" w:evenVBand="0" w:oddHBand="0" w:evenHBand="0" w:firstRowFirstColumn="0" w:firstRowLastColumn="0" w:lastRowFirstColumn="0" w:lastRowLastColumn="0"/>
-            </w:pPr>
-            <w:r>
-              <w:t>Write code to release functions for uploading</w:t>
+              <w:tabs>
+                <w:tab w:val="right" w:pos="6219"/>
+              </w:tabs>
+              <w:cnfStyle w:val="000000100000" w:firstRow="0" w:lastRow="0" w:firstColumn="0" w:lastColumn="0" w:oddVBand="0" w:evenVBand="0" w:oddHBand="1" w:evenHBand="0" w:firstRowFirstColumn="0" w:firstRowLastColumn="0" w:lastRowFirstColumn="0" w:lastRowLastColumn="0"/>
+            </w:pPr>
+            <w:r>
+              <w:t>Story Points: 2</w:t>
+            </w:r>
+            <w:r>
+              <w:tab/>
+              <w:t>Total Hours:</w:t>
             </w:r>
           </w:p>
         </w:tc>
@@ -9362,16 +9143,13 @@
           </w:tcPr>
           <w:p>
             <w:pPr>
-              <w:cnfStyle w:val="000000000000" w:firstRow="0" w:lastRow="0" w:firstColumn="0" w:lastColumn="0" w:oddVBand="0" w:evenVBand="0" w:oddHBand="0" w:evenHBand="0" w:firstRowFirstColumn="0" w:firstRowLastColumn="0" w:lastRowFirstColumn="0" w:lastRowLastColumn="0"/>
+              <w:cnfStyle w:val="000000100000" w:firstRow="0" w:lastRow="0" w:firstColumn="0" w:lastColumn="0" w:oddVBand="0" w:evenVBand="0" w:oddHBand="1" w:evenHBand="0" w:firstRowFirstColumn="0" w:firstRowLastColumn="0" w:lastRowFirstColumn="0" w:lastRowLastColumn="0"/>
             </w:pPr>
             <w:r>
               <w:rPr>
                 <w:rFonts w:hint="eastAsia"/>
               </w:rPr>
-              <w:t>1</w:t>
-            </w:r>
-            <w:r>
-              <w:t>.5</w:t>
+              <w:t>5</w:t>
             </w:r>
           </w:p>
         </w:tc>
@@ -9381,117 +9159,7 @@
           </w:tcPr>
           <w:p>
             <w:pPr>
-              <w:cnfStyle w:val="000000000000" w:firstRow="0" w:lastRow="0" w:firstColumn="0" w:lastColumn="0" w:oddVBand="0" w:evenVBand="0" w:oddHBand="0" w:evenHBand="0" w:firstRowFirstColumn="0" w:firstRowLastColumn="0" w:lastRowFirstColumn="0" w:lastRowLastColumn="0"/>
-            </w:pPr>
-          </w:p>
-        </w:tc>
-      </w:tr>
-      <w:tr>
-        <w:trPr>
-          <w:cnfStyle w:val="000000100000" w:firstRow="0" w:lastRow="0" w:firstColumn="0" w:lastColumn="0" w:oddVBand="0" w:evenVBand="0" w:oddHBand="1" w:evenHBand="0" w:firstRowFirstColumn="0" w:firstRowLastColumn="0" w:lastRowFirstColumn="0" w:lastRowLastColumn="0"/>
-        </w:trPr>
-        <w:tc>
-          <w:tcPr>
-            <w:cnfStyle w:val="001000000000" w:firstRow="0" w:lastRow="0" w:firstColumn="1" w:lastColumn="0" w:oddVBand="0" w:evenVBand="0" w:oddHBand="0" w:evenHBand="0" w:firstRowFirstColumn="0" w:firstRowLastColumn="0" w:lastRowFirstColumn="0" w:lastRowLastColumn="0"/>
-            <w:tcW w:w="903" w:type="dxa"/>
-          </w:tcPr>
-          <w:p>
-            <w:r>
-              <w:t>T38</w:t>
-            </w:r>
-          </w:p>
-        </w:tc>
-        <w:tc>
-          <w:tcPr>
-            <w:tcW w:w="6435" w:type="dxa"/>
-          </w:tcPr>
-          <w:p>
-            <w:pPr>
-              <w:cnfStyle w:val="000000100000" w:firstRow="0" w:lastRow="0" w:firstColumn="0" w:lastColumn="0" w:oddVBand="0" w:evenVBand="0" w:oddHBand="1" w:evenHBand="0" w:firstRowFirstColumn="0" w:firstRowLastColumn="0" w:lastRowFirstColumn="0" w:lastRowLastColumn="0"/>
-            </w:pPr>
-            <w:r>
-              <w:t>Verify story is complete (acceptance test)</w:t>
-            </w:r>
-          </w:p>
-        </w:tc>
-        <w:tc>
-          <w:tcPr>
-            <w:tcW w:w="1086" w:type="dxa"/>
-          </w:tcPr>
-          <w:p>
-            <w:pPr>
-              <w:cnfStyle w:val="000000100000" w:firstRow="0" w:lastRow="0" w:firstColumn="0" w:lastColumn="0" w:oddVBand="0" w:evenVBand="0" w:oddHBand="1" w:evenHBand="0" w:firstRowFirstColumn="0" w:firstRowLastColumn="0" w:lastRowFirstColumn="0" w:lastRowLastColumn="0"/>
-            </w:pPr>
-            <w:r>
-              <w:rPr>
-                <w:rFonts w:hint="eastAsia"/>
-              </w:rPr>
-              <w:t>0.5</w:t>
-            </w:r>
-          </w:p>
-        </w:tc>
-        <w:tc>
-          <w:tcPr>
-            <w:tcW w:w="825" w:type="dxa"/>
-          </w:tcPr>
-          <w:p>
-            <w:pPr>
-              <w:cnfStyle w:val="000000100000" w:firstRow="0" w:lastRow="0" w:firstColumn="0" w:lastColumn="0" w:oddVBand="0" w:evenVBand="0" w:oddHBand="1" w:evenHBand="0" w:firstRowFirstColumn="0" w:firstRowLastColumn="0" w:lastRowFirstColumn="0" w:lastRowLastColumn="0"/>
-            </w:pPr>
-          </w:p>
-        </w:tc>
-      </w:tr>
-      <w:tr>
-        <w:tc>
-          <w:tcPr>
-            <w:cnfStyle w:val="001000000000" w:firstRow="0" w:lastRow="0" w:firstColumn="1" w:lastColumn="0" w:oddVBand="0" w:evenVBand="0" w:oddHBand="0" w:evenHBand="0" w:firstRowFirstColumn="0" w:firstRowLastColumn="0" w:lastRowFirstColumn="0" w:lastRowLastColumn="0"/>
-            <w:tcW w:w="903" w:type="dxa"/>
-          </w:tcPr>
-          <w:p/>
-        </w:tc>
-        <w:tc>
-          <w:tcPr>
-            <w:tcW w:w="6435" w:type="dxa"/>
-          </w:tcPr>
-          <w:p>
-            <w:pPr>
-              <w:tabs>
-                <w:tab w:val="right" w:pos="6219"/>
-              </w:tabs>
-              <w:cnfStyle w:val="000000000000" w:firstRow="0" w:lastRow="0" w:firstColumn="0" w:lastColumn="0" w:oddVBand="0" w:evenVBand="0" w:oddHBand="0" w:evenHBand="0" w:firstRowFirstColumn="0" w:firstRowLastColumn="0" w:lastRowFirstColumn="0" w:lastRowLastColumn="0"/>
-            </w:pPr>
-            <w:r>
-              <w:t>Story Points: 2</w:t>
-            </w:r>
-            <w:r>
-              <w:tab/>
-              <w:t>Total Hours:</w:t>
-            </w:r>
-          </w:p>
-        </w:tc>
-        <w:tc>
-          <w:tcPr>
-            <w:tcW w:w="1086" w:type="dxa"/>
-          </w:tcPr>
-          <w:p>
-            <w:pPr>
-              <w:cnfStyle w:val="000000000000" w:firstRow="0" w:lastRow="0" w:firstColumn="0" w:lastColumn="0" w:oddVBand="0" w:evenVBand="0" w:oddHBand="0" w:evenHBand="0" w:firstRowFirstColumn="0" w:firstRowLastColumn="0" w:lastRowFirstColumn="0" w:lastRowLastColumn="0"/>
-            </w:pPr>
-            <w:r>
-              <w:rPr>
-                <w:rFonts w:hint="eastAsia"/>
-              </w:rPr>
-              <w:t>4</w:t>
-            </w:r>
-          </w:p>
-        </w:tc>
-        <w:tc>
-          <w:tcPr>
-            <w:tcW w:w="825" w:type="dxa"/>
-          </w:tcPr>
-          <w:p>
-            <w:pPr>
-              <w:cnfStyle w:val="000000000000" w:firstRow="0" w:lastRow="0" w:firstColumn="0" w:lastColumn="0" w:oddVBand="0" w:evenVBand="0" w:oddHBand="0" w:evenHBand="0" w:firstRowFirstColumn="0" w:firstRowLastColumn="0" w:lastRowFirstColumn="0" w:lastRowLastColumn="0"/>
+              <w:cnfStyle w:val="000000100000" w:firstRow="0" w:lastRow="0" w:firstColumn="0" w:lastColumn="0" w:oddVBand="0" w:evenVBand="0" w:oddHBand="1" w:evenHBand="0" w:firstRowFirstColumn="0" w:firstRowLastColumn="0" w:lastRowFirstColumn="0" w:lastRowLastColumn="0"/>
             </w:pPr>
           </w:p>
         </w:tc>
@@ -9503,6 +9171,7 @@
         <w:spacing w:before="360"/>
       </w:pPr>
       <w:r>
+        <w:lastRenderedPageBreak/>
         <w:t>Story ID: FOUTWO-18 Download media</w:t>
       </w:r>
     </w:p>
@@ -9592,7 +9261,7 @@
           </w:tcPr>
           <w:p>
             <w:r>
-              <w:t>T39</w:t>
+              <w:t>T38</w:t>
             </w:r>
           </w:p>
         </w:tc>
@@ -9644,7 +9313,7 @@
           </w:tcPr>
           <w:p>
             <w:r>
-              <w:t>T40</w:t>
+              <w:t>T39</w:t>
             </w:r>
           </w:p>
         </w:tc>
@@ -9699,7 +9368,10 @@
           </w:tcPr>
           <w:p>
             <w:r>
-              <w:t>T41</w:t>
+              <w:rPr>
+                <w:rFonts w:hint="eastAsia"/>
+              </w:rPr>
+              <w:t>T40</w:t>
             </w:r>
           </w:p>
         </w:tc>
@@ -9712,7 +9384,10 @@
               <w:cnfStyle w:val="000000100000" w:firstRow="0" w:lastRow="0" w:firstColumn="0" w:lastColumn="0" w:oddVBand="0" w:evenVBand="0" w:oddHBand="1" w:evenHBand="0" w:firstRowFirstColumn="0" w:firstRowLastColumn="0" w:lastRowFirstColumn="0" w:lastRowLastColumn="0"/>
             </w:pPr>
             <w:r>
-              <w:t>Write code to release functions for downloading</w:t>
+              <w:rPr>
+                <w:rFonts w:hint="eastAsia"/>
+              </w:rPr>
+              <w:t>Link database and webpage</w:t>
             </w:r>
           </w:p>
         </w:tc>
@@ -9725,7 +9400,10 @@
               <w:cnfStyle w:val="000000100000" w:firstRow="0" w:lastRow="0" w:firstColumn="0" w:lastColumn="0" w:oddVBand="0" w:evenVBand="0" w:oddHBand="1" w:evenHBand="0" w:firstRowFirstColumn="0" w:firstRowLastColumn="0" w:lastRowFirstColumn="0" w:lastRowLastColumn="0"/>
             </w:pPr>
             <w:r>
-              <w:t>1.5</w:t>
+              <w:rPr>
+                <w:rFonts w:hint="eastAsia"/>
+              </w:rPr>
+              <w:t>1</w:t>
             </w:r>
           </w:p>
         </w:tc>
@@ -9748,6 +9426,58 @@
           </w:tcPr>
           <w:p>
             <w:r>
+              <w:t>T41</w:t>
+            </w:r>
+          </w:p>
+        </w:tc>
+        <w:tc>
+          <w:tcPr>
+            <w:tcW w:w="6435" w:type="dxa"/>
+          </w:tcPr>
+          <w:p>
+            <w:pPr>
+              <w:cnfStyle w:val="000000000000" w:firstRow="0" w:lastRow="0" w:firstColumn="0" w:lastColumn="0" w:oddVBand="0" w:evenVBand="0" w:oddHBand="0" w:evenHBand="0" w:firstRowFirstColumn="0" w:firstRowLastColumn="0" w:lastRowFirstColumn="0" w:lastRowLastColumn="0"/>
+            </w:pPr>
+            <w:r>
+              <w:t>Write code to release functions for downloading</w:t>
+            </w:r>
+          </w:p>
+        </w:tc>
+        <w:tc>
+          <w:tcPr>
+            <w:tcW w:w="1086" w:type="dxa"/>
+          </w:tcPr>
+          <w:p>
+            <w:pPr>
+              <w:cnfStyle w:val="000000000000" w:firstRow="0" w:lastRow="0" w:firstColumn="0" w:lastColumn="0" w:oddVBand="0" w:evenVBand="0" w:oddHBand="0" w:evenHBand="0" w:firstRowFirstColumn="0" w:firstRowLastColumn="0" w:lastRowFirstColumn="0" w:lastRowLastColumn="0"/>
+            </w:pPr>
+            <w:r>
+              <w:t>1.5</w:t>
+            </w:r>
+          </w:p>
+        </w:tc>
+        <w:tc>
+          <w:tcPr>
+            <w:tcW w:w="825" w:type="dxa"/>
+          </w:tcPr>
+          <w:p>
+            <w:pPr>
+              <w:cnfStyle w:val="000000000000" w:firstRow="0" w:lastRow="0" w:firstColumn="0" w:lastColumn="0" w:oddVBand="0" w:evenVBand="0" w:oddHBand="0" w:evenHBand="0" w:firstRowFirstColumn="0" w:firstRowLastColumn="0" w:lastRowFirstColumn="0" w:lastRowLastColumn="0"/>
+            </w:pPr>
+          </w:p>
+        </w:tc>
+      </w:tr>
+      <w:tr>
+        <w:trPr>
+          <w:cnfStyle w:val="000000100000" w:firstRow="0" w:lastRow="0" w:firstColumn="0" w:lastColumn="0" w:oddVBand="0" w:evenVBand="0" w:oddHBand="1" w:evenHBand="0" w:firstRowFirstColumn="0" w:firstRowLastColumn="0" w:lastRowFirstColumn="0" w:lastRowLastColumn="0"/>
+        </w:trPr>
+        <w:tc>
+          <w:tcPr>
+            <w:cnfStyle w:val="001000000000" w:firstRow="0" w:lastRow="0" w:firstColumn="1" w:lastColumn="0" w:oddVBand="0" w:evenVBand="0" w:oddHBand="0" w:evenHBand="0" w:firstRowFirstColumn="0" w:firstRowLastColumn="0" w:lastRowFirstColumn="0" w:lastRowLastColumn="0"/>
+            <w:tcW w:w="903" w:type="dxa"/>
+          </w:tcPr>
+          <w:p>
+            <w:r>
               <w:t>T42</w:t>
             </w:r>
           </w:p>
@@ -9758,7 +9488,7 @@
           </w:tcPr>
           <w:p>
             <w:pPr>
-              <w:cnfStyle w:val="000000000000" w:firstRow="0" w:lastRow="0" w:firstColumn="0" w:lastColumn="0" w:oddVBand="0" w:evenVBand="0" w:oddHBand="0" w:evenHBand="0" w:firstRowFirstColumn="0" w:firstRowLastColumn="0" w:lastRowFirstColumn="0" w:lastRowLastColumn="0"/>
+              <w:cnfStyle w:val="000000100000" w:firstRow="0" w:lastRow="0" w:firstColumn="0" w:lastColumn="0" w:oddVBand="0" w:evenVBand="0" w:oddHBand="1" w:evenHBand="0" w:firstRowFirstColumn="0" w:firstRowLastColumn="0" w:lastRowFirstColumn="0" w:lastRowLastColumn="0"/>
             </w:pPr>
             <w:r>
               <w:t>Verify story is complete (acceptance test)</w:t>
@@ -9771,7 +9501,7 @@
           </w:tcPr>
           <w:p>
             <w:pPr>
-              <w:cnfStyle w:val="000000000000" w:firstRow="0" w:lastRow="0" w:firstColumn="0" w:lastColumn="0" w:oddVBand="0" w:evenVBand="0" w:oddHBand="0" w:evenHBand="0" w:firstRowFirstColumn="0" w:firstRowLastColumn="0" w:lastRowFirstColumn="0" w:lastRowLastColumn="0"/>
+              <w:cnfStyle w:val="000000100000" w:firstRow="0" w:lastRow="0" w:firstColumn="0" w:lastColumn="0" w:oddVBand="0" w:evenVBand="0" w:oddHBand="1" w:evenHBand="0" w:firstRowFirstColumn="0" w:firstRowLastColumn="0" w:lastRowFirstColumn="0" w:lastRowLastColumn="0"/>
             </w:pPr>
             <w:r>
               <w:rPr>
@@ -9790,15 +9520,12 @@
           </w:tcPr>
           <w:p>
             <w:pPr>
-              <w:cnfStyle w:val="000000000000" w:firstRow="0" w:lastRow="0" w:firstColumn="0" w:lastColumn="0" w:oddVBand="0" w:evenVBand="0" w:oddHBand="0" w:evenHBand="0" w:firstRowFirstColumn="0" w:firstRowLastColumn="0" w:lastRowFirstColumn="0" w:lastRowLastColumn="0"/>
-            </w:pPr>
-          </w:p>
-        </w:tc>
-      </w:tr>
-      <w:tr>
-        <w:trPr>
-          <w:cnfStyle w:val="000000100000" w:firstRow="0" w:lastRow="0" w:firstColumn="0" w:lastColumn="0" w:oddVBand="0" w:evenVBand="0" w:oddHBand="1" w:evenHBand="0" w:firstRowFirstColumn="0" w:firstRowLastColumn="0" w:lastRowFirstColumn="0" w:lastRowLastColumn="0"/>
-        </w:trPr>
+              <w:cnfStyle w:val="000000100000" w:firstRow="0" w:lastRow="0" w:firstColumn="0" w:lastColumn="0" w:oddVBand="0" w:evenVBand="0" w:oddHBand="1" w:evenHBand="0" w:firstRowFirstColumn="0" w:firstRowLastColumn="0" w:lastRowFirstColumn="0" w:lastRowLastColumn="0"/>
+            </w:pPr>
+          </w:p>
+        </w:tc>
+      </w:tr>
+      <w:tr>
         <w:tc>
           <w:tcPr>
             <w:cnfStyle w:val="001000000000" w:firstRow="0" w:lastRow="0" w:firstColumn="1" w:lastColumn="0" w:oddVBand="0" w:evenVBand="0" w:oddHBand="0" w:evenHBand="0" w:firstRowFirstColumn="0" w:firstRowLastColumn="0" w:lastRowFirstColumn="0" w:lastRowLastColumn="0"/>
@@ -9815,7 +9542,7 @@
               <w:tabs>
                 <w:tab w:val="right" w:pos="6219"/>
               </w:tabs>
-              <w:cnfStyle w:val="000000100000" w:firstRow="0" w:lastRow="0" w:firstColumn="0" w:lastColumn="0" w:oddVBand="0" w:evenVBand="0" w:oddHBand="1" w:evenHBand="0" w:firstRowFirstColumn="0" w:firstRowLastColumn="0" w:lastRowFirstColumn="0" w:lastRowLastColumn="0"/>
+              <w:cnfStyle w:val="000000000000" w:firstRow="0" w:lastRow="0" w:firstColumn="0" w:lastColumn="0" w:oddVBand="0" w:evenVBand="0" w:oddHBand="0" w:evenHBand="0" w:firstRowFirstColumn="0" w:firstRowLastColumn="0" w:lastRowFirstColumn="0" w:lastRowLastColumn="0"/>
             </w:pPr>
             <w:r>
               <w:t>Story Points: 2</w:t>
@@ -9832,10 +9559,10 @@
           </w:tcPr>
           <w:p>
             <w:pPr>
-              <w:cnfStyle w:val="000000100000" w:firstRow="0" w:lastRow="0" w:firstColumn="0" w:lastColumn="0" w:oddVBand="0" w:evenVBand="0" w:oddHBand="1" w:evenHBand="0" w:firstRowFirstColumn="0" w:firstRowLastColumn="0" w:lastRowFirstColumn="0" w:lastRowLastColumn="0"/>
-            </w:pPr>
-            <w:r>
-              <w:t>4</w:t>
+              <w:cnfStyle w:val="000000000000" w:firstRow="0" w:lastRow="0" w:firstColumn="0" w:lastColumn="0" w:oddVBand="0" w:evenVBand="0" w:oddHBand="0" w:evenHBand="0" w:firstRowFirstColumn="0" w:firstRowLastColumn="0" w:lastRowFirstColumn="0" w:lastRowLastColumn="0"/>
+            </w:pPr>
+            <w:r>
+              <w:t>5</w:t>
             </w:r>
           </w:p>
         </w:tc>
@@ -9845,7 +9572,7 @@
           </w:tcPr>
           <w:p>
             <w:pPr>
-              <w:cnfStyle w:val="000000100000" w:firstRow="0" w:lastRow="0" w:firstColumn="0" w:lastColumn="0" w:oddVBand="0" w:evenVBand="0" w:oddHBand="1" w:evenHBand="0" w:firstRowFirstColumn="0" w:firstRowLastColumn="0" w:lastRowFirstColumn="0" w:lastRowLastColumn="0"/>
+              <w:cnfStyle w:val="000000000000" w:firstRow="0" w:lastRow="0" w:firstColumn="0" w:lastColumn="0" w:oddVBand="0" w:evenVBand="0" w:oddHBand="0" w:evenHBand="0" w:firstRowFirstColumn="0" w:firstRowLastColumn="0" w:lastRowFirstColumn="0" w:lastRowLastColumn="0"/>
             </w:pPr>
           </w:p>
         </w:tc>
@@ -10047,6 +9774,9 @@
           </w:tcPr>
           <w:p>
             <w:r>
+              <w:rPr>
+                <w:rFonts w:hint="eastAsia"/>
+              </w:rPr>
               <w:t>T45</w:t>
             </w:r>
           </w:p>
@@ -10060,7 +9790,10 @@
               <w:cnfStyle w:val="000000100000" w:firstRow="0" w:lastRow="0" w:firstColumn="0" w:lastColumn="0" w:oddVBand="0" w:evenVBand="0" w:oddHBand="1" w:evenHBand="0" w:firstRowFirstColumn="0" w:firstRowLastColumn="0" w:lastRowFirstColumn="0" w:lastRowLastColumn="0"/>
             </w:pPr>
             <w:r>
-              <w:t>Write code to release functions provided in acceptance criteria</w:t>
+              <w:rPr>
+                <w:rFonts w:hint="eastAsia"/>
+              </w:rPr>
+              <w:t>Link database and webpage</w:t>
             </w:r>
           </w:p>
         </w:tc>
@@ -10071,55 +9804,6 @@
           <w:p>
             <w:pPr>
               <w:cnfStyle w:val="000000100000" w:firstRow="0" w:lastRow="0" w:firstColumn="0" w:lastColumn="0" w:oddVBand="0" w:evenVBand="0" w:oddHBand="1" w:evenHBand="0" w:firstRowFirstColumn="0" w:firstRowLastColumn="0" w:lastRowFirstColumn="0" w:lastRowLastColumn="0"/>
-            </w:pPr>
-            <w:r>
-              <w:t>3</w:t>
-            </w:r>
-          </w:p>
-        </w:tc>
-        <w:tc>
-          <w:tcPr>
-            <w:tcW w:w="825" w:type="dxa"/>
-          </w:tcPr>
-          <w:p>
-            <w:pPr>
-              <w:cnfStyle w:val="000000100000" w:firstRow="0" w:lastRow="0" w:firstColumn="0" w:lastColumn="0" w:oddVBand="0" w:evenVBand="0" w:oddHBand="1" w:evenHBand="0" w:firstRowFirstColumn="0" w:firstRowLastColumn="0" w:lastRowFirstColumn="0" w:lastRowLastColumn="0"/>
-            </w:pPr>
-          </w:p>
-        </w:tc>
-      </w:tr>
-      <w:tr>
-        <w:tc>
-          <w:tcPr>
-            <w:cnfStyle w:val="001000000000" w:firstRow="0" w:lastRow="0" w:firstColumn="1" w:lastColumn="0" w:oddVBand="0" w:evenVBand="0" w:oddHBand="0" w:evenHBand="0" w:firstRowFirstColumn="0" w:firstRowLastColumn="0" w:lastRowFirstColumn="0" w:lastRowLastColumn="0"/>
-            <w:tcW w:w="903" w:type="dxa"/>
-          </w:tcPr>
-          <w:p>
-            <w:r>
-              <w:t>T46</w:t>
-            </w:r>
-          </w:p>
-        </w:tc>
-        <w:tc>
-          <w:tcPr>
-            <w:tcW w:w="6435" w:type="dxa"/>
-          </w:tcPr>
-          <w:p>
-            <w:pPr>
-              <w:cnfStyle w:val="000000000000" w:firstRow="0" w:lastRow="0" w:firstColumn="0" w:lastColumn="0" w:oddVBand="0" w:evenVBand="0" w:oddHBand="0" w:evenHBand="0" w:firstRowFirstColumn="0" w:firstRowLastColumn="0" w:lastRowFirstColumn="0" w:lastRowLastColumn="0"/>
-            </w:pPr>
-            <w:r>
-              <w:t>Verify story is complete (acceptance test)</w:t>
-            </w:r>
-          </w:p>
-        </w:tc>
-        <w:tc>
-          <w:tcPr>
-            <w:tcW w:w="1086" w:type="dxa"/>
-          </w:tcPr>
-          <w:p>
-            <w:pPr>
-              <w:cnfStyle w:val="000000000000" w:firstRow="0" w:lastRow="0" w:firstColumn="0" w:lastColumn="0" w:oddVBand="0" w:evenVBand="0" w:oddHBand="0" w:evenHBand="0" w:firstRowFirstColumn="0" w:firstRowLastColumn="0" w:lastRowFirstColumn="0" w:lastRowLastColumn="0"/>
             </w:pPr>
             <w:r>
               <w:rPr>
@@ -10135,6 +9819,55 @@
           </w:tcPr>
           <w:p>
             <w:pPr>
+              <w:cnfStyle w:val="000000100000" w:firstRow="0" w:lastRow="0" w:firstColumn="0" w:lastColumn="0" w:oddVBand="0" w:evenVBand="0" w:oddHBand="1" w:evenHBand="0" w:firstRowFirstColumn="0" w:firstRowLastColumn="0" w:lastRowFirstColumn="0" w:lastRowLastColumn="0"/>
+            </w:pPr>
+          </w:p>
+        </w:tc>
+      </w:tr>
+      <w:tr>
+        <w:tc>
+          <w:tcPr>
+            <w:cnfStyle w:val="001000000000" w:firstRow="0" w:lastRow="0" w:firstColumn="1" w:lastColumn="0" w:oddVBand="0" w:evenVBand="0" w:oddHBand="0" w:evenHBand="0" w:firstRowFirstColumn="0" w:firstRowLastColumn="0" w:lastRowFirstColumn="0" w:lastRowLastColumn="0"/>
+            <w:tcW w:w="903" w:type="dxa"/>
+          </w:tcPr>
+          <w:p>
+            <w:r>
+              <w:t>T46</w:t>
+            </w:r>
+          </w:p>
+        </w:tc>
+        <w:tc>
+          <w:tcPr>
+            <w:tcW w:w="6435" w:type="dxa"/>
+          </w:tcPr>
+          <w:p>
+            <w:pPr>
+              <w:cnfStyle w:val="000000000000" w:firstRow="0" w:lastRow="0" w:firstColumn="0" w:lastColumn="0" w:oddVBand="0" w:evenVBand="0" w:oddHBand="0" w:evenHBand="0" w:firstRowFirstColumn="0" w:firstRowLastColumn="0" w:lastRowFirstColumn="0" w:lastRowLastColumn="0"/>
+            </w:pPr>
+            <w:r>
+              <w:t>Write code to release functions provided in acceptance criteria</w:t>
+            </w:r>
+          </w:p>
+        </w:tc>
+        <w:tc>
+          <w:tcPr>
+            <w:tcW w:w="1086" w:type="dxa"/>
+          </w:tcPr>
+          <w:p>
+            <w:pPr>
+              <w:cnfStyle w:val="000000000000" w:firstRow="0" w:lastRow="0" w:firstColumn="0" w:lastColumn="0" w:oddVBand="0" w:evenVBand="0" w:oddHBand="0" w:evenHBand="0" w:firstRowFirstColumn="0" w:firstRowLastColumn="0" w:lastRowFirstColumn="0" w:lastRowLastColumn="0"/>
+            </w:pPr>
+            <w:r>
+              <w:t>3</w:t>
+            </w:r>
+          </w:p>
+        </w:tc>
+        <w:tc>
+          <w:tcPr>
+            <w:tcW w:w="825" w:type="dxa"/>
+          </w:tcPr>
+          <w:p>
+            <w:pPr>
               <w:cnfStyle w:val="000000000000" w:firstRow="0" w:lastRow="0" w:firstColumn="0" w:lastColumn="0" w:oddVBand="0" w:evenVBand="0" w:oddHBand="0" w:evenHBand="0" w:firstRowFirstColumn="0" w:firstRowLastColumn="0" w:lastRowFirstColumn="0" w:lastRowLastColumn="0"/>
             </w:pPr>
           </w:p>
@@ -10149,6 +9882,58 @@
             <w:cnfStyle w:val="001000000000" w:firstRow="0" w:lastRow="0" w:firstColumn="1" w:lastColumn="0" w:oddVBand="0" w:evenVBand="0" w:oddHBand="0" w:evenHBand="0" w:firstRowFirstColumn="0" w:firstRowLastColumn="0" w:lastRowFirstColumn="0" w:lastRowLastColumn="0"/>
             <w:tcW w:w="903" w:type="dxa"/>
           </w:tcPr>
+          <w:p>
+            <w:r>
+              <w:t>T47</w:t>
+            </w:r>
+          </w:p>
+        </w:tc>
+        <w:tc>
+          <w:tcPr>
+            <w:tcW w:w="6435" w:type="dxa"/>
+          </w:tcPr>
+          <w:p>
+            <w:pPr>
+              <w:cnfStyle w:val="000000100000" w:firstRow="0" w:lastRow="0" w:firstColumn="0" w:lastColumn="0" w:oddVBand="0" w:evenVBand="0" w:oddHBand="1" w:evenHBand="0" w:firstRowFirstColumn="0" w:firstRowLastColumn="0" w:lastRowFirstColumn="0" w:lastRowLastColumn="0"/>
+            </w:pPr>
+            <w:r>
+              <w:t>Verify story is complete (acceptance test)</w:t>
+            </w:r>
+          </w:p>
+        </w:tc>
+        <w:tc>
+          <w:tcPr>
+            <w:tcW w:w="1086" w:type="dxa"/>
+          </w:tcPr>
+          <w:p>
+            <w:pPr>
+              <w:cnfStyle w:val="000000100000" w:firstRow="0" w:lastRow="0" w:firstColumn="0" w:lastColumn="0" w:oddVBand="0" w:evenVBand="0" w:oddHBand="1" w:evenHBand="0" w:firstRowFirstColumn="0" w:firstRowLastColumn="0" w:lastRowFirstColumn="0" w:lastRowLastColumn="0"/>
+            </w:pPr>
+            <w:r>
+              <w:rPr>
+                <w:rFonts w:hint="eastAsia"/>
+              </w:rPr>
+              <w:t>1</w:t>
+            </w:r>
+          </w:p>
+        </w:tc>
+        <w:tc>
+          <w:tcPr>
+            <w:tcW w:w="825" w:type="dxa"/>
+          </w:tcPr>
+          <w:p>
+            <w:pPr>
+              <w:cnfStyle w:val="000000100000" w:firstRow="0" w:lastRow="0" w:firstColumn="0" w:lastColumn="0" w:oddVBand="0" w:evenVBand="0" w:oddHBand="1" w:evenHBand="0" w:firstRowFirstColumn="0" w:firstRowLastColumn="0" w:lastRowFirstColumn="0" w:lastRowLastColumn="0"/>
+            </w:pPr>
+          </w:p>
+        </w:tc>
+      </w:tr>
+      <w:tr>
+        <w:tc>
+          <w:tcPr>
+            <w:cnfStyle w:val="001000000000" w:firstRow="0" w:lastRow="0" w:firstColumn="1" w:lastColumn="0" w:oddVBand="0" w:evenVBand="0" w:oddHBand="0" w:evenHBand="0" w:firstRowFirstColumn="0" w:firstRowLastColumn="0" w:lastRowFirstColumn="0" w:lastRowLastColumn="0"/>
+            <w:tcW w:w="903" w:type="dxa"/>
+          </w:tcPr>
           <w:p/>
         </w:tc>
         <w:tc>
@@ -10160,7 +9945,7 @@
               <w:tabs>
                 <w:tab w:val="right" w:pos="6219"/>
               </w:tabs>
-              <w:cnfStyle w:val="000000100000" w:firstRow="0" w:lastRow="0" w:firstColumn="0" w:lastColumn="0" w:oddVBand="0" w:evenVBand="0" w:oddHBand="1" w:evenHBand="0" w:firstRowFirstColumn="0" w:firstRowLastColumn="0" w:lastRowFirstColumn="0" w:lastRowLastColumn="0"/>
+              <w:cnfStyle w:val="000000000000" w:firstRow="0" w:lastRow="0" w:firstColumn="0" w:lastColumn="0" w:oddVBand="0" w:evenVBand="0" w:oddHBand="0" w:evenHBand="0" w:firstRowFirstColumn="0" w:firstRowLastColumn="0" w:lastRowFirstColumn="0" w:lastRowLastColumn="0"/>
             </w:pPr>
             <w:r>
               <w:t>Story Points: 4</w:t>
@@ -10177,10 +9962,10 @@
           </w:tcPr>
           <w:p>
             <w:pPr>
-              <w:cnfStyle w:val="000000100000" w:firstRow="0" w:lastRow="0" w:firstColumn="0" w:lastColumn="0" w:oddVBand="0" w:evenVBand="0" w:oddHBand="1" w:evenHBand="0" w:firstRowFirstColumn="0" w:firstRowLastColumn="0" w:lastRowFirstColumn="0" w:lastRowLastColumn="0"/>
-            </w:pPr>
-            <w:r>
-              <w:t>9</w:t>
+              <w:cnfStyle w:val="000000000000" w:firstRow="0" w:lastRow="0" w:firstColumn="0" w:lastColumn="0" w:oddVBand="0" w:evenVBand="0" w:oddHBand="0" w:evenHBand="0" w:firstRowFirstColumn="0" w:firstRowLastColumn="0" w:lastRowFirstColumn="0" w:lastRowLastColumn="0"/>
+            </w:pPr>
+            <w:r>
+              <w:t>10</w:t>
             </w:r>
           </w:p>
         </w:tc>
@@ -10190,7 +9975,7 @@
           </w:tcPr>
           <w:p>
             <w:pPr>
-              <w:cnfStyle w:val="000000100000" w:firstRow="0" w:lastRow="0" w:firstColumn="0" w:lastColumn="0" w:oddVBand="0" w:evenVBand="0" w:oddHBand="1" w:evenHBand="0" w:firstRowFirstColumn="0" w:firstRowLastColumn="0" w:lastRowFirstColumn="0" w:lastRowLastColumn="0"/>
+              <w:cnfStyle w:val="000000000000" w:firstRow="0" w:lastRow="0" w:firstColumn="0" w:lastColumn="0" w:oddVBand="0" w:evenVBand="0" w:oddHBand="0" w:evenHBand="0" w:firstRowFirstColumn="0" w:firstRowLastColumn="0" w:lastRowFirstColumn="0" w:lastRowLastColumn="0"/>
             </w:pPr>
           </w:p>
         </w:tc>
@@ -13773,7 +13558,7 @@
 </file>
 
 <file path=customXml/itemProps1.xml><?xml version="1.0" encoding="utf-8"?>
-<ds:datastoreItem xmlns:ds="http://schemas.openxmlformats.org/officeDocument/2006/customXml" ds:itemID="{166645C6-0D00-4183-BAEE-EFB85E3F8A62}">
+<ds:datastoreItem xmlns:ds="http://schemas.openxmlformats.org/officeDocument/2006/customXml" ds:itemID="{43341DF8-CF61-4DE1-933B-8E4BF4006464}">
   <ds:schemaRefs>
     <ds:schemaRef ds:uri="http://schemas.openxmlformats.org/officeDocument/2006/bibliography"/>
   </ds:schemaRefs>

</xml_diff>

<commit_message>
Updating Sprint and Release Plan
</commit_message>
<xml_diff>
--- a/Group42ReleaseandSprintPlan.docx
+++ b/Group42ReleaseandSprintPlan.docx
@@ -471,8 +471,6 @@
       <w:r>
         <w:br w:type="page"/>
       </w:r>
-      <w:bookmarkStart w:id="4" w:name="_GoBack"/>
-      <w:bookmarkEnd w:id="4"/>
     </w:p>
     <w:p>
       <w:pPr>
@@ -505,7 +503,6 @@
           <w:rFonts w:ascii="Times New Roman" w:hAnsi="Times New Roman" w:eastAsia="SimSun" w:cs="Times New Roman"/>
           <w:sz w:val="24"/>
           <w:szCs w:val="24"/>
-          <w:lang/>
         </w:rPr>
         <w:t>Release Plan</w:t>
       </w:r>
@@ -546,7 +543,6 @@
           <w:rFonts w:ascii="Times New Roman" w:hAnsi="Times New Roman" w:eastAsia="SimSun" w:cs="Times New Roman"/>
           <w:sz w:val="24"/>
           <w:szCs w:val="24"/>
-          <w:lang/>
         </w:rPr>
         <w:t>Release 1</w:t>
       </w:r>
@@ -585,7 +581,6 @@
           <w:rFonts w:ascii="Times New Roman" w:hAnsi="Times New Roman" w:eastAsia="SimSun" w:cs="Times New Roman"/>
           <w:sz w:val="24"/>
           <w:szCs w:val="24"/>
-          <w:lang/>
         </w:rPr>
         <w:t>User account management</w:t>
       </w:r>
@@ -624,7 +619,6 @@
           <w:rFonts w:ascii="Times New Roman" w:hAnsi="Times New Roman" w:eastAsia="SimSun" w:cs="Times New Roman"/>
           <w:sz w:val="24"/>
           <w:szCs w:val="24"/>
-          <w:lang/>
         </w:rPr>
         <w:t>Media file management</w:t>
       </w:r>
@@ -663,7 +657,6 @@
           <w:rFonts w:ascii="Times New Roman" w:hAnsi="Times New Roman" w:eastAsia="SimSun" w:cs="Times New Roman"/>
           <w:sz w:val="24"/>
           <w:szCs w:val="24"/>
-          <w:lang/>
         </w:rPr>
         <w:t>Media file transfer</w:t>
       </w:r>
@@ -702,7 +695,6 @@
           <w:rFonts w:ascii="Times New Roman" w:hAnsi="Times New Roman" w:eastAsia="SimSun" w:cs="Times New Roman"/>
           <w:sz w:val="24"/>
           <w:szCs w:val="24"/>
-          <w:lang/>
         </w:rPr>
         <w:t>User interface</w:t>
       </w:r>
@@ -743,7 +735,6 @@
           <w:rFonts w:ascii="Times New Roman" w:hAnsi="Times New Roman" w:eastAsia="SimSun" w:cs="Times New Roman"/>
           <w:sz w:val="24"/>
           <w:szCs w:val="24"/>
-          <w:lang/>
         </w:rPr>
         <w:t>Release 2</w:t>
       </w:r>
@@ -782,7 +773,6 @@
           <w:rFonts w:ascii="Times New Roman" w:hAnsi="Times New Roman" w:eastAsia="SimSun" w:cs="Times New Roman"/>
           <w:sz w:val="24"/>
           <w:szCs w:val="24"/>
-          <w:lang/>
         </w:rPr>
         <w:t>Advanced account management</w:t>
       </w:r>
@@ -821,7 +811,6 @@
           <w:rFonts w:ascii="Times New Roman" w:hAnsi="Times New Roman" w:eastAsia="SimSun" w:cs="Times New Roman"/>
           <w:sz w:val="24"/>
           <w:szCs w:val="24"/>
-          <w:lang/>
         </w:rPr>
         <w:t>User experience</w:t>
       </w:r>
@@ -860,7 +849,6 @@
           <w:rFonts w:ascii="Times New Roman" w:hAnsi="Times New Roman" w:eastAsia="SimSun" w:cs="Times New Roman"/>
           <w:sz w:val="24"/>
           <w:szCs w:val="24"/>
-          <w:lang/>
         </w:rPr>
         <w:t>Advanced user interface</w:t>
       </w:r>
@@ -899,7 +887,6 @@
           <w:rFonts w:ascii="Times New Roman" w:hAnsi="Times New Roman" w:eastAsia="SimSun" w:cs="Times New Roman"/>
           <w:sz w:val="24"/>
           <w:szCs w:val="24"/>
-          <w:lang/>
         </w:rPr>
         <w:t>Release 3</w:t>
       </w:r>
@@ -938,7 +925,6 @@
           <w:rFonts w:ascii="Times New Roman" w:hAnsi="Times New Roman" w:eastAsia="SimSun" w:cs="Times New Roman"/>
           <w:sz w:val="24"/>
           <w:szCs w:val="24"/>
-          <w:lang/>
         </w:rPr>
         <w:t>User feedback</w:t>
       </w:r>
@@ -977,7 +963,6 @@
           <w:rFonts w:ascii="Times New Roman" w:hAnsi="Times New Roman" w:eastAsia="SimSun" w:cs="Times New Roman"/>
           <w:sz w:val="24"/>
           <w:szCs w:val="24"/>
-          <w:lang/>
         </w:rPr>
         <w:t>Advanced user interface</w:t>
       </w:r>
@@ -1016,7 +1001,6 @@
           <w:rFonts w:ascii="Times New Roman" w:hAnsi="Times New Roman" w:eastAsia="SimSun" w:cs="Times New Roman"/>
           <w:sz w:val="24"/>
           <w:szCs w:val="24"/>
-          <w:lang/>
         </w:rPr>
         <w:t>Advanced functions</w:t>
       </w:r>
@@ -1055,7 +1039,6 @@
           <w:rFonts w:ascii="Times New Roman" w:hAnsi="Times New Roman" w:eastAsia="SimSun" w:cs="Times New Roman"/>
           <w:sz w:val="24"/>
           <w:szCs w:val="24"/>
-          <w:lang/>
         </w:rPr>
         <w:t>Release 4</w:t>
       </w:r>
@@ -1094,7 +1077,6 @@
           <w:rFonts w:ascii="Times New Roman" w:hAnsi="Times New Roman" w:eastAsia="SimSun" w:cs="Times New Roman"/>
           <w:sz w:val="24"/>
           <w:szCs w:val="24"/>
-          <w:lang/>
         </w:rPr>
         <w:t>Additional function</w:t>
       </w:r>
@@ -1133,7 +1115,6 @@
           <w:rFonts w:ascii="Times New Roman" w:hAnsi="Times New Roman" w:eastAsia="SimSun" w:cs="Times New Roman"/>
           <w:sz w:val="24"/>
           <w:szCs w:val="24"/>
-          <w:lang/>
         </w:rPr>
         <w:t>Personal media vault display DIY</w:t>
       </w:r>
@@ -1172,7 +1153,6 @@
           <w:rFonts w:ascii="Times New Roman" w:hAnsi="Times New Roman" w:eastAsia="SimSun" w:cs="Times New Roman"/>
           <w:sz w:val="24"/>
           <w:szCs w:val="24"/>
-          <w:lang/>
         </w:rPr>
         <w:t>Delivery Schedule</w:t>
       </w:r>
@@ -1211,7 +1191,6 @@
           <w:rFonts w:ascii="Times New Roman" w:hAnsi="Times New Roman" w:eastAsia="SimSun" w:cs="Times New Roman"/>
           <w:sz w:val="24"/>
           <w:szCs w:val="24"/>
-          <w:lang/>
         </w:rPr>
         <w:t>Estimated Velocity</w:t>
       </w:r>
@@ -1327,7 +1306,6 @@
           <w:rFonts w:ascii="Times New Roman" w:hAnsi="Times New Roman" w:eastAsia="SimSun" w:cs="Times New Roman"/>
           <w:sz w:val="24"/>
           <w:szCs w:val="24"/>
-          <w:lang/>
         </w:rPr>
         <w:t>Sprint Plan</w:t>
       </w:r>
@@ -1366,7 +1344,6 @@
           <w:rFonts w:ascii="Times New Roman" w:hAnsi="Times New Roman" w:eastAsia="SimSun" w:cs="Times New Roman"/>
           <w:sz w:val="24"/>
           <w:szCs w:val="24"/>
-          <w:lang/>
         </w:rPr>
         <w:t>Sprint 1</w:t>
       </w:r>
@@ -1405,7 +1382,6 @@
           <w:rFonts w:ascii="Times New Roman" w:hAnsi="Times New Roman" w:eastAsia="SimSun" w:cs="Times New Roman"/>
           <w:sz w:val="24"/>
           <w:szCs w:val="24"/>
-          <w:lang/>
         </w:rPr>
         <w:t>Current Velocity</w:t>
       </w:r>
@@ -1444,7 +1420,6 @@
           <w:rFonts w:ascii="Times New Roman" w:hAnsi="Times New Roman" w:eastAsia="SimSun" w:cs="Times New Roman"/>
           <w:sz w:val="24"/>
           <w:szCs w:val="24"/>
-          <w:lang/>
         </w:rPr>
         <w:t>Story ID: FOUTWO-4 Create user accounts for logging in</w:t>
       </w:r>
@@ -1483,7 +1458,6 @@
           <w:rFonts w:ascii="Times New Roman" w:hAnsi="Times New Roman" w:eastAsia="SimSun" w:cs="Times New Roman"/>
           <w:sz w:val="24"/>
           <w:szCs w:val="24"/>
-          <w:lang/>
         </w:rPr>
         <w:t>Story ID: FOUTWO-37 Normalize username and password</w:t>
       </w:r>
@@ -1522,7 +1496,6 @@
           <w:rFonts w:ascii="Times New Roman" w:hAnsi="Times New Roman" w:eastAsia="SimSun" w:cs="Times New Roman"/>
           <w:sz w:val="24"/>
           <w:szCs w:val="24"/>
-          <w:lang/>
         </w:rPr>
         <w:t>Story ID: FOUTWO-6 Log out from media vault</w:t>
       </w:r>
@@ -1561,7 +1534,6 @@
           <w:rFonts w:ascii="Times New Roman" w:hAnsi="Times New Roman" w:eastAsia="SimSun" w:cs="Times New Roman"/>
           <w:sz w:val="24"/>
           <w:szCs w:val="24"/>
-          <w:lang/>
         </w:rPr>
         <w:t>Story ID: FOUTWO-9 Create folder</w:t>
       </w:r>
@@ -1600,7 +1572,6 @@
           <w:rFonts w:ascii="Times New Roman" w:hAnsi="Times New Roman" w:eastAsia="SimSun" w:cs="Times New Roman"/>
           <w:sz w:val="24"/>
           <w:szCs w:val="24"/>
-          <w:lang/>
         </w:rPr>
         <w:t>Story ID: FOUTWO-10 Rename item and folder</w:t>
       </w:r>
@@ -1639,7 +1610,6 @@
           <w:rFonts w:ascii="Times New Roman" w:hAnsi="Times New Roman" w:eastAsia="SimSun" w:cs="Times New Roman"/>
           <w:sz w:val="24"/>
           <w:szCs w:val="24"/>
-          <w:lang/>
         </w:rPr>
         <w:t>Story ID: FOUTWO-14 Title and description on uploads</w:t>
       </w:r>
@@ -1678,7 +1648,6 @@
           <w:rFonts w:ascii="Times New Roman" w:hAnsi="Times New Roman" w:eastAsia="SimSun" w:cs="Times New Roman"/>
           <w:sz w:val="24"/>
           <w:szCs w:val="24"/>
-          <w:lang/>
         </w:rPr>
         <w:t>Story ID: FOUTWO-17 Upload media – Photos, Videos, Music, Ebook</w:t>
       </w:r>
@@ -1717,7 +1686,6 @@
           <w:rFonts w:ascii="Times New Roman" w:hAnsi="Times New Roman" w:eastAsia="SimSun" w:cs="Times New Roman"/>
           <w:sz w:val="24"/>
           <w:szCs w:val="24"/>
-          <w:lang/>
         </w:rPr>
         <w:t>Story ID: FOUTWO-18 Download media</w:t>
       </w:r>
@@ -1756,7 +1724,6 @@
           <w:rFonts w:ascii="Times New Roman" w:hAnsi="Times New Roman" w:eastAsia="SimSun" w:cs="Times New Roman"/>
           <w:sz w:val="24"/>
           <w:szCs w:val="24"/>
-          <w:lang/>
         </w:rPr>
         <w:t>Story ID:  FOUTWO-30 Show detailed media information</w:t>
       </w:r>
@@ -9306,7 +9273,6 @@
             <w:r>
               <w:rPr>
                 <w:rFonts w:hint="default"/>
-                <w:lang/>
               </w:rPr>
               <w:t>s for users using MySQL</w:t>
             </w:r>
@@ -9516,7 +9482,6 @@
             <w:r>
               <w:rPr>
                 <w:rFonts w:hint="default"/>
-                <w:lang/>
               </w:rPr>
               <w:t xml:space="preserve"> login webpage</w:t>
             </w:r>
@@ -9625,13 +9590,11 @@
               <w:spacing w:after="0" w:line="240" w:lineRule="auto"/>
               <w:rPr>
                 <w:rFonts w:hint="default"/>
-                <w:lang/>
               </w:rPr>
             </w:pPr>
             <w:r>
               <w:rPr>
                 <w:rFonts w:hint="default"/>
-                <w:lang/>
               </w:rPr>
               <w:t>Connected to database</w:t>
             </w:r>
@@ -10204,7 +10167,6 @@
             <w:r>
               <w:rPr>
                 <w:rFonts w:hint="default"/>
-                <w:lang/>
               </w:rPr>
               <w:t>Create html page</w:t>
             </w:r>
@@ -10214,7 +10176,6 @@
             <w:r>
               <w:rPr>
                 <w:rFonts w:hint="default"/>
-                <w:lang/>
               </w:rPr>
               <w:t>to normalize</w:t>
             </w:r>
@@ -10423,13 +10384,11 @@
               <w:contextualSpacing/>
               <w:rPr>
                 <w:rFonts w:hint="default"/>
-                <w:lang/>
               </w:rPr>
             </w:pPr>
             <w:r>
               <w:rPr>
                 <w:rFonts w:hint="default"/>
-                <w:lang/>
               </w:rPr>
               <w:t xml:space="preserve">Connected to database </w:t>
             </w:r>
@@ -11984,13 +11943,11 @@
               <w:spacing w:after="0" w:line="240" w:lineRule="auto"/>
               <w:rPr>
                 <w:rFonts w:hint="default"/>
-                <w:lang/>
               </w:rPr>
             </w:pPr>
             <w:r>
               <w:rPr>
                 <w:rFonts w:hint="default"/>
-                <w:lang/>
               </w:rPr>
               <w:t>Connected to database</w:t>
             </w:r>
@@ -12767,7 +12724,6 @@
             <w:r>
               <w:rPr>
                 <w:rFonts w:hint="default"/>
-                <w:lang/>
               </w:rPr>
               <w:t xml:space="preserve">Connected to </w:t>
             </w:r>
@@ -13537,13 +13493,11 @@
               <w:contextualSpacing/>
               <w:rPr>
                 <w:rFonts w:hint="default"/>
-                <w:lang/>
               </w:rPr>
             </w:pPr>
             <w:r>
               <w:rPr>
                 <w:rFonts w:hint="default"/>
-                <w:lang/>
               </w:rPr>
               <w:t>Connected to database</w:t>
             </w:r>
@@ -14413,13 +14367,11 @@
               <w:spacing w:after="0" w:line="240" w:lineRule="auto"/>
               <w:rPr>
                 <w:rFonts w:hint="default"/>
-                <w:lang/>
               </w:rPr>
             </w:pPr>
             <w:r>
               <w:rPr>
                 <w:rFonts w:hint="default"/>
-                <w:lang/>
               </w:rPr>
               <w:t>Connected to database</w:t>
             </w:r>
@@ -15055,12 +15007,6 @@
             <w:insideV w:val="none" w:color="auto" w:sz="0" w:space="0"/>
           </w:tblBorders>
           <w:tblLayout w:type="fixed"/>
-          <w:tblCellMar>
-            <w:top w:w="0" w:type="dxa"/>
-            <w:left w:w="115" w:type="dxa"/>
-            <w:bottom w:w="0" w:type="dxa"/>
-            <w:right w:w="115" w:type="dxa"/>
-          </w:tblCellMar>
         </w:tblPrEx>
         <w:tc>
           <w:tcPr>
@@ -15195,12 +15141,17 @@
             <w:pPr>
               <w:spacing w:after="0" w:line="240" w:lineRule="auto"/>
               <w:contextualSpacing/>
-            </w:pPr>
-            <w:r>
-              <w:rPr>
-                <w:rFonts w:hint="eastAsia"/>
-              </w:rPr>
-              <w:t>Link database and webpage</w:t>
+              <w:rPr>
+                <w:rFonts w:hint="default"/>
+                <w:lang/>
+              </w:rPr>
+            </w:pPr>
+            <w:r>
+              <w:rPr>
+                <w:rFonts w:hint="default"/>
+                <w:lang/>
+              </w:rPr>
+              <w:t>Connected to database</w:t>
             </w:r>
           </w:p>
         </w:tc>
@@ -15949,12 +15900,17 @@
             <w:pPr>
               <w:spacing w:after="0" w:line="240" w:lineRule="auto"/>
               <w:contextualSpacing/>
-            </w:pPr>
-            <w:r>
-              <w:rPr>
-                <w:rFonts w:hint="eastAsia"/>
-              </w:rPr>
-              <w:t>Link database and webpage</w:t>
+              <w:rPr>
+                <w:rFonts w:hint="default"/>
+                <w:lang/>
+              </w:rPr>
+            </w:pPr>
+            <w:r>
+              <w:rPr>
+                <w:rFonts w:hint="default"/>
+                <w:lang/>
+              </w:rPr>
+              <w:t>Connected to database</w:t>
             </w:r>
           </w:p>
         </w:tc>
@@ -16299,6 +16255,8 @@
         </w:tabs>
         <w:spacing w:before="240" w:after="120" w:line="240" w:lineRule="auto"/>
       </w:pPr>
+      <w:bookmarkStart w:id="4" w:name="_GoBack"/>
+      <w:bookmarkEnd w:id="4"/>
     </w:p>
     <w:sectPr>
       <w:footerReference r:id="rId4" w:type="default"/>

</xml_diff>

<commit_message>
Update user story and release plan 1
</commit_message>
<xml_diff>
--- a/Group42ReleaseandSprintPlan.docx
+++ b/Group42ReleaseandSprintPlan.docx
@@ -271,13 +271,8 @@
             <w:pPr>
               <w:spacing w:after="0" w:line="240" w:lineRule="auto"/>
             </w:pPr>
-            <w:proofErr w:type="spellStart"/>
-            <w:r>
-              <w:t>Averson</w:t>
-            </w:r>
-            <w:proofErr w:type="spellEnd"/>
-            <w:r>
-              <w:t xml:space="preserve"> Wei</w:t>
+            <w:r>
+              <w:t>Averson Wei</w:t>
             </w:r>
           </w:p>
         </w:tc>
@@ -292,33 +287,8 @@
           <w:sz w:val="24"/>
           <w:szCs w:val="24"/>
         </w:rPr>
-        <w:t xml:space="preserve">Tutor: </w:t>
+        <w:t>Tutor: Sina Aminmansour</w:t>
       </w:r>
-      <w:proofErr w:type="spellStart"/>
-      <w:r>
-        <w:rPr>
-          <w:sz w:val="24"/>
-          <w:szCs w:val="24"/>
-        </w:rPr>
-        <w:t>Sina</w:t>
-      </w:r>
-      <w:proofErr w:type="spellEnd"/>
-      <w:r>
-        <w:rPr>
-          <w:sz w:val="24"/>
-          <w:szCs w:val="24"/>
-        </w:rPr>
-        <w:t xml:space="preserve"> </w:t>
-      </w:r>
-      <w:proofErr w:type="spellStart"/>
-      <w:r>
-        <w:rPr>
-          <w:sz w:val="24"/>
-          <w:szCs w:val="24"/>
-        </w:rPr>
-        <w:t>Aminmansour</w:t>
-      </w:r>
-      <w:proofErr w:type="spellEnd"/>
     </w:p>
     <w:p>
       <w:pPr>
@@ -359,7 +329,6 @@
           <w:sz w:val="28"/>
           <w:szCs w:val="28"/>
         </w:rPr>
-        <w:lastRenderedPageBreak/>
         <w:t>Table of Contents</w:t>
       </w:r>
     </w:p>
@@ -1052,7 +1021,6 @@
           <w:sz w:val="24"/>
           <w:szCs w:val="24"/>
         </w:rPr>
-        <w:lastRenderedPageBreak/>
         <w:t>Sprint Plan</w:t>
       </w:r>
       <w:r>
@@ -1332,18 +1300,8 @@
           <w:sz w:val="24"/>
           <w:szCs w:val="24"/>
         </w:rPr>
-        <w:t xml:space="preserve">Story ID: FOUTWO-17 Upload media – Photos, Videos, Music, </w:t>
+        <w:t>Story ID: FOUTWO-17 Upload media – Photos, Videos, Music, Ebook</w:t>
       </w:r>
-      <w:proofErr w:type="spellStart"/>
-      <w:r>
-        <w:rPr>
-          <w:rFonts w:ascii="Times New Roman" w:hAnsi="Times New Roman" w:cs="Times New Roman"/>
-          <w:sz w:val="24"/>
-          <w:szCs w:val="24"/>
-        </w:rPr>
-        <w:t>Ebook</w:t>
-      </w:r>
-      <w:proofErr w:type="spellEnd"/>
       <w:r>
         <w:rPr>
           <w:rFonts w:ascii="Times New Roman" w:hAnsi="Times New Roman" w:cs="Times New Roman"/>
@@ -1491,7 +1449,7 @@
           <w:szCs w:val="24"/>
         </w:rPr>
         <w:tab/>
-        <w:t>Total Story Points: 71</w:t>
+        <w:t>Total Story Points: 66</w:t>
       </w:r>
     </w:p>
     <w:p>
@@ -1510,6 +1468,8 @@
       <w:r>
         <w:t>User Account management</w:t>
       </w:r>
+      <w:bookmarkStart w:id="2" w:name="_GoBack"/>
+      <w:bookmarkEnd w:id="2"/>
     </w:p>
     <w:p>
       <w:pPr>
@@ -1517,15 +1477,7 @@
         <w:spacing w:after="120" w:line="240" w:lineRule="auto"/>
       </w:pPr>
       <w:r>
-        <w:t xml:space="preserve">User can login and log out the vault using the created account as well as verified email address. Furthermore, user can also </w:t>
-      </w:r>
-      <w:proofErr w:type="spellStart"/>
-      <w:r>
-        <w:t>refind</w:t>
-      </w:r>
-      <w:proofErr w:type="spellEnd"/>
-      <w:r>
-        <w:t xml:space="preserve"> the lost user name and password via verified email.</w:t>
+        <w:t>User can login and log out the vault using the created account as well as verified email address. Furthermore, user can also refind the lost user name and password via verified email.</w:t>
       </w:r>
     </w:p>
     <w:tbl>
@@ -1714,7 +1666,7 @@
               <w:rPr>
                 <w:b/>
               </w:rPr>
-              <w:t>FOUTWO-5</w:t>
+              <w:t>FOUTWO-7</w:t>
             </w:r>
           </w:p>
         </w:tc>
@@ -1735,7 +1687,7 @@
               <w:contextualSpacing/>
             </w:pPr>
             <w:r>
-              <w:t>Verify email address</w:t>
+              <w:t>Find lost password</w:t>
             </w:r>
           </w:p>
         </w:tc>
@@ -1785,7 +1737,7 @@
               <w:rPr>
                 <w:b/>
               </w:rPr>
-              <w:t>FOUTWO-6</w:t>
+              <w:t>FOUTWO-5</w:t>
             </w:r>
           </w:p>
         </w:tc>
@@ -1803,9 +1755,10 @@
           <w:p>
             <w:pPr>
               <w:spacing w:after="0" w:line="240" w:lineRule="auto"/>
-            </w:pPr>
-            <w:r>
-              <w:t>Log out from media vault</w:t>
+              <w:contextualSpacing/>
+            </w:pPr>
+            <w:r>
+              <w:t>Verify email address</w:t>
             </w:r>
           </w:p>
         </w:tc>
@@ -1823,6 +1776,76 @@
           <w:p>
             <w:pPr>
               <w:spacing w:after="0" w:line="240" w:lineRule="auto"/>
+              <w:contextualSpacing/>
+            </w:pPr>
+            <w:r>
+              <w:t>4</w:t>
+            </w:r>
+          </w:p>
+        </w:tc>
+      </w:tr>
+      <w:tr>
+        <w:tc>
+          <w:tcPr>
+            <w:tcW w:w="1391" w:type="dxa"/>
+            <w:tcMar>
+              <w:top w:w="40" w:type="dxa"/>
+              <w:left w:w="40" w:type="dxa"/>
+              <w:bottom w:w="40" w:type="dxa"/>
+              <w:right w:w="40" w:type="dxa"/>
+            </w:tcMar>
+            <w:vAlign w:val="bottom"/>
+          </w:tcPr>
+          <w:p>
+            <w:pPr>
+              <w:spacing w:after="0" w:line="240" w:lineRule="auto"/>
+              <w:contextualSpacing/>
+              <w:rPr>
+                <w:b/>
+              </w:rPr>
+            </w:pPr>
+            <w:r>
+              <w:rPr>
+                <w:b/>
+              </w:rPr>
+              <w:t>FOUTWO-6</w:t>
+            </w:r>
+          </w:p>
+        </w:tc>
+        <w:tc>
+          <w:tcPr>
+            <w:tcW w:w="6264" w:type="dxa"/>
+            <w:tcMar>
+              <w:top w:w="40" w:type="dxa"/>
+              <w:left w:w="40" w:type="dxa"/>
+              <w:bottom w:w="40" w:type="dxa"/>
+              <w:right w:w="40" w:type="dxa"/>
+            </w:tcMar>
+            <w:vAlign w:val="bottom"/>
+          </w:tcPr>
+          <w:p>
+            <w:pPr>
+              <w:spacing w:after="0" w:line="240" w:lineRule="auto"/>
+            </w:pPr>
+            <w:r>
+              <w:t>Log out from media vault</w:t>
+            </w:r>
+          </w:p>
+        </w:tc>
+        <w:tc>
+          <w:tcPr>
+            <w:tcW w:w="1418" w:type="dxa"/>
+            <w:tcMar>
+              <w:top w:w="40" w:type="dxa"/>
+              <w:left w:w="40" w:type="dxa"/>
+              <w:bottom w:w="40" w:type="dxa"/>
+              <w:right w:w="40" w:type="dxa"/>
+            </w:tcMar>
+            <w:vAlign w:val="bottom"/>
+          </w:tcPr>
+          <w:p>
+            <w:pPr>
+              <w:spacing w:after="0" w:line="240" w:lineRule="auto"/>
             </w:pPr>
             <w:r>
               <w:t>1</w:t>
@@ -1872,7 +1895,7 @@
               <w:spacing w:after="0" w:line="240" w:lineRule="auto"/>
             </w:pPr>
             <w:r>
-              <w:t>9</w:t>
+              <w:t>13</w:t>
             </w:r>
           </w:p>
         </w:tc>
@@ -2263,7 +2286,7 @@
               <w:spacing w:after="0" w:line="240" w:lineRule="auto"/>
             </w:pPr>
             <w:r>
-              <w:t>18</w:t>
+              <w:t>17</w:t>
             </w:r>
           </w:p>
         </w:tc>
@@ -2273,13 +2296,7 @@
     <w:p/>
     <w:p/>
     <w:p/>
-    <w:p>
-      <w:pPr>
-        <w:rPr>
-          <w:rFonts w:hint="eastAsia"/>
-        </w:rPr>
-      </w:pPr>
-    </w:p>
+    <w:p/>
     <w:p/>
     <w:p>
       <w:pPr>
@@ -2308,6 +2325,7 @@
           <w:left w:val="single" w:sz="8" w:space="0" w:color="4F81BD"/>
           <w:bottom w:val="single" w:sz="8" w:space="0" w:color="4F81BD"/>
           <w:right w:val="single" w:sz="8" w:space="0" w:color="4F81BD"/>
+          <w:insideH w:val="single" w:sz="8" w:space="0" w:color="4F81BD"/>
         </w:tblBorders>
         <w:tblLayout w:type="fixed"/>
         <w:tblCellMar>
@@ -2394,10 +2412,6 @@
         <w:tc>
           <w:tcPr>
             <w:tcW w:w="1344" w:type="dxa"/>
-            <w:tcBorders>
-              <w:top w:val="single" w:sz="8" w:space="0" w:color="4F81BD"/>
-              <w:bottom w:val="single" w:sz="8" w:space="0" w:color="4F81BD"/>
-            </w:tcBorders>
             <w:tcMar>
               <w:top w:w="40" w:type="dxa"/>
               <w:left w:w="40" w:type="dxa"/>
@@ -2425,10 +2439,6 @@
         <w:tc>
           <w:tcPr>
             <w:tcW w:w="6311" w:type="dxa"/>
-            <w:tcBorders>
-              <w:top w:val="single" w:sz="8" w:space="0" w:color="4F81BD"/>
-              <w:bottom w:val="single" w:sz="8" w:space="0" w:color="4F81BD"/>
-            </w:tcBorders>
             <w:tcMar>
               <w:top w:w="40" w:type="dxa"/>
               <w:left w:w="40" w:type="dxa"/>
@@ -2443,22 +2453,13 @@
               <w:contextualSpacing/>
             </w:pPr>
             <w:r>
-              <w:t xml:space="preserve">Upload media - Photos, Videos, Music, </w:t>
-            </w:r>
-            <w:proofErr w:type="spellStart"/>
-            <w:r>
-              <w:t>Ebook</w:t>
-            </w:r>
-            <w:proofErr w:type="spellEnd"/>
+              <w:t>Upload media - Photos, Videos, Music, Ebook</w:t>
+            </w:r>
           </w:p>
         </w:tc>
         <w:tc>
           <w:tcPr>
             <w:tcW w:w="1418" w:type="dxa"/>
-            <w:tcBorders>
-              <w:top w:val="single" w:sz="8" w:space="0" w:color="4F81BD"/>
-              <w:bottom w:val="single" w:sz="8" w:space="0" w:color="4F81BD"/>
-            </w:tcBorders>
             <w:tcMar>
               <w:top w:w="40" w:type="dxa"/>
               <w:left w:w="40" w:type="dxa"/>
@@ -2551,10 +2552,6 @@
         <w:tc>
           <w:tcPr>
             <w:tcW w:w="1344" w:type="dxa"/>
-            <w:tcBorders>
-              <w:top w:val="single" w:sz="8" w:space="0" w:color="4F81BD"/>
-              <w:bottom w:val="single" w:sz="8" w:space="0" w:color="4F81BD"/>
-            </w:tcBorders>
             <w:tcMar>
               <w:top w:w="40" w:type="dxa"/>
               <w:left w:w="40" w:type="dxa"/>
@@ -2575,17 +2572,13 @@
               <w:rPr>
                 <w:b/>
               </w:rPr>
-              <w:t>FOUTWO-24</w:t>
+              <w:t>FOUTWO-25</w:t>
             </w:r>
           </w:p>
         </w:tc>
         <w:tc>
           <w:tcPr>
             <w:tcW w:w="6311" w:type="dxa"/>
-            <w:tcBorders>
-              <w:top w:val="single" w:sz="8" w:space="0" w:color="4F81BD"/>
-              <w:bottom w:val="single" w:sz="8" w:space="0" w:color="4F81BD"/>
-            </w:tcBorders>
             <w:tcMar>
               <w:top w:w="40" w:type="dxa"/>
               <w:left w:w="40" w:type="dxa"/>
@@ -2597,20 +2590,15 @@
           <w:p>
             <w:pPr>
               <w:spacing w:after="0" w:line="240" w:lineRule="auto"/>
-              <w:contextualSpacing/>
-            </w:pPr>
-            <w:r>
-              <w:t>Drop media items and folders in recycle bin</w:t>
+            </w:pPr>
+            <w:r>
+              <w:t>Delete media files and folders</w:t>
             </w:r>
           </w:p>
         </w:tc>
         <w:tc>
           <w:tcPr>
             <w:tcW w:w="1418" w:type="dxa"/>
-            <w:tcBorders>
-              <w:top w:val="single" w:sz="8" w:space="0" w:color="4F81BD"/>
-              <w:bottom w:val="single" w:sz="8" w:space="0" w:color="4F81BD"/>
-            </w:tcBorders>
             <w:tcMar>
               <w:top w:w="40" w:type="dxa"/>
               <w:left w:w="40" w:type="dxa"/>
@@ -2622,148 +2610,66 @@
           <w:p>
             <w:pPr>
               <w:spacing w:after="0" w:line="240" w:lineRule="auto"/>
+            </w:pPr>
+            <w:r>
+              <w:t>4</w:t>
+            </w:r>
+          </w:p>
+        </w:tc>
+      </w:tr>
+      <w:tr>
+        <w:tc>
+          <w:tcPr>
+            <w:tcW w:w="1344" w:type="dxa"/>
+            <w:tcMar>
+              <w:left w:w="115" w:type="dxa"/>
+              <w:right w:w="115" w:type="dxa"/>
+            </w:tcMar>
+          </w:tcPr>
+          <w:p>
+            <w:pPr>
+              <w:spacing w:after="0" w:line="240" w:lineRule="auto"/>
+              <w:contextualSpacing/>
+              <w:rPr>
+                <w:b/>
+              </w:rPr>
+            </w:pPr>
+          </w:p>
+        </w:tc>
+        <w:tc>
+          <w:tcPr>
+            <w:tcW w:w="6311" w:type="dxa"/>
+            <w:tcMar>
+              <w:left w:w="115" w:type="dxa"/>
+              <w:right w:w="115" w:type="dxa"/>
+            </w:tcMar>
+          </w:tcPr>
+          <w:p>
+            <w:pPr>
+              <w:spacing w:after="0" w:line="240" w:lineRule="auto"/>
+              <w:contextualSpacing/>
+              <w:jc w:val="right"/>
+            </w:pPr>
+            <w:r>
+              <w:t>Story Point Sub-Total:</w:t>
+            </w:r>
+          </w:p>
+        </w:tc>
+        <w:tc>
+          <w:tcPr>
+            <w:tcW w:w="1418" w:type="dxa"/>
+            <w:tcMar>
+              <w:left w:w="115" w:type="dxa"/>
+              <w:right w:w="115" w:type="dxa"/>
+            </w:tcMar>
+          </w:tcPr>
+          <w:p>
+            <w:pPr>
+              <w:spacing w:after="0" w:line="240" w:lineRule="auto"/>
               <w:contextualSpacing/>
             </w:pPr>
             <w:r>
               <w:t>8</w:t>
-            </w:r>
-          </w:p>
-        </w:tc>
-      </w:tr>
-      <w:tr>
-        <w:tc>
-          <w:tcPr>
-            <w:tcW w:w="1344" w:type="dxa"/>
-            <w:tcMar>
-              <w:top w:w="40" w:type="dxa"/>
-              <w:left w:w="40" w:type="dxa"/>
-              <w:bottom w:w="40" w:type="dxa"/>
-              <w:right w:w="40" w:type="dxa"/>
-            </w:tcMar>
-            <w:vAlign w:val="bottom"/>
-          </w:tcPr>
-          <w:p>
-            <w:pPr>
-              <w:spacing w:after="0" w:line="240" w:lineRule="auto"/>
-              <w:contextualSpacing/>
-              <w:rPr>
-                <w:b/>
-              </w:rPr>
-            </w:pPr>
-            <w:r>
-              <w:rPr>
-                <w:b/>
-              </w:rPr>
-              <w:t>FOUTWO-25</w:t>
-            </w:r>
-          </w:p>
-        </w:tc>
-        <w:tc>
-          <w:tcPr>
-            <w:tcW w:w="6311" w:type="dxa"/>
-            <w:tcMar>
-              <w:top w:w="40" w:type="dxa"/>
-              <w:left w:w="40" w:type="dxa"/>
-              <w:bottom w:w="40" w:type="dxa"/>
-              <w:right w:w="40" w:type="dxa"/>
-            </w:tcMar>
-            <w:vAlign w:val="bottom"/>
-          </w:tcPr>
-          <w:p>
-            <w:pPr>
-              <w:spacing w:after="0" w:line="240" w:lineRule="auto"/>
-            </w:pPr>
-            <w:r>
-              <w:t>Delete media files and folders</w:t>
-            </w:r>
-          </w:p>
-        </w:tc>
-        <w:tc>
-          <w:tcPr>
-            <w:tcW w:w="1418" w:type="dxa"/>
-            <w:tcMar>
-              <w:top w:w="40" w:type="dxa"/>
-              <w:left w:w="40" w:type="dxa"/>
-              <w:bottom w:w="40" w:type="dxa"/>
-              <w:right w:w="40" w:type="dxa"/>
-            </w:tcMar>
-            <w:vAlign w:val="bottom"/>
-          </w:tcPr>
-          <w:p>
-            <w:pPr>
-              <w:spacing w:after="0" w:line="240" w:lineRule="auto"/>
-            </w:pPr>
-            <w:r>
-              <w:t>4</w:t>
-            </w:r>
-          </w:p>
-        </w:tc>
-      </w:tr>
-      <w:tr>
-        <w:tc>
-          <w:tcPr>
-            <w:tcW w:w="1344" w:type="dxa"/>
-            <w:tcBorders>
-              <w:top w:val="single" w:sz="8" w:space="0" w:color="4F81BD"/>
-              <w:bottom w:val="single" w:sz="8" w:space="0" w:color="4F81BD"/>
-            </w:tcBorders>
-            <w:tcMar>
-              <w:left w:w="115" w:type="dxa"/>
-              <w:right w:w="115" w:type="dxa"/>
-            </w:tcMar>
-          </w:tcPr>
-          <w:p>
-            <w:pPr>
-              <w:spacing w:after="0" w:line="240" w:lineRule="auto"/>
-              <w:contextualSpacing/>
-              <w:rPr>
-                <w:b/>
-              </w:rPr>
-            </w:pPr>
-          </w:p>
-        </w:tc>
-        <w:tc>
-          <w:tcPr>
-            <w:tcW w:w="6311" w:type="dxa"/>
-            <w:tcBorders>
-              <w:top w:val="single" w:sz="8" w:space="0" w:color="4F81BD"/>
-              <w:bottom w:val="single" w:sz="8" w:space="0" w:color="4F81BD"/>
-            </w:tcBorders>
-            <w:tcMar>
-              <w:left w:w="115" w:type="dxa"/>
-              <w:right w:w="115" w:type="dxa"/>
-            </w:tcMar>
-          </w:tcPr>
-          <w:p>
-            <w:pPr>
-              <w:spacing w:after="0" w:line="240" w:lineRule="auto"/>
-              <w:contextualSpacing/>
-              <w:jc w:val="right"/>
-            </w:pPr>
-            <w:r>
-              <w:t>Story Point Sub-Total:</w:t>
-            </w:r>
-          </w:p>
-        </w:tc>
-        <w:tc>
-          <w:tcPr>
-            <w:tcW w:w="1418" w:type="dxa"/>
-            <w:tcBorders>
-              <w:top w:val="single" w:sz="8" w:space="0" w:color="4F81BD"/>
-              <w:bottom w:val="single" w:sz="8" w:space="0" w:color="4F81BD"/>
-            </w:tcBorders>
-            <w:tcMar>
-              <w:left w:w="115" w:type="dxa"/>
-              <w:right w:w="115" w:type="dxa"/>
-            </w:tcMar>
-          </w:tcPr>
-          <w:p>
-            <w:pPr>
-              <w:spacing w:after="0" w:line="240" w:lineRule="auto"/>
-              <w:contextualSpacing/>
-            </w:pPr>
-            <w:r>
-              <w:t>16</w:t>
             </w:r>
           </w:p>
         </w:tc>
@@ -3434,10 +3340,7 @@
       </w:tr>
     </w:tbl>
     <w:p/>
-    <w:p>
-      <w:bookmarkStart w:id="2" w:name="_GoBack"/>
-      <w:bookmarkEnd w:id="2"/>
-    </w:p>
+    <w:p/>
     <w:p/>
     <w:p/>
     <w:p/>
@@ -3481,7 +3384,7 @@
           <w:szCs w:val="24"/>
         </w:rPr>
         <w:tab/>
-        <w:t>Total Story Points: 68</w:t>
+        <w:t>Total Story Points: 74</w:t>
       </w:r>
     </w:p>
     <w:p>
@@ -3745,7 +3648,7 @@
               <w:rPr>
                 <w:b/>
               </w:rPr>
-              <w:t>FOUTWO-7</w:t>
+              <w:t>FOUTWO-37</w:t>
             </w:r>
           </w:p>
         </w:tc>
@@ -3757,10 +3660,9 @@
           <w:p>
             <w:pPr>
               <w:spacing w:after="0" w:line="240" w:lineRule="auto"/>
-              <w:contextualSpacing/>
-            </w:pPr>
-            <w:r>
-              <w:t>Find user name and password</w:t>
+            </w:pPr>
+            <w:r>
+              <w:t>Normalize username and password</w:t>
             </w:r>
           </w:p>
         </w:tc>
@@ -3772,6 +3674,119 @@
           <w:p>
             <w:pPr>
               <w:spacing w:after="0" w:line="240" w:lineRule="auto"/>
+            </w:pPr>
+            <w:r>
+              <w:t>8</w:t>
+            </w:r>
+          </w:p>
+        </w:tc>
+      </w:tr>
+      <w:tr>
+        <w:tc>
+          <w:tcPr>
+            <w:tcW w:w="1485" w:type="dxa"/>
+            <w:tcMar>
+              <w:left w:w="115" w:type="dxa"/>
+              <w:right w:w="115" w:type="dxa"/>
+            </w:tcMar>
+          </w:tcPr>
+          <w:p>
+            <w:pPr>
+              <w:spacing w:after="0" w:line="240" w:lineRule="auto"/>
+              <w:contextualSpacing/>
+              <w:rPr>
+                <w:b/>
+              </w:rPr>
+            </w:pPr>
+            <w:r>
+              <w:rPr>
+                <w:b/>
+              </w:rPr>
+              <w:t>FOUTWO-8</w:t>
+            </w:r>
+          </w:p>
+        </w:tc>
+        <w:tc>
+          <w:tcPr>
+            <w:tcW w:w="6170" w:type="dxa"/>
+          </w:tcPr>
+          <w:p>
+            <w:pPr>
+              <w:spacing w:after="0" w:line="240" w:lineRule="auto"/>
+            </w:pPr>
+            <w:r>
+              <w:t>Modify password</w:t>
+            </w:r>
+          </w:p>
+        </w:tc>
+        <w:tc>
+          <w:tcPr>
+            <w:tcW w:w="1418" w:type="dxa"/>
+          </w:tcPr>
+          <w:p>
+            <w:pPr>
+              <w:spacing w:after="0" w:line="240" w:lineRule="auto"/>
+            </w:pPr>
+            <w:r>
+              <w:t>1</w:t>
+            </w:r>
+          </w:p>
+        </w:tc>
+      </w:tr>
+      <w:tr>
+        <w:tc>
+          <w:tcPr>
+            <w:tcW w:w="1485" w:type="dxa"/>
+            <w:tcMar>
+              <w:left w:w="115" w:type="dxa"/>
+              <w:right w:w="115" w:type="dxa"/>
+            </w:tcMar>
+          </w:tcPr>
+          <w:p>
+            <w:pPr>
+              <w:spacing w:after="0" w:line="240" w:lineRule="auto"/>
+              <w:contextualSpacing/>
+              <w:rPr>
+                <w:b/>
+              </w:rPr>
+            </w:pPr>
+            <w:r>
+              <w:rPr>
+                <w:b/>
+              </w:rPr>
+              <w:t>FOUTWO-33</w:t>
+            </w:r>
+          </w:p>
+        </w:tc>
+        <w:tc>
+          <w:tcPr>
+            <w:tcW w:w="6170" w:type="dxa"/>
+            <w:tcMar>
+              <w:left w:w="115" w:type="dxa"/>
+              <w:right w:w="115" w:type="dxa"/>
+            </w:tcMar>
+          </w:tcPr>
+          <w:p>
+            <w:pPr>
+              <w:spacing w:after="0" w:line="240" w:lineRule="auto"/>
+              <w:contextualSpacing/>
+            </w:pPr>
+            <w:r>
+              <w:t>Upload the head photo</w:t>
+            </w:r>
+          </w:p>
+        </w:tc>
+        <w:tc>
+          <w:tcPr>
+            <w:tcW w:w="1418" w:type="dxa"/>
+            <w:tcMar>
+              <w:left w:w="115" w:type="dxa"/>
+              <w:right w:w="115" w:type="dxa"/>
+            </w:tcMar>
+          </w:tcPr>
+          <w:p>
+            <w:pPr>
+              <w:spacing w:after="0" w:line="240" w:lineRule="auto"/>
               <w:contextualSpacing/>
             </w:pPr>
             <w:r>
@@ -3788,210 +3803,41 @@
               <w:left w:w="115" w:type="dxa"/>
               <w:right w:w="115" w:type="dxa"/>
             </w:tcMar>
-            <w:vAlign w:val="bottom"/>
-          </w:tcPr>
-          <w:p>
-            <w:pPr>
-              <w:spacing w:after="0" w:line="240" w:lineRule="auto"/>
-              <w:contextualSpacing/>
-              <w:rPr>
-                <w:b/>
-              </w:rPr>
-            </w:pPr>
-            <w:r>
-              <w:rPr>
-                <w:b/>
-              </w:rPr>
-              <w:t>FOUTWO-37</w:t>
-            </w:r>
+          </w:tcPr>
+          <w:p>
+            <w:pPr>
+              <w:spacing w:after="0" w:line="240" w:lineRule="auto"/>
+              <w:contextualSpacing/>
+              <w:rPr>
+                <w:b/>
+              </w:rPr>
+            </w:pPr>
           </w:p>
         </w:tc>
         <w:tc>
           <w:tcPr>
             <w:tcW w:w="6170" w:type="dxa"/>
-            <w:vAlign w:val="bottom"/>
-          </w:tcPr>
-          <w:p>
-            <w:pPr>
-              <w:spacing w:after="0" w:line="240" w:lineRule="auto"/>
-            </w:pPr>
-            <w:r>
-              <w:t>Normalize username and password</w:t>
+          </w:tcPr>
+          <w:p>
+            <w:pPr>
+              <w:spacing w:after="0" w:line="240" w:lineRule="auto"/>
+              <w:jc w:val="right"/>
+            </w:pPr>
+            <w:r>
+              <w:t>Story Point Sub-Total:</w:t>
             </w:r>
           </w:p>
         </w:tc>
         <w:tc>
           <w:tcPr>
             <w:tcW w:w="1418" w:type="dxa"/>
-            <w:vAlign w:val="bottom"/>
-          </w:tcPr>
-          <w:p>
-            <w:pPr>
-              <w:spacing w:after="0" w:line="240" w:lineRule="auto"/>
-            </w:pPr>
-            <w:r>
-              <w:t>8</w:t>
-            </w:r>
-          </w:p>
-        </w:tc>
-      </w:tr>
-      <w:tr>
-        <w:tc>
-          <w:tcPr>
-            <w:tcW w:w="1485" w:type="dxa"/>
-            <w:tcMar>
-              <w:left w:w="115" w:type="dxa"/>
-              <w:right w:w="115" w:type="dxa"/>
-            </w:tcMar>
-          </w:tcPr>
-          <w:p>
-            <w:pPr>
-              <w:spacing w:after="0" w:line="240" w:lineRule="auto"/>
-              <w:contextualSpacing/>
-              <w:rPr>
-                <w:b/>
-              </w:rPr>
-            </w:pPr>
-            <w:r>
-              <w:rPr>
-                <w:b/>
-              </w:rPr>
-              <w:t>FOUTWO-8</w:t>
-            </w:r>
-          </w:p>
-        </w:tc>
-        <w:tc>
-          <w:tcPr>
-            <w:tcW w:w="6170" w:type="dxa"/>
-          </w:tcPr>
-          <w:p>
-            <w:pPr>
-              <w:spacing w:after="0" w:line="240" w:lineRule="auto"/>
-            </w:pPr>
-            <w:r>
-              <w:t>Modify password</w:t>
-            </w:r>
-          </w:p>
-        </w:tc>
-        <w:tc>
-          <w:tcPr>
-            <w:tcW w:w="1418" w:type="dxa"/>
-          </w:tcPr>
-          <w:p>
-            <w:pPr>
-              <w:spacing w:after="0" w:line="240" w:lineRule="auto"/>
-            </w:pPr>
-            <w:r>
-              <w:t>1</w:t>
-            </w:r>
-          </w:p>
-        </w:tc>
-      </w:tr>
-      <w:tr>
-        <w:tc>
-          <w:tcPr>
-            <w:tcW w:w="1485" w:type="dxa"/>
-            <w:tcMar>
-              <w:left w:w="115" w:type="dxa"/>
-              <w:right w:w="115" w:type="dxa"/>
-            </w:tcMar>
-          </w:tcPr>
-          <w:p>
-            <w:pPr>
-              <w:spacing w:after="0" w:line="240" w:lineRule="auto"/>
-              <w:contextualSpacing/>
-              <w:rPr>
-                <w:b/>
-              </w:rPr>
-            </w:pPr>
-            <w:r>
-              <w:rPr>
-                <w:b/>
-              </w:rPr>
-              <w:t>FOUTWO-33</w:t>
-            </w:r>
-          </w:p>
-        </w:tc>
-        <w:tc>
-          <w:tcPr>
-            <w:tcW w:w="6170" w:type="dxa"/>
-            <w:tcMar>
-              <w:left w:w="115" w:type="dxa"/>
-              <w:right w:w="115" w:type="dxa"/>
-            </w:tcMar>
-          </w:tcPr>
-          <w:p>
-            <w:pPr>
-              <w:spacing w:after="0" w:line="240" w:lineRule="auto"/>
-              <w:contextualSpacing/>
-            </w:pPr>
-            <w:r>
-              <w:t>Upload the head photo</w:t>
-            </w:r>
-          </w:p>
-        </w:tc>
-        <w:tc>
-          <w:tcPr>
-            <w:tcW w:w="1418" w:type="dxa"/>
-            <w:tcMar>
-              <w:left w:w="115" w:type="dxa"/>
-              <w:right w:w="115" w:type="dxa"/>
-            </w:tcMar>
-          </w:tcPr>
-          <w:p>
-            <w:pPr>
-              <w:spacing w:after="0" w:line="240" w:lineRule="auto"/>
-              <w:contextualSpacing/>
-            </w:pPr>
-            <w:r>
-              <w:t>2</w:t>
-            </w:r>
-          </w:p>
-        </w:tc>
-      </w:tr>
-      <w:tr>
-        <w:tc>
-          <w:tcPr>
-            <w:tcW w:w="1485" w:type="dxa"/>
-            <w:tcMar>
-              <w:left w:w="115" w:type="dxa"/>
-              <w:right w:w="115" w:type="dxa"/>
-            </w:tcMar>
-          </w:tcPr>
-          <w:p>
-            <w:pPr>
-              <w:spacing w:after="0" w:line="240" w:lineRule="auto"/>
-              <w:contextualSpacing/>
-              <w:rPr>
-                <w:b/>
-              </w:rPr>
-            </w:pPr>
-          </w:p>
-        </w:tc>
-        <w:tc>
-          <w:tcPr>
-            <w:tcW w:w="6170" w:type="dxa"/>
-          </w:tcPr>
-          <w:p>
-            <w:pPr>
-              <w:spacing w:after="0" w:line="240" w:lineRule="auto"/>
-              <w:jc w:val="right"/>
-            </w:pPr>
-            <w:r>
-              <w:t>Story Point Sub-Total:</w:t>
-            </w:r>
-          </w:p>
-        </w:tc>
-        <w:tc>
-          <w:tcPr>
-            <w:tcW w:w="1418" w:type="dxa"/>
-          </w:tcPr>
-          <w:p>
-            <w:pPr>
-              <w:spacing w:after="0" w:line="240" w:lineRule="auto"/>
-            </w:pPr>
-            <w:r>
-              <w:t>21</w:t>
+          </w:tcPr>
+          <w:p>
+            <w:pPr>
+              <w:spacing w:after="0" w:line="240" w:lineRule="auto"/>
+            </w:pPr>
+            <w:r>
+              <w:t>19</w:t>
             </w:r>
           </w:p>
         </w:tc>
@@ -4214,13 +4060,8 @@
               <w:spacing w:after="0" w:line="240" w:lineRule="auto"/>
             </w:pPr>
             <w:r>
-              <w:t xml:space="preserve">Mark as </w:t>
-            </w:r>
-            <w:proofErr w:type="spellStart"/>
-            <w:r>
-              <w:t>favourite</w:t>
-            </w:r>
-            <w:proofErr w:type="spellEnd"/>
+              <w:t>Mark as favourite</w:t>
+            </w:r>
           </w:p>
         </w:tc>
         <w:tc>
@@ -4315,58 +4156,6 @@
         <w:tc>
           <w:tcPr>
             <w:tcW w:w="1485" w:type="dxa"/>
-            <w:tcMar>
-              <w:left w:w="115" w:type="dxa"/>
-              <w:right w:w="115" w:type="dxa"/>
-            </w:tcMar>
-          </w:tcPr>
-          <w:p>
-            <w:pPr>
-              <w:spacing w:after="0" w:line="240" w:lineRule="auto"/>
-              <w:contextualSpacing/>
-              <w:rPr>
-                <w:b/>
-              </w:rPr>
-            </w:pPr>
-            <w:r>
-              <w:rPr>
-                <w:b/>
-              </w:rPr>
-              <w:t>FOUTWO-19</w:t>
-            </w:r>
-          </w:p>
-        </w:tc>
-        <w:tc>
-          <w:tcPr>
-            <w:tcW w:w="6170" w:type="dxa"/>
-          </w:tcPr>
-          <w:p>
-            <w:pPr>
-              <w:spacing w:after="0" w:line="240" w:lineRule="auto"/>
-            </w:pPr>
-            <w:r>
-              <w:t>Media playback in browser</w:t>
-            </w:r>
-          </w:p>
-        </w:tc>
-        <w:tc>
-          <w:tcPr>
-            <w:tcW w:w="1418" w:type="dxa"/>
-          </w:tcPr>
-          <w:p>
-            <w:pPr>
-              <w:spacing w:after="0" w:line="240" w:lineRule="auto"/>
-            </w:pPr>
-            <w:r>
-              <w:t>16</w:t>
-            </w:r>
-          </w:p>
-        </w:tc>
-      </w:tr>
-      <w:tr>
-        <w:tc>
-          <w:tcPr>
-            <w:tcW w:w="1485" w:type="dxa"/>
             <w:tcBorders>
               <w:top w:val="single" w:sz="8" w:space="0" w:color="4F81BD"/>
               <w:bottom w:val="single" w:sz="8" w:space="0" w:color="4F81BD"/>
@@ -4389,7 +4178,7 @@
               <w:rPr>
                 <w:b/>
               </w:rPr>
-              <w:t>FOUTWO-10</w:t>
+              <w:t>FOUTWO-24</w:t>
             </w:r>
           </w:p>
         </w:tc>
@@ -4412,7 +4201,7 @@
               <w:contextualSpacing/>
             </w:pPr>
             <w:r>
-              <w:t>Rename item and folder</w:t>
+              <w:t>Drop media items and folders in recycle bin</w:t>
             </w:r>
           </w:p>
         </w:tc>
@@ -4435,6 +4224,135 @@
               <w:contextualSpacing/>
             </w:pPr>
             <w:r>
+              <w:t>8</w:t>
+            </w:r>
+          </w:p>
+        </w:tc>
+      </w:tr>
+      <w:tr>
+        <w:tc>
+          <w:tcPr>
+            <w:tcW w:w="1485" w:type="dxa"/>
+            <w:tcMar>
+              <w:left w:w="115" w:type="dxa"/>
+              <w:right w:w="115" w:type="dxa"/>
+            </w:tcMar>
+          </w:tcPr>
+          <w:p>
+            <w:pPr>
+              <w:spacing w:after="0" w:line="240" w:lineRule="auto"/>
+              <w:contextualSpacing/>
+              <w:rPr>
+                <w:b/>
+              </w:rPr>
+            </w:pPr>
+            <w:r>
+              <w:rPr>
+                <w:b/>
+              </w:rPr>
+              <w:t>FOUTWO-19</w:t>
+            </w:r>
+          </w:p>
+        </w:tc>
+        <w:tc>
+          <w:tcPr>
+            <w:tcW w:w="6170" w:type="dxa"/>
+          </w:tcPr>
+          <w:p>
+            <w:pPr>
+              <w:spacing w:after="0" w:line="240" w:lineRule="auto"/>
+            </w:pPr>
+            <w:r>
+              <w:t>Media playback in browser</w:t>
+            </w:r>
+          </w:p>
+        </w:tc>
+        <w:tc>
+          <w:tcPr>
+            <w:tcW w:w="1418" w:type="dxa"/>
+          </w:tcPr>
+          <w:p>
+            <w:pPr>
+              <w:spacing w:after="0" w:line="240" w:lineRule="auto"/>
+            </w:pPr>
+            <w:r>
+              <w:t>16</w:t>
+            </w:r>
+          </w:p>
+        </w:tc>
+      </w:tr>
+      <w:tr>
+        <w:tc>
+          <w:tcPr>
+            <w:tcW w:w="1485" w:type="dxa"/>
+            <w:tcBorders>
+              <w:top w:val="single" w:sz="8" w:space="0" w:color="4F81BD"/>
+              <w:bottom w:val="single" w:sz="8" w:space="0" w:color="4F81BD"/>
+            </w:tcBorders>
+            <w:tcMar>
+              <w:left w:w="115" w:type="dxa"/>
+              <w:right w:w="115" w:type="dxa"/>
+            </w:tcMar>
+            <w:vAlign w:val="bottom"/>
+          </w:tcPr>
+          <w:p>
+            <w:pPr>
+              <w:spacing w:after="0" w:line="240" w:lineRule="auto"/>
+              <w:contextualSpacing/>
+              <w:rPr>
+                <w:b/>
+              </w:rPr>
+            </w:pPr>
+            <w:r>
+              <w:rPr>
+                <w:b/>
+              </w:rPr>
+              <w:t>FOUTWO-10</w:t>
+            </w:r>
+          </w:p>
+        </w:tc>
+        <w:tc>
+          <w:tcPr>
+            <w:tcW w:w="6170" w:type="dxa"/>
+            <w:tcBorders>
+              <w:top w:val="single" w:sz="8" w:space="0" w:color="4F81BD"/>
+              <w:bottom w:val="single" w:sz="8" w:space="0" w:color="4F81BD"/>
+            </w:tcBorders>
+            <w:tcMar>
+              <w:left w:w="115" w:type="dxa"/>
+              <w:right w:w="115" w:type="dxa"/>
+            </w:tcMar>
+            <w:vAlign w:val="bottom"/>
+          </w:tcPr>
+          <w:p>
+            <w:pPr>
+              <w:spacing w:after="0" w:line="240" w:lineRule="auto"/>
+              <w:contextualSpacing/>
+            </w:pPr>
+            <w:r>
+              <w:t>Rename item and folder</w:t>
+            </w:r>
+          </w:p>
+        </w:tc>
+        <w:tc>
+          <w:tcPr>
+            <w:tcW w:w="1418" w:type="dxa"/>
+            <w:tcBorders>
+              <w:top w:val="single" w:sz="8" w:space="0" w:color="4F81BD"/>
+              <w:bottom w:val="single" w:sz="8" w:space="0" w:color="4F81BD"/>
+            </w:tcBorders>
+            <w:tcMar>
+              <w:left w:w="115" w:type="dxa"/>
+              <w:right w:w="115" w:type="dxa"/>
+            </w:tcMar>
+            <w:vAlign w:val="bottom"/>
+          </w:tcPr>
+          <w:p>
+            <w:pPr>
+              <w:spacing w:after="0" w:line="240" w:lineRule="auto"/>
+              <w:contextualSpacing/>
+            </w:pPr>
+            <w:r>
               <w:t>1</w:t>
             </w:r>
           </w:p>
@@ -4482,7 +4400,7 @@
               <w:spacing w:after="0" w:line="240" w:lineRule="auto"/>
             </w:pPr>
             <w:r>
-              <w:t>31</w:t>
+              <w:t>39</w:t>
             </w:r>
           </w:p>
         </w:tc>
@@ -7334,7 +7252,6 @@
         <w:pStyle w:val="a6"/>
       </w:pPr>
       <w:r>
-        <w:lastRenderedPageBreak/>
         <w:t>Sprint Plan</w:t>
       </w:r>
     </w:p>
@@ -9240,7 +9157,6 @@
         <w:spacing w:before="360"/>
       </w:pPr>
       <w:r>
-        <w:lastRenderedPageBreak/>
         <w:t>Story ID: FOUTWO-9 Create folder</w:t>
       </w:r>
     </w:p>
@@ -11167,13 +11083,8 @@
         <w:spacing w:before="360"/>
       </w:pPr>
       <w:r>
-        <w:t xml:space="preserve">Story ID: FOUTWO-17 Upload media – Photos, Videos, Music, </w:t>
+        <w:t>Story ID: FOUTWO-17 Upload media – Photos, Videos, Music, Ebook</w:t>
       </w:r>
-      <w:proofErr w:type="spellStart"/>
-      <w:r>
-        <w:t>Ebook</w:t>
-      </w:r>
-      <w:proofErr w:type="spellEnd"/>
     </w:p>
     <w:tbl>
       <w:tblPr>
@@ -13143,7 +13054,7 @@
       <w:rPr>
         <w:noProof/>
       </w:rPr>
-      <w:t>8</w:t>
+      <w:t>6</w:t>
     </w:r>
     <w:r>
       <w:fldChar w:fldCharType="end"/>

</xml_diff>

<commit_message>
update release plan 1
</commit_message>
<xml_diff>
--- a/Group42ReleaseandSprintPlan.docx
+++ b/Group42ReleaseandSprintPlan.docx
@@ -271,8 +271,13 @@
             <w:pPr>
               <w:spacing w:after="0" w:line="240" w:lineRule="auto"/>
             </w:pPr>
-            <w:r>
-              <w:t>Averson Wei</w:t>
+            <w:proofErr w:type="spellStart"/>
+            <w:r>
+              <w:t>Averson</w:t>
+            </w:r>
+            <w:proofErr w:type="spellEnd"/>
+            <w:r>
+              <w:t xml:space="preserve"> Wei</w:t>
             </w:r>
           </w:p>
         </w:tc>
@@ -287,8 +292,33 @@
           <w:sz w:val="24"/>
           <w:szCs w:val="24"/>
         </w:rPr>
-        <w:t>Tutor: Sina Aminmansour</w:t>
+        <w:t xml:space="preserve">Tutor: </w:t>
       </w:r>
+      <w:proofErr w:type="spellStart"/>
+      <w:r>
+        <w:rPr>
+          <w:sz w:val="24"/>
+          <w:szCs w:val="24"/>
+        </w:rPr>
+        <w:t>Sina</w:t>
+      </w:r>
+      <w:proofErr w:type="spellEnd"/>
+      <w:r>
+        <w:rPr>
+          <w:sz w:val="24"/>
+          <w:szCs w:val="24"/>
+        </w:rPr>
+        <w:t xml:space="preserve"> </w:t>
+      </w:r>
+      <w:proofErr w:type="spellStart"/>
+      <w:r>
+        <w:rPr>
+          <w:sz w:val="24"/>
+          <w:szCs w:val="24"/>
+        </w:rPr>
+        <w:t>Aminmansour</w:t>
+      </w:r>
+      <w:proofErr w:type="spellEnd"/>
     </w:p>
     <w:p>
       <w:pPr>
@@ -1300,8 +1330,18 @@
           <w:sz w:val="24"/>
           <w:szCs w:val="24"/>
         </w:rPr>
-        <w:t>Story ID: FOUTWO-17 Upload media – Photos, Videos, Music, Ebook</w:t>
+        <w:t xml:space="preserve">Story ID: FOUTWO-17 Upload media – Photos, Videos, Music, </w:t>
       </w:r>
+      <w:proofErr w:type="spellStart"/>
+      <w:r>
+        <w:rPr>
+          <w:rFonts w:ascii="Times New Roman" w:hAnsi="Times New Roman" w:cs="Times New Roman"/>
+          <w:sz w:val="24"/>
+          <w:szCs w:val="24"/>
+        </w:rPr>
+        <w:t>Ebook</w:t>
+      </w:r>
+      <w:proofErr w:type="spellEnd"/>
       <w:r>
         <w:rPr>
           <w:rFonts w:ascii="Times New Roman" w:hAnsi="Times New Roman" w:cs="Times New Roman"/>
@@ -1449,7 +1489,7 @@
           <w:szCs w:val="24"/>
         </w:rPr>
         <w:tab/>
-        <w:t>Total Story Points: 66</w:t>
+        <w:t>Total Story Points: 78</w:t>
       </w:r>
     </w:p>
     <w:p>
@@ -1468,8 +1508,6 @@
       <w:r>
         <w:t>User Account management</w:t>
       </w:r>
-      <w:bookmarkStart w:id="2" w:name="_GoBack"/>
-      <w:bookmarkEnd w:id="2"/>
     </w:p>
     <w:p>
       <w:pPr>
@@ -1477,7 +1515,15 @@
         <w:spacing w:after="120" w:line="240" w:lineRule="auto"/>
       </w:pPr>
       <w:r>
-        <w:t>User can login and log out the vault using the created account as well as verified email address. Furthermore, user can also refind the lost user name and password via verified email.</w:t>
+        <w:t xml:space="preserve">User can login and log out the vault using the created account as well as verified email address. Furthermore, user can also </w:t>
+      </w:r>
+      <w:proofErr w:type="spellStart"/>
+      <w:r>
+        <w:t>refind</w:t>
+      </w:r>
+      <w:proofErr w:type="spellEnd"/>
+      <w:r>
+        <w:t xml:space="preserve"> the lost user name and password via verified email.</w:t>
       </w:r>
     </w:p>
     <w:tbl>
@@ -2453,8 +2499,13 @@
               <w:contextualSpacing/>
             </w:pPr>
             <w:r>
-              <w:t>Upload media - Photos, Videos, Music, Ebook</w:t>
-            </w:r>
+              <w:t xml:space="preserve">Upload media - Photos, Videos, Music, </w:t>
+            </w:r>
+            <w:proofErr w:type="spellStart"/>
+            <w:r>
+              <w:t>Ebook</w:t>
+            </w:r>
+            <w:proofErr w:type="spellEnd"/>
           </w:p>
         </w:tc>
         <w:tc>
@@ -2788,81 +2839,64 @@
         <w:tc>
           <w:tcPr>
             <w:tcW w:w="1344" w:type="dxa"/>
-            <w:tcBorders>
-              <w:top w:val="single" w:sz="8" w:space="0" w:color="4F81BD"/>
-              <w:bottom w:val="single" w:sz="8" w:space="0" w:color="4F81BD"/>
-            </w:tcBorders>
             <w:tcMar>
               <w:top w:w="40" w:type="dxa"/>
               <w:left w:w="40" w:type="dxa"/>
               <w:bottom w:w="40" w:type="dxa"/>
               <w:right w:w="40" w:type="dxa"/>
             </w:tcMar>
-            <w:vAlign w:val="bottom"/>
-          </w:tcPr>
-          <w:p>
-            <w:pPr>
-              <w:spacing w:after="0" w:line="240" w:lineRule="auto"/>
-              <w:contextualSpacing/>
-              <w:rPr>
-                <w:b/>
-              </w:rPr>
-            </w:pPr>
-            <w:r>
-              <w:rPr>
-                <w:b/>
-              </w:rPr>
-              <w:t>FOUTWO-21</w:t>
+          </w:tcPr>
+          <w:p>
+            <w:pPr>
+              <w:spacing w:after="0" w:line="240" w:lineRule="auto"/>
+              <w:contextualSpacing/>
+              <w:rPr>
+                <w:b/>
+              </w:rPr>
+            </w:pPr>
+            <w:r>
+              <w:rPr>
+                <w:b/>
+              </w:rPr>
+              <w:t>FOUTWO-19</w:t>
             </w:r>
           </w:p>
         </w:tc>
         <w:tc>
           <w:tcPr>
             <w:tcW w:w="6311" w:type="dxa"/>
-            <w:tcBorders>
-              <w:top w:val="single" w:sz="8" w:space="0" w:color="4F81BD"/>
-              <w:bottom w:val="single" w:sz="8" w:space="0" w:color="4F81BD"/>
-            </w:tcBorders>
             <w:tcMar>
               <w:top w:w="40" w:type="dxa"/>
               <w:left w:w="40" w:type="dxa"/>
               <w:bottom w:w="40" w:type="dxa"/>
               <w:right w:w="40" w:type="dxa"/>
             </w:tcMar>
-            <w:vAlign w:val="bottom"/>
-          </w:tcPr>
-          <w:p>
-            <w:pPr>
-              <w:spacing w:after="0" w:line="240" w:lineRule="auto"/>
-              <w:contextualSpacing/>
-            </w:pPr>
-            <w:r>
-              <w:t>Calculate storage capability</w:t>
+          </w:tcPr>
+          <w:p>
+            <w:pPr>
+              <w:spacing w:after="0" w:line="240" w:lineRule="auto"/>
+            </w:pPr>
+            <w:r>
+              <w:t>Media playback in browser</w:t>
             </w:r>
           </w:p>
         </w:tc>
         <w:tc>
           <w:tcPr>
             <w:tcW w:w="1418" w:type="dxa"/>
-            <w:tcBorders>
-              <w:top w:val="single" w:sz="8" w:space="0" w:color="4F81BD"/>
-              <w:bottom w:val="single" w:sz="8" w:space="0" w:color="4F81BD"/>
-            </w:tcBorders>
             <w:tcMar>
               <w:top w:w="40" w:type="dxa"/>
               <w:left w:w="40" w:type="dxa"/>
               <w:bottom w:w="40" w:type="dxa"/>
               <w:right w:w="40" w:type="dxa"/>
             </w:tcMar>
-            <w:vAlign w:val="bottom"/>
-          </w:tcPr>
-          <w:p>
-            <w:pPr>
-              <w:spacing w:after="0" w:line="240" w:lineRule="auto"/>
-              <w:contextualSpacing/>
-            </w:pPr>
-            <w:r>
-              <w:t>4</w:t>
+          </w:tcPr>
+          <w:p>
+            <w:pPr>
+              <w:spacing w:after="0" w:line="240" w:lineRule="auto"/>
+            </w:pPr>
+            <w:r>
+              <w:t>16</w:t>
             </w:r>
           </w:p>
         </w:tc>
@@ -3333,7 +3367,7 @@
               <w:contextualSpacing/>
             </w:pPr>
             <w:r>
-              <w:t>28</w:t>
+              <w:t>40</w:t>
             </w:r>
           </w:p>
         </w:tc>
@@ -3384,7 +3418,7 @@
           <w:szCs w:val="24"/>
         </w:rPr>
         <w:tab/>
-        <w:t>Total Story Points: 74</w:t>
+        <w:t>Total Story Points: 62</w:t>
       </w:r>
     </w:p>
     <w:p>
@@ -4060,8 +4094,13 @@
               <w:spacing w:after="0" w:line="240" w:lineRule="auto"/>
             </w:pPr>
             <w:r>
-              <w:t>Mark as favourite</w:t>
-            </w:r>
+              <w:t xml:space="preserve">Mark as </w:t>
+            </w:r>
+            <w:proofErr w:type="spellStart"/>
+            <w:r>
+              <w:t>favourite</w:t>
+            </w:r>
+            <w:proofErr w:type="spellEnd"/>
           </w:p>
         </w:tc>
         <w:tc>
@@ -4233,58 +4272,6 @@
         <w:tc>
           <w:tcPr>
             <w:tcW w:w="1485" w:type="dxa"/>
-            <w:tcMar>
-              <w:left w:w="115" w:type="dxa"/>
-              <w:right w:w="115" w:type="dxa"/>
-            </w:tcMar>
-          </w:tcPr>
-          <w:p>
-            <w:pPr>
-              <w:spacing w:after="0" w:line="240" w:lineRule="auto"/>
-              <w:contextualSpacing/>
-              <w:rPr>
-                <w:b/>
-              </w:rPr>
-            </w:pPr>
-            <w:r>
-              <w:rPr>
-                <w:b/>
-              </w:rPr>
-              <w:t>FOUTWO-19</w:t>
-            </w:r>
-          </w:p>
-        </w:tc>
-        <w:tc>
-          <w:tcPr>
-            <w:tcW w:w="6170" w:type="dxa"/>
-          </w:tcPr>
-          <w:p>
-            <w:pPr>
-              <w:spacing w:after="0" w:line="240" w:lineRule="auto"/>
-            </w:pPr>
-            <w:r>
-              <w:t>Media playback in browser</w:t>
-            </w:r>
-          </w:p>
-        </w:tc>
-        <w:tc>
-          <w:tcPr>
-            <w:tcW w:w="1418" w:type="dxa"/>
-          </w:tcPr>
-          <w:p>
-            <w:pPr>
-              <w:spacing w:after="0" w:line="240" w:lineRule="auto"/>
-            </w:pPr>
-            <w:r>
-              <w:t>16</w:t>
-            </w:r>
-          </w:p>
-        </w:tc>
-      </w:tr>
-      <w:tr>
-        <w:tc>
-          <w:tcPr>
-            <w:tcW w:w="1485" w:type="dxa"/>
             <w:tcBorders>
               <w:top w:val="single" w:sz="8" w:space="0" w:color="4F81BD"/>
               <w:bottom w:val="single" w:sz="8" w:space="0" w:color="4F81BD"/>
@@ -4307,7 +4294,7 @@
               <w:rPr>
                 <w:b/>
               </w:rPr>
-              <w:t>FOUTWO-10</w:t>
+              <w:t>FOUTWO-21</w:t>
             </w:r>
           </w:p>
         </w:tc>
@@ -4330,7 +4317,7 @@
               <w:contextualSpacing/>
             </w:pPr>
             <w:r>
-              <w:t>Rename item and folder</w:t>
+              <w:t>Calculate storage capability</w:t>
             </w:r>
           </w:p>
         </w:tc>
@@ -4353,6 +4340,83 @@
               <w:contextualSpacing/>
             </w:pPr>
             <w:r>
+              <w:t>4</w:t>
+            </w:r>
+          </w:p>
+        </w:tc>
+      </w:tr>
+      <w:tr>
+        <w:tc>
+          <w:tcPr>
+            <w:tcW w:w="1485" w:type="dxa"/>
+            <w:tcBorders>
+              <w:top w:val="single" w:sz="8" w:space="0" w:color="4F81BD"/>
+              <w:bottom w:val="single" w:sz="8" w:space="0" w:color="4F81BD"/>
+            </w:tcBorders>
+            <w:tcMar>
+              <w:left w:w="115" w:type="dxa"/>
+              <w:right w:w="115" w:type="dxa"/>
+            </w:tcMar>
+            <w:vAlign w:val="bottom"/>
+          </w:tcPr>
+          <w:p>
+            <w:pPr>
+              <w:spacing w:after="0" w:line="240" w:lineRule="auto"/>
+              <w:contextualSpacing/>
+              <w:rPr>
+                <w:b/>
+              </w:rPr>
+            </w:pPr>
+            <w:r>
+              <w:rPr>
+                <w:b/>
+              </w:rPr>
+              <w:t>FOUTWO-10</w:t>
+            </w:r>
+          </w:p>
+        </w:tc>
+        <w:tc>
+          <w:tcPr>
+            <w:tcW w:w="6170" w:type="dxa"/>
+            <w:tcBorders>
+              <w:top w:val="single" w:sz="8" w:space="0" w:color="4F81BD"/>
+              <w:bottom w:val="single" w:sz="8" w:space="0" w:color="4F81BD"/>
+            </w:tcBorders>
+            <w:tcMar>
+              <w:left w:w="115" w:type="dxa"/>
+              <w:right w:w="115" w:type="dxa"/>
+            </w:tcMar>
+            <w:vAlign w:val="bottom"/>
+          </w:tcPr>
+          <w:p>
+            <w:pPr>
+              <w:spacing w:after="0" w:line="240" w:lineRule="auto"/>
+              <w:contextualSpacing/>
+            </w:pPr>
+            <w:r>
+              <w:t>Rename item and folder</w:t>
+            </w:r>
+          </w:p>
+        </w:tc>
+        <w:tc>
+          <w:tcPr>
+            <w:tcW w:w="1418" w:type="dxa"/>
+            <w:tcBorders>
+              <w:top w:val="single" w:sz="8" w:space="0" w:color="4F81BD"/>
+              <w:bottom w:val="single" w:sz="8" w:space="0" w:color="4F81BD"/>
+            </w:tcBorders>
+            <w:tcMar>
+              <w:left w:w="115" w:type="dxa"/>
+              <w:right w:w="115" w:type="dxa"/>
+            </w:tcMar>
+            <w:vAlign w:val="bottom"/>
+          </w:tcPr>
+          <w:p>
+            <w:pPr>
+              <w:spacing w:after="0" w:line="240" w:lineRule="auto"/>
+              <w:contextualSpacing/>
+            </w:pPr>
+            <w:r>
               <w:t>1</w:t>
             </w:r>
           </w:p>
@@ -4386,6 +4450,8 @@
               <w:spacing w:after="0" w:line="240" w:lineRule="auto"/>
               <w:jc w:val="right"/>
             </w:pPr>
+            <w:bookmarkStart w:id="2" w:name="_GoBack"/>
+            <w:bookmarkEnd w:id="2"/>
             <w:r>
               <w:t>Story Point Sub-Total:</w:t>
             </w:r>
@@ -4400,7 +4466,7 @@
               <w:spacing w:after="0" w:line="240" w:lineRule="auto"/>
             </w:pPr>
             <w:r>
-              <w:t>39</w:t>
+              <w:t>27</w:t>
             </w:r>
           </w:p>
         </w:tc>
@@ -11083,8 +11149,13 @@
         <w:spacing w:before="360"/>
       </w:pPr>
       <w:r>
-        <w:t>Story ID: FOUTWO-17 Upload media – Photos, Videos, Music, Ebook</w:t>
+        <w:t xml:space="preserve">Story ID: FOUTWO-17 Upload media – Photos, Videos, Music, </w:t>
       </w:r>
+      <w:proofErr w:type="spellStart"/>
+      <w:r>
+        <w:t>Ebook</w:t>
+      </w:r>
+      <w:proofErr w:type="spellEnd"/>
     </w:p>
     <w:tbl>
       <w:tblPr>
@@ -13054,7 +13125,7 @@
       <w:rPr>
         <w:noProof/>
       </w:rPr>
-      <w:t>6</w:t>
+      <w:t>7</w:t>
     </w:r>
     <w:r>
       <w:fldChar w:fldCharType="end"/>
@@ -13776,7 +13847,7 @@
         <a:sysClr val="windowText" lastClr="000000"/>
       </a:dk1>
       <a:lt1>
-        <a:sysClr val="window" lastClr="CCE8CF"/>
+        <a:sysClr val="window" lastClr="FFFFFF"/>
       </a:lt1>
       <a:dk2>
         <a:srgbClr val="1F497D"/>

</xml_diff>

<commit_message>
add sprint 3 in release 2
</commit_message>
<xml_diff>
--- a/Group42ReleaseandSprintPlan.docx
+++ b/Group42ReleaseandSprintPlan.docx
@@ -1,6 +1,6 @@
 
 <file path=word/document.xml><?xml version="1.0" encoding="utf-8"?>
-<w:document xmlns:wpc="http://schemas.microsoft.com/office/word/2010/wordprocessingCanvas" xmlns:mc="http://schemas.openxmlformats.org/markup-compatibility/2006" xmlns:o="urn:schemas-microsoft-com:office:office" xmlns:r="http://schemas.openxmlformats.org/officeDocument/2006/relationships" xmlns:m="http://schemas.openxmlformats.org/officeDocument/2006/math" xmlns:v="urn:schemas-microsoft-com:vml" xmlns:wp14="http://schemas.microsoft.com/office/word/2010/wordprocessingDrawing" xmlns:wp="http://schemas.openxmlformats.org/drawingml/2006/wordprocessingDrawing" xmlns:w10="urn:schemas-microsoft-com:office:word" xmlns:w="http://schemas.openxmlformats.org/wordprocessingml/2006/main" xmlns:w14="http://schemas.microsoft.com/office/word/2010/wordml" xmlns:w15="http://schemas.microsoft.com/office/word/2012/wordml" xmlns:wpg="http://schemas.microsoft.com/office/word/2010/wordprocessingGroup" xmlns:wpi="http://schemas.microsoft.com/office/word/2010/wordprocessingInk" xmlns:wne="http://schemas.microsoft.com/office/word/2006/wordml" xmlns:wps="http://schemas.microsoft.com/office/word/2010/wordprocessingShape" mc:Ignorable="w14 w15 wp14">
+<w:document xmlns:wpc="http://schemas.microsoft.com/office/word/2010/wordprocessingCanvas" xmlns:cx="http://schemas.microsoft.com/office/drawing/2014/chartex" xmlns:mc="http://schemas.openxmlformats.org/markup-compatibility/2006" xmlns:o="urn:schemas-microsoft-com:office:office" xmlns:r="http://schemas.openxmlformats.org/officeDocument/2006/relationships" xmlns:m="http://schemas.openxmlformats.org/officeDocument/2006/math" xmlns:v="urn:schemas-microsoft-com:vml" xmlns:wp14="http://schemas.microsoft.com/office/word/2010/wordprocessingDrawing" xmlns:wp="http://schemas.openxmlformats.org/drawingml/2006/wordprocessingDrawing" xmlns:w10="urn:schemas-microsoft-com:office:word" xmlns:w="http://schemas.openxmlformats.org/wordprocessingml/2006/main" xmlns:w14="http://schemas.microsoft.com/office/word/2010/wordml" xmlns:w15="http://schemas.microsoft.com/office/word/2012/wordml" xmlns:w16se="http://schemas.microsoft.com/office/word/2015/wordml/symex" xmlns:wpg="http://schemas.microsoft.com/office/word/2010/wordprocessingGroup" xmlns:wpi="http://schemas.microsoft.com/office/word/2010/wordprocessingInk" xmlns:wne="http://schemas.microsoft.com/office/word/2006/wordml" xmlns:wps="http://schemas.microsoft.com/office/word/2010/wordprocessingShape" mc:Ignorable="w14 w15 w16se wp14">
   <w:body>
     <w:p>
       <w:pPr>
@@ -271,13 +271,8 @@
             <w:pPr>
               <w:spacing w:after="0" w:line="240" w:lineRule="auto"/>
             </w:pPr>
-            <w:proofErr w:type="spellStart"/>
-            <w:r>
-              <w:t>Averson</w:t>
-            </w:r>
-            <w:proofErr w:type="spellEnd"/>
-            <w:r>
-              <w:t xml:space="preserve"> Wei</w:t>
+            <w:r>
+              <w:t>Averson Wei</w:t>
             </w:r>
           </w:p>
         </w:tc>
@@ -292,33 +287,8 @@
           <w:sz w:val="24"/>
           <w:szCs w:val="24"/>
         </w:rPr>
-        <w:t xml:space="preserve">Tutor: </w:t>
+        <w:t>Tutor: Sina Aminmansour</w:t>
       </w:r>
-      <w:proofErr w:type="spellStart"/>
-      <w:r>
-        <w:rPr>
-          <w:sz w:val="24"/>
-          <w:szCs w:val="24"/>
-        </w:rPr>
-        <w:t>Sina</w:t>
-      </w:r>
-      <w:proofErr w:type="spellEnd"/>
-      <w:r>
-        <w:rPr>
-          <w:sz w:val="24"/>
-          <w:szCs w:val="24"/>
-        </w:rPr>
-        <w:t xml:space="preserve"> </w:t>
-      </w:r>
-      <w:proofErr w:type="spellStart"/>
-      <w:r>
-        <w:rPr>
-          <w:sz w:val="24"/>
-          <w:szCs w:val="24"/>
-        </w:rPr>
-        <w:t>Aminmansour</w:t>
-      </w:r>
-      <w:proofErr w:type="spellEnd"/>
     </w:p>
     <w:p>
       <w:pPr>
@@ -1330,18 +1300,8 @@
           <w:sz w:val="24"/>
           <w:szCs w:val="24"/>
         </w:rPr>
-        <w:t xml:space="preserve">Story ID: FOUTWO-17 Upload media – Photos, Videos, Music, </w:t>
+        <w:t>Story ID: FOUTWO-17 Upload media – Photos, Videos, Music, Ebook</w:t>
       </w:r>
-      <w:proofErr w:type="spellStart"/>
-      <w:r>
-        <w:rPr>
-          <w:rFonts w:ascii="Times New Roman" w:hAnsi="Times New Roman" w:cs="Times New Roman"/>
-          <w:sz w:val="24"/>
-          <w:szCs w:val="24"/>
-        </w:rPr>
-        <w:t>Ebook</w:t>
-      </w:r>
-      <w:proofErr w:type="spellEnd"/>
       <w:r>
         <w:rPr>
           <w:rFonts w:ascii="Times New Roman" w:hAnsi="Times New Roman" w:cs="Times New Roman"/>
@@ -1446,7 +1406,7 @@
     </w:p>
     <w:p>
       <w:pPr>
-        <w:pStyle w:val="a6"/>
+        <w:pStyle w:val="a8"/>
       </w:pPr>
       <w:r>
         <w:lastRenderedPageBreak/>
@@ -1515,15 +1475,7 @@
         <w:spacing w:after="120" w:line="240" w:lineRule="auto"/>
       </w:pPr>
       <w:r>
-        <w:t xml:space="preserve">User can login and log out the vault using the created account as well as verified email address. Furthermore, user can also </w:t>
-      </w:r>
-      <w:proofErr w:type="spellStart"/>
-      <w:r>
-        <w:t>refind</w:t>
-      </w:r>
-      <w:proofErr w:type="spellEnd"/>
-      <w:r>
-        <w:t xml:space="preserve"> the lost user name and password via verified email.</w:t>
+        <w:t>User can login and log out the vault using the created account as well as verified email address. Furthermore, user can also refind the lost user name and password via verified email.</w:t>
       </w:r>
     </w:p>
     <w:tbl>
@@ -1965,23 +1917,10 @@
         <w:t>User can manage media file including,</w:t>
       </w:r>
       <w:r>
-        <w:t xml:space="preserve"> title and </w:t>
-      </w:r>
-      <w:proofErr w:type="spellStart"/>
-      <w:r>
-        <w:t>description</w:t>
-      </w:r>
-      <w:proofErr w:type="gramStart"/>
-      <w:r>
-        <w:t>,</w:t>
+        <w:t xml:space="preserve"> title and description,</w:t>
       </w:r>
       <w:r>
-        <w:t>search</w:t>
-      </w:r>
-      <w:proofErr w:type="spellEnd"/>
-      <w:proofErr w:type="gramEnd"/>
-      <w:r>
-        <w:t xml:space="preserve"> media</w:t>
+        <w:t>search media</w:t>
       </w:r>
     </w:p>
     <w:tbl>
@@ -2366,13 +2305,8 @@
               <w:contextualSpacing/>
             </w:pPr>
             <w:r>
-              <w:t xml:space="preserve">Upload media - Photos, Videos, Music, </w:t>
-            </w:r>
-            <w:proofErr w:type="spellStart"/>
-            <w:r>
-              <w:t>Ebook</w:t>
-            </w:r>
-            <w:proofErr w:type="spellEnd"/>
+              <w:t>Upload media - Photos, Videos, Music, Ebook</w:t>
+            </w:r>
           </w:p>
         </w:tc>
         <w:tc>
@@ -3285,17 +3219,8 @@
           <w:szCs w:val="24"/>
         </w:rPr>
         <w:tab/>
-        <w:t>Total Story Points</w:t>
+        <w:t>Total Story Points:71</w:t>
       </w:r>
-      <w:proofErr w:type="gramStart"/>
-      <w:r>
-        <w:rPr>
-          <w:sz w:val="24"/>
-          <w:szCs w:val="24"/>
-        </w:rPr>
-        <w:t>:71</w:t>
-      </w:r>
-      <w:proofErr w:type="gramEnd"/>
     </w:p>
     <w:p>
       <w:pPr>
@@ -3970,13 +3895,8 @@
               <w:spacing w:after="0" w:line="240" w:lineRule="auto"/>
             </w:pPr>
             <w:r>
-              <w:t xml:space="preserve">Mark as </w:t>
-            </w:r>
-            <w:proofErr w:type="spellStart"/>
-            <w:r>
-              <w:t>favourite</w:t>
-            </w:r>
-            <w:proofErr w:type="spellEnd"/>
+              <w:t>Mark as favourite</w:t>
+            </w:r>
           </w:p>
         </w:tc>
         <w:tc>
@@ -7509,7 +7429,7 @@
     <w:p/>
     <w:p>
       <w:pPr>
-        <w:pStyle w:val="a6"/>
+        <w:pStyle w:val="a8"/>
       </w:pPr>
       <w:r>
         <w:lastRenderedPageBreak/>
@@ -8950,13 +8870,7 @@
         </w:tc>
       </w:tr>
     </w:tbl>
-    <w:p>
-      <w:pPr>
-        <w:rPr>
-          <w:rFonts w:hint="eastAsia"/>
-        </w:rPr>
-      </w:pPr>
-    </w:p>
+    <w:p/>
     <w:p>
       <w:pPr>
         <w:pStyle w:val="2"/>
@@ -9543,13 +9457,7 @@
     </w:tbl>
     <w:p/>
     <w:p/>
-    <w:p>
-      <w:pPr>
-        <w:rPr>
-          <w:rFonts w:hint="eastAsia"/>
-        </w:rPr>
-      </w:pPr>
-    </w:p>
+    <w:p/>
     <w:p>
       <w:pPr>
         <w:pStyle w:val="2"/>
@@ -10137,13 +10045,8 @@
         <w:spacing w:before="360"/>
       </w:pPr>
       <w:r>
-        <w:t xml:space="preserve">Story ID: FOUTWO-17 Upload media – Photos, Videos, Music, </w:t>
+        <w:t>Story ID: FOUTWO-17 Upload media – Photos, Videos, Music, Ebook</w:t>
       </w:r>
-      <w:proofErr w:type="spellStart"/>
-      <w:r>
-        <w:t>Ebook</w:t>
-      </w:r>
-      <w:proofErr w:type="spellEnd"/>
     </w:p>
     <w:tbl>
       <w:tblPr>
@@ -12940,9 +12843,6 @@
           <w:tab w:val="right" w:pos="9026"/>
         </w:tabs>
         <w:spacing w:before="240" w:after="120" w:line="240" w:lineRule="auto"/>
-        <w:rPr>
-          <w:rFonts w:hint="eastAsia"/>
-        </w:rPr>
       </w:pPr>
     </w:p>
     <w:p>
@@ -13566,13 +13466,7 @@
         </w:tc>
       </w:tr>
     </w:tbl>
-    <w:p>
-      <w:pPr>
-        <w:rPr>
-          <w:rFonts w:hint="eastAsia"/>
-        </w:rPr>
-      </w:pPr>
-    </w:p>
+    <w:p/>
     <w:p>
       <w:pPr>
         <w:pStyle w:val="2"/>
@@ -14671,13 +14565,7 @@
         </w:tc>
       </w:tr>
     </w:tbl>
-    <w:p>
-      <w:pPr>
-        <w:rPr>
-          <w:rFonts w:hint="eastAsia"/>
-        </w:rPr>
-      </w:pPr>
-    </w:p>
+    <w:p/>
     <w:p>
       <w:pPr>
         <w:pStyle w:val="2"/>
@@ -15625,15 +15513,7 @@
               <w:spacing w:after="0" w:line="240" w:lineRule="auto"/>
             </w:pPr>
             <w:r>
-              <w:t xml:space="preserve">Connect </w:t>
-            </w:r>
-            <w:proofErr w:type="spellStart"/>
-            <w:r>
-              <w:t>localhost</w:t>
-            </w:r>
-            <w:proofErr w:type="spellEnd"/>
-            <w:r>
-              <w:t xml:space="preserve"> address with domain name</w:t>
+              <w:t>Connect localhost address with domain name</w:t>
             </w:r>
           </w:p>
         </w:tc>
@@ -15832,13 +15712,7 @@
         </w:tc>
       </w:tr>
     </w:tbl>
-    <w:p>
-      <w:pPr>
-        <w:rPr>
-          <w:rFonts w:hint="eastAsia"/>
-        </w:rPr>
-      </w:pPr>
-    </w:p>
+    <w:p/>
     <w:p>
       <w:pPr>
         <w:pStyle w:val="2"/>
@@ -16484,8 +16358,6 @@
             <w:r>
               <w:t>5</w:t>
             </w:r>
-            <w:bookmarkStart w:id="2" w:name="_GoBack"/>
-            <w:bookmarkEnd w:id="2"/>
           </w:p>
         </w:tc>
       </w:tr>
@@ -16498,6 +16370,2472 @@
         <w:spacing w:before="240" w:after="120" w:line="240" w:lineRule="auto"/>
       </w:pPr>
     </w:p>
+    <w:p>
+      <w:pPr>
+        <w:tabs>
+          <w:tab w:val="right" w:pos="9026"/>
+        </w:tabs>
+        <w:spacing w:before="240" w:after="120" w:line="240" w:lineRule="auto"/>
+      </w:pPr>
+    </w:p>
+    <w:p>
+      <w:pPr>
+        <w:tabs>
+          <w:tab w:val="right" w:pos="9026"/>
+        </w:tabs>
+        <w:spacing w:before="240" w:after="120" w:line="240" w:lineRule="auto"/>
+      </w:pPr>
+    </w:p>
+    <w:p>
+      <w:pPr>
+        <w:tabs>
+          <w:tab w:val="right" w:pos="9026"/>
+        </w:tabs>
+        <w:spacing w:before="240" w:after="120" w:line="240" w:lineRule="auto"/>
+      </w:pPr>
+    </w:p>
+    <w:p>
+      <w:pPr>
+        <w:tabs>
+          <w:tab w:val="right" w:pos="9026"/>
+        </w:tabs>
+        <w:spacing w:before="240" w:after="120" w:line="240" w:lineRule="auto"/>
+      </w:pPr>
+    </w:p>
+    <w:p>
+      <w:pPr>
+        <w:tabs>
+          <w:tab w:val="right" w:pos="9026"/>
+        </w:tabs>
+        <w:spacing w:before="240" w:after="120" w:line="240" w:lineRule="auto"/>
+      </w:pPr>
+    </w:p>
+    <w:p>
+      <w:pPr>
+        <w:tabs>
+          <w:tab w:val="right" w:pos="9026"/>
+        </w:tabs>
+        <w:spacing w:before="240" w:after="120" w:line="240" w:lineRule="auto"/>
+      </w:pPr>
+    </w:p>
+    <w:p>
+      <w:pPr>
+        <w:tabs>
+          <w:tab w:val="right" w:pos="9026"/>
+        </w:tabs>
+        <w:spacing w:before="240" w:after="120" w:line="240" w:lineRule="auto"/>
+      </w:pPr>
+    </w:p>
+    <w:p>
+      <w:pPr>
+        <w:tabs>
+          <w:tab w:val="right" w:pos="9026"/>
+        </w:tabs>
+        <w:spacing w:before="240" w:after="120" w:line="240" w:lineRule="auto"/>
+      </w:pPr>
+    </w:p>
+    <w:p>
+      <w:pPr>
+        <w:tabs>
+          <w:tab w:val="right" w:pos="9026"/>
+        </w:tabs>
+        <w:spacing w:before="240" w:after="120" w:line="240" w:lineRule="auto"/>
+      </w:pPr>
+    </w:p>
+    <w:p>
+      <w:pPr>
+        <w:tabs>
+          <w:tab w:val="right" w:pos="9026"/>
+        </w:tabs>
+        <w:spacing w:before="240" w:after="120" w:line="240" w:lineRule="auto"/>
+      </w:pPr>
+    </w:p>
+    <w:p>
+      <w:pPr>
+        <w:tabs>
+          <w:tab w:val="right" w:pos="9026"/>
+        </w:tabs>
+        <w:spacing w:before="240" w:after="120" w:line="240" w:lineRule="auto"/>
+      </w:pPr>
+    </w:p>
+    <w:p>
+      <w:pPr>
+        <w:tabs>
+          <w:tab w:val="right" w:pos="9026"/>
+        </w:tabs>
+        <w:spacing w:before="240" w:after="120" w:line="240" w:lineRule="auto"/>
+      </w:pPr>
+    </w:p>
+    <w:p>
+      <w:pPr>
+        <w:tabs>
+          <w:tab w:val="right" w:pos="9026"/>
+        </w:tabs>
+        <w:spacing w:before="240" w:after="120" w:line="240" w:lineRule="auto"/>
+      </w:pPr>
+    </w:p>
+    <w:p>
+      <w:pPr>
+        <w:pStyle w:val="1"/>
+      </w:pPr>
+      <w:r>
+        <w:lastRenderedPageBreak/>
+        <w:t>Sprint 3</w:t>
+      </w:r>
+    </w:p>
+    <w:p>
+      <w:pPr>
+        <w:tabs>
+          <w:tab w:val="right" w:pos="9026"/>
+        </w:tabs>
+        <w:spacing w:after="0" w:line="240" w:lineRule="auto"/>
+      </w:pPr>
+      <w:r>
+        <w:rPr>
+          <w:sz w:val="24"/>
+          <w:szCs w:val="24"/>
+        </w:rPr>
+        <w:t>Total Story Points: 21</w:t>
+      </w:r>
+      <w:r>
+        <w:rPr>
+          <w:sz w:val="24"/>
+          <w:szCs w:val="24"/>
+        </w:rPr>
+        <w:tab/>
+        <w:t>Total Hours: 43</w:t>
+      </w:r>
+    </w:p>
+    <w:p>
+      <w:pPr>
+        <w:pStyle w:val="2"/>
+      </w:pPr>
+      <w:r>
+        <w:rPr>
+          <w:b w:val="0"/>
+        </w:rPr>
+        <w:t>Current Velocity: undefined</w:t>
+      </w:r>
+    </w:p>
+    <w:p>
+      <w:pPr>
+        <w:pStyle w:val="2"/>
+        <w:spacing w:before="360"/>
+      </w:pPr>
+      <w:r>
+        <w:t>Story ID: FOUTWO-8 Modify password</w:t>
+      </w:r>
+    </w:p>
+    <w:tbl>
+      <w:tblPr>
+        <w:tblW w:w="9249" w:type="dxa"/>
+        <w:tblInd w:w="-345" w:type="dxa"/>
+        <w:tblBorders>
+          <w:top w:val="single" w:sz="8" w:space="0" w:color="8064A2"/>
+          <w:left w:val="single" w:sz="8" w:space="0" w:color="8064A2"/>
+          <w:bottom w:val="single" w:sz="8" w:space="0" w:color="8064A2"/>
+          <w:right w:val="single" w:sz="8" w:space="0" w:color="8064A2"/>
+        </w:tblBorders>
+        <w:tblLayout w:type="fixed"/>
+        <w:tblCellMar>
+          <w:left w:w="115" w:type="dxa"/>
+          <w:right w:w="115" w:type="dxa"/>
+        </w:tblCellMar>
+        <w:tblLook w:val="0000" w:firstRow="0" w:lastRow="0" w:firstColumn="0" w:lastColumn="0" w:noHBand="0" w:noVBand="0"/>
+      </w:tblPr>
+      <w:tblGrid>
+        <w:gridCol w:w="903"/>
+        <w:gridCol w:w="6435"/>
+        <w:gridCol w:w="1086"/>
+        <w:gridCol w:w="825"/>
+      </w:tblGrid>
+      <w:tr>
+        <w:tc>
+          <w:tcPr>
+            <w:tcW w:w="903" w:type="dxa"/>
+            <w:shd w:val="clear" w:color="auto" w:fill="8064A2"/>
+            <w:tcMar>
+              <w:left w:w="115" w:type="dxa"/>
+              <w:right w:w="115" w:type="dxa"/>
+            </w:tcMar>
+          </w:tcPr>
+          <w:p>
+            <w:pPr>
+              <w:spacing w:after="0" w:line="240" w:lineRule="auto"/>
+              <w:contextualSpacing/>
+              <w:rPr>
+                <w:b/>
+              </w:rPr>
+            </w:pPr>
+            <w:r>
+              <w:rPr>
+                <w:b/>
+              </w:rPr>
+              <w:t>Task ID</w:t>
+            </w:r>
+          </w:p>
+        </w:tc>
+        <w:tc>
+          <w:tcPr>
+            <w:tcW w:w="6435" w:type="dxa"/>
+            <w:shd w:val="clear" w:color="auto" w:fill="8064A2"/>
+            <w:tcMar>
+              <w:left w:w="115" w:type="dxa"/>
+              <w:right w:w="115" w:type="dxa"/>
+            </w:tcMar>
+          </w:tcPr>
+          <w:p>
+            <w:pPr>
+              <w:spacing w:after="0" w:line="240" w:lineRule="auto"/>
+            </w:pPr>
+            <w:r>
+              <w:rPr>
+                <w:b/>
+              </w:rPr>
+              <w:t>Task Description</w:t>
+            </w:r>
+          </w:p>
+        </w:tc>
+        <w:tc>
+          <w:tcPr>
+            <w:tcW w:w="1086" w:type="dxa"/>
+            <w:shd w:val="clear" w:color="auto" w:fill="8064A2"/>
+            <w:tcMar>
+              <w:left w:w="115" w:type="dxa"/>
+              <w:right w:w="115" w:type="dxa"/>
+            </w:tcMar>
+          </w:tcPr>
+          <w:p>
+            <w:pPr>
+              <w:spacing w:after="0" w:line="240" w:lineRule="auto"/>
+            </w:pPr>
+            <w:r>
+              <w:rPr>
+                <w:b/>
+              </w:rPr>
+              <w:t>Estimate</w:t>
+            </w:r>
+          </w:p>
+        </w:tc>
+        <w:tc>
+          <w:tcPr>
+            <w:tcW w:w="825" w:type="dxa"/>
+            <w:shd w:val="clear" w:color="auto" w:fill="8064A2"/>
+            <w:tcMar>
+              <w:left w:w="115" w:type="dxa"/>
+              <w:right w:w="115" w:type="dxa"/>
+            </w:tcMar>
+          </w:tcPr>
+          <w:p>
+            <w:pPr>
+              <w:spacing w:after="0" w:line="240" w:lineRule="auto"/>
+            </w:pPr>
+            <w:r>
+              <w:rPr>
+                <w:b/>
+              </w:rPr>
+              <w:t>Taken</w:t>
+            </w:r>
+          </w:p>
+        </w:tc>
+      </w:tr>
+      <w:tr>
+        <w:tc>
+          <w:tcPr>
+            <w:tcW w:w="903" w:type="dxa"/>
+            <w:tcMar>
+              <w:left w:w="115" w:type="dxa"/>
+              <w:right w:w="115" w:type="dxa"/>
+            </w:tcMar>
+          </w:tcPr>
+          <w:p>
+            <w:pPr>
+              <w:spacing w:after="0" w:line="240" w:lineRule="auto"/>
+              <w:contextualSpacing/>
+              <w:rPr>
+                <w:b/>
+              </w:rPr>
+            </w:pPr>
+            <w:r>
+              <w:rPr>
+                <w:b/>
+              </w:rPr>
+              <w:t>T01</w:t>
+            </w:r>
+          </w:p>
+        </w:tc>
+        <w:tc>
+          <w:tcPr>
+            <w:tcW w:w="6435" w:type="dxa"/>
+          </w:tcPr>
+          <w:p>
+            <w:pPr>
+              <w:spacing w:after="0" w:line="240" w:lineRule="auto"/>
+            </w:pPr>
+            <w:r>
+              <w:t>Write test cases</w:t>
+            </w:r>
+          </w:p>
+        </w:tc>
+        <w:tc>
+          <w:tcPr>
+            <w:tcW w:w="1086" w:type="dxa"/>
+          </w:tcPr>
+          <w:p>
+            <w:pPr>
+              <w:spacing w:after="0" w:line="240" w:lineRule="auto"/>
+            </w:pPr>
+            <w:r>
+              <w:rPr>
+                <w:rFonts w:hint="eastAsia"/>
+              </w:rPr>
+              <w:t>1</w:t>
+            </w:r>
+          </w:p>
+        </w:tc>
+        <w:tc>
+          <w:tcPr>
+            <w:tcW w:w="825" w:type="dxa"/>
+          </w:tcPr>
+          <w:p>
+            <w:pPr>
+              <w:spacing w:after="0" w:line="240" w:lineRule="auto"/>
+            </w:pPr>
+            <w:r>
+              <w:rPr>
+                <w:rFonts w:hint="eastAsia"/>
+              </w:rPr>
+              <w:t>1</w:t>
+            </w:r>
+          </w:p>
+        </w:tc>
+      </w:tr>
+      <w:tr>
+        <w:tc>
+          <w:tcPr>
+            <w:tcW w:w="903" w:type="dxa"/>
+            <w:tcBorders>
+              <w:top w:val="single" w:sz="8" w:space="0" w:color="8064A2"/>
+              <w:bottom w:val="single" w:sz="8" w:space="0" w:color="8064A2"/>
+            </w:tcBorders>
+            <w:tcMar>
+              <w:left w:w="115" w:type="dxa"/>
+              <w:right w:w="115" w:type="dxa"/>
+            </w:tcMar>
+          </w:tcPr>
+          <w:p>
+            <w:pPr>
+              <w:spacing w:after="0" w:line="240" w:lineRule="auto"/>
+              <w:contextualSpacing/>
+              <w:rPr>
+                <w:b/>
+              </w:rPr>
+            </w:pPr>
+            <w:r>
+              <w:rPr>
+                <w:b/>
+              </w:rPr>
+              <w:t>T02</w:t>
+            </w:r>
+          </w:p>
+        </w:tc>
+        <w:tc>
+          <w:tcPr>
+            <w:tcW w:w="6435" w:type="dxa"/>
+            <w:tcBorders>
+              <w:top w:val="single" w:sz="8" w:space="0" w:color="8064A2"/>
+              <w:bottom w:val="single" w:sz="8" w:space="0" w:color="8064A2"/>
+            </w:tcBorders>
+            <w:tcMar>
+              <w:left w:w="115" w:type="dxa"/>
+              <w:right w:w="115" w:type="dxa"/>
+            </w:tcMar>
+          </w:tcPr>
+          <w:p>
+            <w:pPr>
+              <w:spacing w:after="0" w:line="240" w:lineRule="auto"/>
+              <w:contextualSpacing/>
+            </w:pPr>
+            <w:r>
+              <w:t>Create modify</w:t>
+            </w:r>
+            <w:r>
+              <w:t xml:space="preserve"> function</w:t>
+            </w:r>
+          </w:p>
+        </w:tc>
+        <w:tc>
+          <w:tcPr>
+            <w:tcW w:w="1086" w:type="dxa"/>
+            <w:tcBorders>
+              <w:top w:val="single" w:sz="8" w:space="0" w:color="8064A2"/>
+              <w:bottom w:val="single" w:sz="8" w:space="0" w:color="8064A2"/>
+            </w:tcBorders>
+            <w:tcMar>
+              <w:left w:w="115" w:type="dxa"/>
+              <w:right w:w="115" w:type="dxa"/>
+            </w:tcMar>
+          </w:tcPr>
+          <w:p>
+            <w:pPr>
+              <w:spacing w:after="0" w:line="240" w:lineRule="auto"/>
+              <w:contextualSpacing/>
+            </w:pPr>
+            <w:r>
+              <w:rPr>
+                <w:rFonts w:hint="eastAsia"/>
+              </w:rPr>
+              <w:t>1</w:t>
+            </w:r>
+          </w:p>
+        </w:tc>
+        <w:tc>
+          <w:tcPr>
+            <w:tcW w:w="825" w:type="dxa"/>
+            <w:tcBorders>
+              <w:top w:val="single" w:sz="8" w:space="0" w:color="8064A2"/>
+              <w:bottom w:val="single" w:sz="8" w:space="0" w:color="8064A2"/>
+            </w:tcBorders>
+            <w:tcMar>
+              <w:left w:w="115" w:type="dxa"/>
+              <w:right w:w="115" w:type="dxa"/>
+            </w:tcMar>
+          </w:tcPr>
+          <w:p>
+            <w:pPr>
+              <w:spacing w:after="0" w:line="240" w:lineRule="auto"/>
+              <w:contextualSpacing/>
+            </w:pPr>
+            <w:r>
+              <w:rPr>
+                <w:rFonts w:hint="eastAsia"/>
+              </w:rPr>
+              <w:t>2</w:t>
+            </w:r>
+          </w:p>
+        </w:tc>
+      </w:tr>
+      <w:tr>
+        <w:tc>
+          <w:tcPr>
+            <w:tcW w:w="903" w:type="dxa"/>
+            <w:tcBorders>
+              <w:top w:val="single" w:sz="8" w:space="0" w:color="8064A2"/>
+              <w:bottom w:val="single" w:sz="8" w:space="0" w:color="8064A2"/>
+            </w:tcBorders>
+            <w:tcMar>
+              <w:left w:w="115" w:type="dxa"/>
+              <w:right w:w="115" w:type="dxa"/>
+            </w:tcMar>
+          </w:tcPr>
+          <w:p>
+            <w:pPr>
+              <w:spacing w:after="0" w:line="240" w:lineRule="auto"/>
+              <w:contextualSpacing/>
+              <w:rPr>
+                <w:b/>
+              </w:rPr>
+            </w:pPr>
+            <w:r>
+              <w:rPr>
+                <w:b/>
+              </w:rPr>
+              <w:t>T03</w:t>
+            </w:r>
+          </w:p>
+        </w:tc>
+        <w:tc>
+          <w:tcPr>
+            <w:tcW w:w="6435" w:type="dxa"/>
+            <w:tcBorders>
+              <w:top w:val="single" w:sz="8" w:space="0" w:color="8064A2"/>
+              <w:bottom w:val="single" w:sz="8" w:space="0" w:color="8064A2"/>
+            </w:tcBorders>
+            <w:tcMar>
+              <w:left w:w="115" w:type="dxa"/>
+              <w:right w:w="115" w:type="dxa"/>
+            </w:tcMar>
+          </w:tcPr>
+          <w:p>
+            <w:pPr>
+              <w:spacing w:after="0" w:line="240" w:lineRule="auto"/>
+              <w:contextualSpacing/>
+            </w:pPr>
+            <w:r>
+              <w:t>Write code to realize functions provided in acceptance criteria</w:t>
+            </w:r>
+          </w:p>
+        </w:tc>
+        <w:tc>
+          <w:tcPr>
+            <w:tcW w:w="1086" w:type="dxa"/>
+            <w:tcBorders>
+              <w:top w:val="single" w:sz="8" w:space="0" w:color="8064A2"/>
+              <w:bottom w:val="single" w:sz="8" w:space="0" w:color="8064A2"/>
+            </w:tcBorders>
+            <w:tcMar>
+              <w:left w:w="115" w:type="dxa"/>
+              <w:right w:w="115" w:type="dxa"/>
+            </w:tcMar>
+          </w:tcPr>
+          <w:p>
+            <w:pPr>
+              <w:spacing w:after="0" w:line="240" w:lineRule="auto"/>
+              <w:contextualSpacing/>
+            </w:pPr>
+            <w:r>
+              <w:rPr>
+                <w:rFonts w:hint="eastAsia"/>
+              </w:rPr>
+              <w:t>2</w:t>
+            </w:r>
+          </w:p>
+        </w:tc>
+        <w:tc>
+          <w:tcPr>
+            <w:tcW w:w="825" w:type="dxa"/>
+            <w:tcBorders>
+              <w:top w:val="single" w:sz="8" w:space="0" w:color="8064A2"/>
+              <w:bottom w:val="single" w:sz="8" w:space="0" w:color="8064A2"/>
+            </w:tcBorders>
+            <w:tcMar>
+              <w:left w:w="115" w:type="dxa"/>
+              <w:right w:w="115" w:type="dxa"/>
+            </w:tcMar>
+          </w:tcPr>
+          <w:p>
+            <w:pPr>
+              <w:spacing w:after="0" w:line="240" w:lineRule="auto"/>
+              <w:contextualSpacing/>
+            </w:pPr>
+            <w:r>
+              <w:rPr>
+                <w:rFonts w:hint="eastAsia"/>
+              </w:rPr>
+              <w:t>2</w:t>
+            </w:r>
+          </w:p>
+        </w:tc>
+      </w:tr>
+      <w:tr>
+        <w:tc>
+          <w:tcPr>
+            <w:tcW w:w="903" w:type="dxa"/>
+            <w:tcMar>
+              <w:left w:w="115" w:type="dxa"/>
+              <w:right w:w="115" w:type="dxa"/>
+            </w:tcMar>
+          </w:tcPr>
+          <w:p>
+            <w:pPr>
+              <w:spacing w:after="0" w:line="240" w:lineRule="auto"/>
+              <w:contextualSpacing/>
+              <w:rPr>
+                <w:b/>
+              </w:rPr>
+            </w:pPr>
+            <w:r>
+              <w:rPr>
+                <w:b/>
+              </w:rPr>
+              <w:t>T04</w:t>
+            </w:r>
+          </w:p>
+        </w:tc>
+        <w:tc>
+          <w:tcPr>
+            <w:tcW w:w="6435" w:type="dxa"/>
+          </w:tcPr>
+          <w:p>
+            <w:pPr>
+              <w:spacing w:after="0" w:line="240" w:lineRule="auto"/>
+            </w:pPr>
+            <w:r>
+              <w:t>Verify story is complete (acceptance test)</w:t>
+            </w:r>
+          </w:p>
+        </w:tc>
+        <w:tc>
+          <w:tcPr>
+            <w:tcW w:w="1086" w:type="dxa"/>
+          </w:tcPr>
+          <w:p>
+            <w:pPr>
+              <w:spacing w:after="0" w:line="240" w:lineRule="auto"/>
+            </w:pPr>
+            <w:r>
+              <w:rPr>
+                <w:rFonts w:hint="eastAsia"/>
+              </w:rPr>
+              <w:t>1</w:t>
+            </w:r>
+          </w:p>
+        </w:tc>
+        <w:tc>
+          <w:tcPr>
+            <w:tcW w:w="825" w:type="dxa"/>
+          </w:tcPr>
+          <w:p>
+            <w:pPr>
+              <w:spacing w:after="0" w:line="240" w:lineRule="auto"/>
+            </w:pPr>
+            <w:r>
+              <w:rPr>
+                <w:rFonts w:hint="eastAsia"/>
+              </w:rPr>
+              <w:t>1</w:t>
+            </w:r>
+          </w:p>
+        </w:tc>
+      </w:tr>
+      <w:tr>
+        <w:tc>
+          <w:tcPr>
+            <w:tcW w:w="903" w:type="dxa"/>
+            <w:tcBorders>
+              <w:top w:val="single" w:sz="8" w:space="0" w:color="8064A2"/>
+              <w:bottom w:val="single" w:sz="8" w:space="0" w:color="8064A2"/>
+            </w:tcBorders>
+            <w:tcMar>
+              <w:left w:w="115" w:type="dxa"/>
+              <w:right w:w="115" w:type="dxa"/>
+            </w:tcMar>
+          </w:tcPr>
+          <w:p>
+            <w:pPr>
+              <w:spacing w:after="0" w:line="240" w:lineRule="auto"/>
+              <w:contextualSpacing/>
+              <w:rPr>
+                <w:b/>
+              </w:rPr>
+            </w:pPr>
+          </w:p>
+        </w:tc>
+        <w:tc>
+          <w:tcPr>
+            <w:tcW w:w="6435" w:type="dxa"/>
+            <w:tcBorders>
+              <w:top w:val="single" w:sz="8" w:space="0" w:color="8064A2"/>
+              <w:bottom w:val="single" w:sz="8" w:space="0" w:color="8064A2"/>
+            </w:tcBorders>
+            <w:tcMar>
+              <w:left w:w="115" w:type="dxa"/>
+              <w:right w:w="115" w:type="dxa"/>
+            </w:tcMar>
+          </w:tcPr>
+          <w:p>
+            <w:pPr>
+              <w:tabs>
+                <w:tab w:val="right" w:pos="6219"/>
+              </w:tabs>
+              <w:spacing w:after="0" w:line="240" w:lineRule="auto"/>
+              <w:contextualSpacing/>
+            </w:pPr>
+            <w:r>
+              <w:t>Story Points: 1</w:t>
+            </w:r>
+            <w:r>
+              <w:tab/>
+              <w:t>Total Hours:</w:t>
+            </w:r>
+          </w:p>
+        </w:tc>
+        <w:tc>
+          <w:tcPr>
+            <w:tcW w:w="1086" w:type="dxa"/>
+            <w:tcBorders>
+              <w:top w:val="single" w:sz="8" w:space="0" w:color="8064A2"/>
+              <w:bottom w:val="single" w:sz="8" w:space="0" w:color="8064A2"/>
+            </w:tcBorders>
+            <w:tcMar>
+              <w:left w:w="115" w:type="dxa"/>
+              <w:right w:w="115" w:type="dxa"/>
+            </w:tcMar>
+          </w:tcPr>
+          <w:p>
+            <w:pPr>
+              <w:spacing w:after="0" w:line="240" w:lineRule="auto"/>
+              <w:contextualSpacing/>
+            </w:pPr>
+            <w:r>
+              <w:rPr>
+                <w:rFonts w:hint="eastAsia"/>
+              </w:rPr>
+              <w:t>5</w:t>
+            </w:r>
+          </w:p>
+        </w:tc>
+        <w:tc>
+          <w:tcPr>
+            <w:tcW w:w="825" w:type="dxa"/>
+            <w:tcBorders>
+              <w:top w:val="single" w:sz="8" w:space="0" w:color="8064A2"/>
+              <w:bottom w:val="single" w:sz="8" w:space="0" w:color="8064A2"/>
+            </w:tcBorders>
+            <w:tcMar>
+              <w:left w:w="115" w:type="dxa"/>
+              <w:right w:w="115" w:type="dxa"/>
+            </w:tcMar>
+          </w:tcPr>
+          <w:p>
+            <w:pPr>
+              <w:spacing w:after="0" w:line="240" w:lineRule="auto"/>
+              <w:contextualSpacing/>
+            </w:pPr>
+            <w:r>
+              <w:rPr>
+                <w:rFonts w:hint="eastAsia"/>
+              </w:rPr>
+              <w:t>6</w:t>
+            </w:r>
+          </w:p>
+        </w:tc>
+      </w:tr>
+    </w:tbl>
+    <w:p>
+      <w:bookmarkStart w:id="2" w:name="_GoBack"/>
+      <w:bookmarkEnd w:id="2"/>
+    </w:p>
+    <w:p>
+      <w:pPr>
+        <w:pStyle w:val="2"/>
+        <w:spacing w:before="360"/>
+      </w:pPr>
+      <w:r>
+        <w:t>Story ID: FOUTWO-9</w:t>
+      </w:r>
+      <w:r>
+        <w:t xml:space="preserve"> </w:t>
+      </w:r>
+      <w:r>
+        <w:t>Login with verified email address</w:t>
+      </w:r>
+    </w:p>
+    <w:tbl>
+      <w:tblPr>
+        <w:tblW w:w="9249" w:type="dxa"/>
+        <w:tblInd w:w="-345" w:type="dxa"/>
+        <w:tblBorders>
+          <w:top w:val="single" w:sz="8" w:space="0" w:color="8064A2"/>
+          <w:left w:val="single" w:sz="8" w:space="0" w:color="8064A2"/>
+          <w:bottom w:val="single" w:sz="8" w:space="0" w:color="8064A2"/>
+          <w:right w:val="single" w:sz="8" w:space="0" w:color="8064A2"/>
+          <w:insideH w:val="single" w:sz="8" w:space="0" w:color="8064A2"/>
+        </w:tblBorders>
+        <w:tblLayout w:type="fixed"/>
+        <w:tblCellMar>
+          <w:left w:w="115" w:type="dxa"/>
+          <w:right w:w="115" w:type="dxa"/>
+        </w:tblCellMar>
+        <w:tblLook w:val="0000" w:firstRow="0" w:lastRow="0" w:firstColumn="0" w:lastColumn="0" w:noHBand="0" w:noVBand="0"/>
+      </w:tblPr>
+      <w:tblGrid>
+        <w:gridCol w:w="903"/>
+        <w:gridCol w:w="6435"/>
+        <w:gridCol w:w="1086"/>
+        <w:gridCol w:w="825"/>
+      </w:tblGrid>
+      <w:tr>
+        <w:tc>
+          <w:tcPr>
+            <w:tcW w:w="903" w:type="dxa"/>
+            <w:shd w:val="clear" w:color="auto" w:fill="8064A2"/>
+            <w:tcMar>
+              <w:left w:w="115" w:type="dxa"/>
+              <w:right w:w="115" w:type="dxa"/>
+            </w:tcMar>
+          </w:tcPr>
+          <w:p>
+            <w:pPr>
+              <w:spacing w:after="0" w:line="240" w:lineRule="auto"/>
+              <w:contextualSpacing/>
+              <w:rPr>
+                <w:b/>
+              </w:rPr>
+            </w:pPr>
+            <w:r>
+              <w:rPr>
+                <w:b/>
+              </w:rPr>
+              <w:t>Task ID</w:t>
+            </w:r>
+          </w:p>
+        </w:tc>
+        <w:tc>
+          <w:tcPr>
+            <w:tcW w:w="6435" w:type="dxa"/>
+            <w:shd w:val="clear" w:color="auto" w:fill="8064A2"/>
+            <w:tcMar>
+              <w:left w:w="115" w:type="dxa"/>
+              <w:right w:w="115" w:type="dxa"/>
+            </w:tcMar>
+          </w:tcPr>
+          <w:p>
+            <w:pPr>
+              <w:spacing w:after="0" w:line="240" w:lineRule="auto"/>
+            </w:pPr>
+            <w:r>
+              <w:rPr>
+                <w:b/>
+              </w:rPr>
+              <w:t>Task Description</w:t>
+            </w:r>
+          </w:p>
+        </w:tc>
+        <w:tc>
+          <w:tcPr>
+            <w:tcW w:w="1086" w:type="dxa"/>
+            <w:shd w:val="clear" w:color="auto" w:fill="8064A2"/>
+            <w:tcMar>
+              <w:left w:w="115" w:type="dxa"/>
+              <w:right w:w="115" w:type="dxa"/>
+            </w:tcMar>
+          </w:tcPr>
+          <w:p>
+            <w:pPr>
+              <w:spacing w:after="0" w:line="240" w:lineRule="auto"/>
+            </w:pPr>
+            <w:r>
+              <w:rPr>
+                <w:b/>
+              </w:rPr>
+              <w:t>Estimate</w:t>
+            </w:r>
+          </w:p>
+        </w:tc>
+        <w:tc>
+          <w:tcPr>
+            <w:tcW w:w="825" w:type="dxa"/>
+            <w:shd w:val="clear" w:color="auto" w:fill="8064A2"/>
+            <w:tcMar>
+              <w:left w:w="115" w:type="dxa"/>
+              <w:right w:w="115" w:type="dxa"/>
+            </w:tcMar>
+          </w:tcPr>
+          <w:p>
+            <w:pPr>
+              <w:spacing w:after="0" w:line="240" w:lineRule="auto"/>
+            </w:pPr>
+            <w:r>
+              <w:rPr>
+                <w:b/>
+              </w:rPr>
+              <w:t>Taken</w:t>
+            </w:r>
+          </w:p>
+        </w:tc>
+      </w:tr>
+      <w:tr>
+        <w:tc>
+          <w:tcPr>
+            <w:tcW w:w="903" w:type="dxa"/>
+            <w:tcMar>
+              <w:left w:w="115" w:type="dxa"/>
+              <w:right w:w="115" w:type="dxa"/>
+            </w:tcMar>
+          </w:tcPr>
+          <w:p>
+            <w:pPr>
+              <w:spacing w:after="0" w:line="240" w:lineRule="auto"/>
+              <w:contextualSpacing/>
+              <w:rPr>
+                <w:b/>
+              </w:rPr>
+            </w:pPr>
+            <w:r>
+              <w:rPr>
+                <w:b/>
+              </w:rPr>
+              <w:t>T05</w:t>
+            </w:r>
+          </w:p>
+        </w:tc>
+        <w:tc>
+          <w:tcPr>
+            <w:tcW w:w="6435" w:type="dxa"/>
+            <w:tcMar>
+              <w:left w:w="115" w:type="dxa"/>
+              <w:right w:w="115" w:type="dxa"/>
+            </w:tcMar>
+          </w:tcPr>
+          <w:p>
+            <w:pPr>
+              <w:spacing w:after="0" w:line="240" w:lineRule="auto"/>
+              <w:contextualSpacing/>
+            </w:pPr>
+            <w:r>
+              <w:t>Write test cases</w:t>
+            </w:r>
+          </w:p>
+        </w:tc>
+        <w:tc>
+          <w:tcPr>
+            <w:tcW w:w="1086" w:type="dxa"/>
+            <w:tcMar>
+              <w:left w:w="115" w:type="dxa"/>
+              <w:right w:w="115" w:type="dxa"/>
+            </w:tcMar>
+          </w:tcPr>
+          <w:p>
+            <w:pPr>
+              <w:spacing w:after="0" w:line="240" w:lineRule="auto"/>
+              <w:contextualSpacing/>
+            </w:pPr>
+            <w:r>
+              <w:rPr>
+                <w:rFonts w:hint="eastAsia"/>
+              </w:rPr>
+              <w:t>1</w:t>
+            </w:r>
+          </w:p>
+        </w:tc>
+        <w:tc>
+          <w:tcPr>
+            <w:tcW w:w="825" w:type="dxa"/>
+            <w:tcMar>
+              <w:left w:w="115" w:type="dxa"/>
+              <w:right w:w="115" w:type="dxa"/>
+            </w:tcMar>
+          </w:tcPr>
+          <w:p>
+            <w:pPr>
+              <w:spacing w:after="0" w:line="240" w:lineRule="auto"/>
+              <w:contextualSpacing/>
+            </w:pPr>
+            <w:r>
+              <w:rPr>
+                <w:rFonts w:hint="eastAsia"/>
+              </w:rPr>
+              <w:t>1</w:t>
+            </w:r>
+          </w:p>
+        </w:tc>
+      </w:tr>
+      <w:tr>
+        <w:tc>
+          <w:tcPr>
+            <w:tcW w:w="903" w:type="dxa"/>
+            <w:tcMar>
+              <w:left w:w="115" w:type="dxa"/>
+              <w:right w:w="115" w:type="dxa"/>
+            </w:tcMar>
+          </w:tcPr>
+          <w:p>
+            <w:pPr>
+              <w:spacing w:after="0" w:line="240" w:lineRule="auto"/>
+              <w:contextualSpacing/>
+              <w:rPr>
+                <w:b/>
+              </w:rPr>
+            </w:pPr>
+            <w:r>
+              <w:rPr>
+                <w:b/>
+              </w:rPr>
+              <w:t>T06</w:t>
+            </w:r>
+          </w:p>
+        </w:tc>
+        <w:tc>
+          <w:tcPr>
+            <w:tcW w:w="6435" w:type="dxa"/>
+          </w:tcPr>
+          <w:p>
+            <w:pPr>
+              <w:spacing w:after="0" w:line="240" w:lineRule="auto"/>
+            </w:pPr>
+            <w:r>
+              <w:t>Create email address login function</w:t>
+            </w:r>
+          </w:p>
+        </w:tc>
+        <w:tc>
+          <w:tcPr>
+            <w:tcW w:w="1086" w:type="dxa"/>
+          </w:tcPr>
+          <w:p>
+            <w:pPr>
+              <w:spacing w:after="0" w:line="240" w:lineRule="auto"/>
+            </w:pPr>
+            <w:r>
+              <w:rPr>
+                <w:rFonts w:hint="eastAsia"/>
+              </w:rPr>
+              <w:t>3</w:t>
+            </w:r>
+          </w:p>
+        </w:tc>
+        <w:tc>
+          <w:tcPr>
+            <w:tcW w:w="825" w:type="dxa"/>
+          </w:tcPr>
+          <w:p>
+            <w:pPr>
+              <w:spacing w:after="0" w:line="240" w:lineRule="auto"/>
+            </w:pPr>
+            <w:r>
+              <w:rPr>
+                <w:rFonts w:hint="eastAsia"/>
+              </w:rPr>
+              <w:t>3</w:t>
+            </w:r>
+          </w:p>
+        </w:tc>
+      </w:tr>
+      <w:tr>
+        <w:tc>
+          <w:tcPr>
+            <w:tcW w:w="903" w:type="dxa"/>
+            <w:tcMar>
+              <w:left w:w="115" w:type="dxa"/>
+              <w:right w:w="115" w:type="dxa"/>
+            </w:tcMar>
+          </w:tcPr>
+          <w:p>
+            <w:pPr>
+              <w:spacing w:after="0" w:line="240" w:lineRule="auto"/>
+              <w:contextualSpacing/>
+              <w:rPr>
+                <w:b/>
+              </w:rPr>
+            </w:pPr>
+            <w:r>
+              <w:rPr>
+                <w:b/>
+              </w:rPr>
+              <w:t>T07</w:t>
+            </w:r>
+          </w:p>
+        </w:tc>
+        <w:tc>
+          <w:tcPr>
+            <w:tcW w:w="6435" w:type="dxa"/>
+          </w:tcPr>
+          <w:p>
+            <w:pPr>
+              <w:spacing w:after="0" w:line="240" w:lineRule="auto"/>
+            </w:pPr>
+            <w:r>
+              <w:t xml:space="preserve">Wrote code to realize the functions provided in acceptance criteria </w:t>
+            </w:r>
+          </w:p>
+        </w:tc>
+        <w:tc>
+          <w:tcPr>
+            <w:tcW w:w="1086" w:type="dxa"/>
+          </w:tcPr>
+          <w:p>
+            <w:pPr>
+              <w:spacing w:after="0" w:line="240" w:lineRule="auto"/>
+              <w:rPr>
+                <w:rFonts w:hint="eastAsia"/>
+              </w:rPr>
+            </w:pPr>
+            <w:r>
+              <w:rPr>
+                <w:rFonts w:hint="eastAsia"/>
+              </w:rPr>
+              <w:t>4</w:t>
+            </w:r>
+          </w:p>
+        </w:tc>
+        <w:tc>
+          <w:tcPr>
+            <w:tcW w:w="825" w:type="dxa"/>
+          </w:tcPr>
+          <w:p>
+            <w:pPr>
+              <w:spacing w:after="0" w:line="240" w:lineRule="auto"/>
+            </w:pPr>
+            <w:r>
+              <w:rPr>
+                <w:rFonts w:hint="eastAsia"/>
+              </w:rPr>
+              <w:t>3</w:t>
+            </w:r>
+          </w:p>
+        </w:tc>
+      </w:tr>
+      <w:tr>
+        <w:tc>
+          <w:tcPr>
+            <w:tcW w:w="903" w:type="dxa"/>
+            <w:tcMar>
+              <w:left w:w="115" w:type="dxa"/>
+              <w:right w:w="115" w:type="dxa"/>
+            </w:tcMar>
+          </w:tcPr>
+          <w:p>
+            <w:pPr>
+              <w:spacing w:after="0" w:line="240" w:lineRule="auto"/>
+              <w:contextualSpacing/>
+              <w:rPr>
+                <w:b/>
+              </w:rPr>
+            </w:pPr>
+            <w:r>
+              <w:rPr>
+                <w:b/>
+              </w:rPr>
+              <w:t>T08</w:t>
+            </w:r>
+          </w:p>
+        </w:tc>
+        <w:tc>
+          <w:tcPr>
+            <w:tcW w:w="6435" w:type="dxa"/>
+            <w:tcMar>
+              <w:left w:w="115" w:type="dxa"/>
+              <w:right w:w="115" w:type="dxa"/>
+            </w:tcMar>
+          </w:tcPr>
+          <w:p>
+            <w:pPr>
+              <w:spacing w:after="0" w:line="240" w:lineRule="auto"/>
+              <w:contextualSpacing/>
+            </w:pPr>
+            <w:r>
+              <w:t>Verify story is complete (acceptance test)</w:t>
+            </w:r>
+          </w:p>
+        </w:tc>
+        <w:tc>
+          <w:tcPr>
+            <w:tcW w:w="1086" w:type="dxa"/>
+            <w:tcMar>
+              <w:left w:w="115" w:type="dxa"/>
+              <w:right w:w="115" w:type="dxa"/>
+            </w:tcMar>
+          </w:tcPr>
+          <w:p>
+            <w:pPr>
+              <w:spacing w:after="0" w:line="240" w:lineRule="auto"/>
+              <w:contextualSpacing/>
+            </w:pPr>
+            <w:r>
+              <w:t>1</w:t>
+            </w:r>
+          </w:p>
+        </w:tc>
+        <w:tc>
+          <w:tcPr>
+            <w:tcW w:w="825" w:type="dxa"/>
+            <w:tcMar>
+              <w:left w:w="115" w:type="dxa"/>
+              <w:right w:w="115" w:type="dxa"/>
+            </w:tcMar>
+          </w:tcPr>
+          <w:p>
+            <w:pPr>
+              <w:spacing w:after="0" w:line="240" w:lineRule="auto"/>
+              <w:contextualSpacing/>
+            </w:pPr>
+            <w:r>
+              <w:rPr>
+                <w:rFonts w:hint="eastAsia"/>
+              </w:rPr>
+              <w:t>1</w:t>
+            </w:r>
+          </w:p>
+        </w:tc>
+      </w:tr>
+      <w:tr>
+        <w:tc>
+          <w:tcPr>
+            <w:tcW w:w="903" w:type="dxa"/>
+            <w:tcMar>
+              <w:left w:w="115" w:type="dxa"/>
+              <w:right w:w="115" w:type="dxa"/>
+            </w:tcMar>
+          </w:tcPr>
+          <w:p>
+            <w:pPr>
+              <w:spacing w:after="0" w:line="240" w:lineRule="auto"/>
+              <w:contextualSpacing/>
+              <w:rPr>
+                <w:b/>
+              </w:rPr>
+            </w:pPr>
+          </w:p>
+        </w:tc>
+        <w:tc>
+          <w:tcPr>
+            <w:tcW w:w="6435" w:type="dxa"/>
+          </w:tcPr>
+          <w:p>
+            <w:pPr>
+              <w:tabs>
+                <w:tab w:val="right" w:pos="6219"/>
+              </w:tabs>
+              <w:spacing w:after="0" w:line="240" w:lineRule="auto"/>
+            </w:pPr>
+            <w:r>
+              <w:t>Story Points: 4</w:t>
+            </w:r>
+            <w:r>
+              <w:tab/>
+              <w:t>Total Hours:</w:t>
+            </w:r>
+          </w:p>
+        </w:tc>
+        <w:tc>
+          <w:tcPr>
+            <w:tcW w:w="1086" w:type="dxa"/>
+          </w:tcPr>
+          <w:p>
+            <w:pPr>
+              <w:spacing w:after="0" w:line="240" w:lineRule="auto"/>
+            </w:pPr>
+            <w:r>
+              <w:rPr>
+                <w:rFonts w:hint="eastAsia"/>
+              </w:rPr>
+              <w:t>9</w:t>
+            </w:r>
+          </w:p>
+        </w:tc>
+        <w:tc>
+          <w:tcPr>
+            <w:tcW w:w="825" w:type="dxa"/>
+          </w:tcPr>
+          <w:p>
+            <w:pPr>
+              <w:spacing w:after="0" w:line="240" w:lineRule="auto"/>
+            </w:pPr>
+            <w:r>
+              <w:rPr>
+                <w:rFonts w:hint="eastAsia"/>
+              </w:rPr>
+              <w:t>8</w:t>
+            </w:r>
+          </w:p>
+        </w:tc>
+      </w:tr>
+    </w:tbl>
+    <w:p/>
+    <w:p>
+      <w:pPr>
+        <w:pStyle w:val="2"/>
+        <w:spacing w:before="360"/>
+      </w:pPr>
+      <w:r>
+        <w:t>Story ID: FOUTWO-12</w:t>
+      </w:r>
+      <w:r>
+        <w:t xml:space="preserve"> </w:t>
+      </w:r>
+      <w:r>
+        <w:t>Sort media</w:t>
+      </w:r>
+    </w:p>
+    <w:tbl>
+      <w:tblPr>
+        <w:tblW w:w="9249" w:type="dxa"/>
+        <w:tblInd w:w="-345" w:type="dxa"/>
+        <w:tblBorders>
+          <w:top w:val="single" w:sz="8" w:space="0" w:color="8064A2"/>
+          <w:left w:val="single" w:sz="8" w:space="0" w:color="8064A2"/>
+          <w:bottom w:val="single" w:sz="8" w:space="0" w:color="8064A2"/>
+          <w:right w:val="single" w:sz="8" w:space="0" w:color="8064A2"/>
+        </w:tblBorders>
+        <w:tblLayout w:type="fixed"/>
+        <w:tblCellMar>
+          <w:left w:w="115" w:type="dxa"/>
+          <w:right w:w="115" w:type="dxa"/>
+        </w:tblCellMar>
+        <w:tblLook w:val="0000" w:firstRow="0" w:lastRow="0" w:firstColumn="0" w:lastColumn="0" w:noHBand="0" w:noVBand="0"/>
+      </w:tblPr>
+      <w:tblGrid>
+        <w:gridCol w:w="903"/>
+        <w:gridCol w:w="6435"/>
+        <w:gridCol w:w="1086"/>
+        <w:gridCol w:w="825"/>
+      </w:tblGrid>
+      <w:tr>
+        <w:tc>
+          <w:tcPr>
+            <w:tcW w:w="903" w:type="dxa"/>
+            <w:shd w:val="clear" w:color="auto" w:fill="8064A2"/>
+            <w:tcMar>
+              <w:left w:w="115" w:type="dxa"/>
+              <w:right w:w="115" w:type="dxa"/>
+            </w:tcMar>
+          </w:tcPr>
+          <w:p>
+            <w:pPr>
+              <w:spacing w:after="0" w:line="240" w:lineRule="auto"/>
+              <w:contextualSpacing/>
+              <w:rPr>
+                <w:b/>
+              </w:rPr>
+            </w:pPr>
+            <w:r>
+              <w:rPr>
+                <w:b/>
+              </w:rPr>
+              <w:t>Task ID</w:t>
+            </w:r>
+          </w:p>
+        </w:tc>
+        <w:tc>
+          <w:tcPr>
+            <w:tcW w:w="6435" w:type="dxa"/>
+            <w:shd w:val="clear" w:color="auto" w:fill="8064A2"/>
+            <w:tcMar>
+              <w:left w:w="115" w:type="dxa"/>
+              <w:right w:w="115" w:type="dxa"/>
+            </w:tcMar>
+          </w:tcPr>
+          <w:p>
+            <w:pPr>
+              <w:spacing w:after="0" w:line="240" w:lineRule="auto"/>
+            </w:pPr>
+            <w:r>
+              <w:rPr>
+                <w:b/>
+              </w:rPr>
+              <w:t>Task Description</w:t>
+            </w:r>
+          </w:p>
+        </w:tc>
+        <w:tc>
+          <w:tcPr>
+            <w:tcW w:w="1086" w:type="dxa"/>
+            <w:shd w:val="clear" w:color="auto" w:fill="8064A2"/>
+            <w:tcMar>
+              <w:left w:w="115" w:type="dxa"/>
+              <w:right w:w="115" w:type="dxa"/>
+            </w:tcMar>
+          </w:tcPr>
+          <w:p>
+            <w:pPr>
+              <w:spacing w:after="0" w:line="240" w:lineRule="auto"/>
+            </w:pPr>
+            <w:r>
+              <w:rPr>
+                <w:b/>
+              </w:rPr>
+              <w:t>Estimate</w:t>
+            </w:r>
+          </w:p>
+        </w:tc>
+        <w:tc>
+          <w:tcPr>
+            <w:tcW w:w="825" w:type="dxa"/>
+            <w:shd w:val="clear" w:color="auto" w:fill="8064A2"/>
+            <w:tcMar>
+              <w:left w:w="115" w:type="dxa"/>
+              <w:right w:w="115" w:type="dxa"/>
+            </w:tcMar>
+          </w:tcPr>
+          <w:p>
+            <w:pPr>
+              <w:spacing w:after="0" w:line="240" w:lineRule="auto"/>
+            </w:pPr>
+            <w:r>
+              <w:rPr>
+                <w:b/>
+              </w:rPr>
+              <w:t>Taken</w:t>
+            </w:r>
+          </w:p>
+        </w:tc>
+      </w:tr>
+      <w:tr>
+        <w:tc>
+          <w:tcPr>
+            <w:tcW w:w="903" w:type="dxa"/>
+            <w:tcBorders>
+              <w:top w:val="single" w:sz="8" w:space="0" w:color="8064A2"/>
+              <w:bottom w:val="single" w:sz="8" w:space="0" w:color="8064A2"/>
+            </w:tcBorders>
+            <w:tcMar>
+              <w:left w:w="115" w:type="dxa"/>
+              <w:right w:w="115" w:type="dxa"/>
+            </w:tcMar>
+          </w:tcPr>
+          <w:p>
+            <w:pPr>
+              <w:spacing w:after="0" w:line="240" w:lineRule="auto"/>
+              <w:contextualSpacing/>
+              <w:rPr>
+                <w:b/>
+              </w:rPr>
+            </w:pPr>
+            <w:r>
+              <w:rPr>
+                <w:b/>
+              </w:rPr>
+              <w:t>T09</w:t>
+            </w:r>
+          </w:p>
+        </w:tc>
+        <w:tc>
+          <w:tcPr>
+            <w:tcW w:w="6435" w:type="dxa"/>
+            <w:tcBorders>
+              <w:top w:val="single" w:sz="8" w:space="0" w:color="8064A2"/>
+              <w:bottom w:val="single" w:sz="8" w:space="0" w:color="8064A2"/>
+            </w:tcBorders>
+            <w:tcMar>
+              <w:left w:w="115" w:type="dxa"/>
+              <w:right w:w="115" w:type="dxa"/>
+            </w:tcMar>
+          </w:tcPr>
+          <w:p>
+            <w:pPr>
+              <w:spacing w:after="0" w:line="240" w:lineRule="auto"/>
+              <w:contextualSpacing/>
+            </w:pPr>
+            <w:r>
+              <w:t>Create functions for all four media (PDF, music, photo, video)</w:t>
+            </w:r>
+          </w:p>
+        </w:tc>
+        <w:tc>
+          <w:tcPr>
+            <w:tcW w:w="1086" w:type="dxa"/>
+            <w:tcBorders>
+              <w:top w:val="single" w:sz="8" w:space="0" w:color="8064A2"/>
+              <w:bottom w:val="single" w:sz="8" w:space="0" w:color="8064A2"/>
+            </w:tcBorders>
+            <w:tcMar>
+              <w:left w:w="115" w:type="dxa"/>
+              <w:right w:w="115" w:type="dxa"/>
+            </w:tcMar>
+          </w:tcPr>
+          <w:p>
+            <w:pPr>
+              <w:spacing w:after="0" w:line="240" w:lineRule="auto"/>
+              <w:contextualSpacing/>
+            </w:pPr>
+            <w:r>
+              <w:rPr>
+                <w:rFonts w:hint="eastAsia"/>
+              </w:rPr>
+              <w:t>3</w:t>
+            </w:r>
+          </w:p>
+        </w:tc>
+        <w:tc>
+          <w:tcPr>
+            <w:tcW w:w="825" w:type="dxa"/>
+            <w:tcBorders>
+              <w:top w:val="single" w:sz="8" w:space="0" w:color="8064A2"/>
+              <w:bottom w:val="single" w:sz="8" w:space="0" w:color="8064A2"/>
+            </w:tcBorders>
+            <w:tcMar>
+              <w:left w:w="115" w:type="dxa"/>
+              <w:right w:w="115" w:type="dxa"/>
+            </w:tcMar>
+          </w:tcPr>
+          <w:p>
+            <w:pPr>
+              <w:spacing w:after="0" w:line="240" w:lineRule="auto"/>
+              <w:contextualSpacing/>
+            </w:pPr>
+            <w:r>
+              <w:rPr>
+                <w:rFonts w:hint="eastAsia"/>
+              </w:rPr>
+              <w:t>4</w:t>
+            </w:r>
+          </w:p>
+        </w:tc>
+      </w:tr>
+      <w:tr>
+        <w:tc>
+          <w:tcPr>
+            <w:tcW w:w="903" w:type="dxa"/>
+            <w:tcMar>
+              <w:left w:w="115" w:type="dxa"/>
+              <w:right w:w="115" w:type="dxa"/>
+            </w:tcMar>
+          </w:tcPr>
+          <w:p>
+            <w:pPr>
+              <w:spacing w:after="0" w:line="240" w:lineRule="auto"/>
+              <w:contextualSpacing/>
+              <w:rPr>
+                <w:b/>
+              </w:rPr>
+            </w:pPr>
+            <w:r>
+              <w:rPr>
+                <w:b/>
+              </w:rPr>
+              <w:t>T10</w:t>
+            </w:r>
+          </w:p>
+        </w:tc>
+        <w:tc>
+          <w:tcPr>
+            <w:tcW w:w="6435" w:type="dxa"/>
+          </w:tcPr>
+          <w:p>
+            <w:pPr>
+              <w:spacing w:after="0" w:line="240" w:lineRule="auto"/>
+            </w:pPr>
+            <w:r>
+              <w:t>Write test cases</w:t>
+            </w:r>
+          </w:p>
+        </w:tc>
+        <w:tc>
+          <w:tcPr>
+            <w:tcW w:w="1086" w:type="dxa"/>
+          </w:tcPr>
+          <w:p>
+            <w:pPr>
+              <w:spacing w:after="0" w:line="240" w:lineRule="auto"/>
+            </w:pPr>
+            <w:r>
+              <w:rPr>
+                <w:rFonts w:hint="eastAsia"/>
+              </w:rPr>
+              <w:t>2</w:t>
+            </w:r>
+          </w:p>
+        </w:tc>
+        <w:tc>
+          <w:tcPr>
+            <w:tcW w:w="825" w:type="dxa"/>
+          </w:tcPr>
+          <w:p>
+            <w:pPr>
+              <w:spacing w:after="0" w:line="240" w:lineRule="auto"/>
+            </w:pPr>
+            <w:r>
+              <w:rPr>
+                <w:rFonts w:hint="eastAsia"/>
+              </w:rPr>
+              <w:t>2</w:t>
+            </w:r>
+          </w:p>
+        </w:tc>
+      </w:tr>
+      <w:tr>
+        <w:tc>
+          <w:tcPr>
+            <w:tcW w:w="903" w:type="dxa"/>
+            <w:tcBorders>
+              <w:top w:val="single" w:sz="8" w:space="0" w:color="8064A2"/>
+              <w:bottom w:val="single" w:sz="8" w:space="0" w:color="8064A2"/>
+            </w:tcBorders>
+            <w:tcMar>
+              <w:left w:w="115" w:type="dxa"/>
+              <w:right w:w="115" w:type="dxa"/>
+            </w:tcMar>
+          </w:tcPr>
+          <w:p>
+            <w:pPr>
+              <w:spacing w:after="0" w:line="240" w:lineRule="auto"/>
+              <w:contextualSpacing/>
+              <w:rPr>
+                <w:b/>
+              </w:rPr>
+            </w:pPr>
+            <w:r>
+              <w:rPr>
+                <w:b/>
+              </w:rPr>
+              <w:t>T11</w:t>
+            </w:r>
+          </w:p>
+        </w:tc>
+        <w:tc>
+          <w:tcPr>
+            <w:tcW w:w="6435" w:type="dxa"/>
+            <w:tcBorders>
+              <w:top w:val="single" w:sz="8" w:space="0" w:color="8064A2"/>
+              <w:bottom w:val="single" w:sz="8" w:space="0" w:color="8064A2"/>
+            </w:tcBorders>
+            <w:tcMar>
+              <w:left w:w="115" w:type="dxa"/>
+              <w:right w:w="115" w:type="dxa"/>
+            </w:tcMar>
+          </w:tcPr>
+          <w:p>
+            <w:pPr>
+              <w:spacing w:after="0" w:line="240" w:lineRule="auto"/>
+              <w:contextualSpacing/>
+            </w:pPr>
+            <w:r>
+              <w:t>Writ</w:t>
+            </w:r>
+            <w:r>
+              <w:t>e code to release sorting media</w:t>
+            </w:r>
+          </w:p>
+        </w:tc>
+        <w:tc>
+          <w:tcPr>
+            <w:tcW w:w="1086" w:type="dxa"/>
+            <w:tcBorders>
+              <w:top w:val="single" w:sz="8" w:space="0" w:color="8064A2"/>
+              <w:bottom w:val="single" w:sz="8" w:space="0" w:color="8064A2"/>
+            </w:tcBorders>
+            <w:tcMar>
+              <w:left w:w="115" w:type="dxa"/>
+              <w:right w:w="115" w:type="dxa"/>
+            </w:tcMar>
+          </w:tcPr>
+          <w:p>
+            <w:pPr>
+              <w:spacing w:after="0" w:line="240" w:lineRule="auto"/>
+              <w:contextualSpacing/>
+            </w:pPr>
+            <w:r>
+              <w:rPr>
+                <w:rFonts w:hint="eastAsia"/>
+              </w:rPr>
+              <w:t>8</w:t>
+            </w:r>
+          </w:p>
+        </w:tc>
+        <w:tc>
+          <w:tcPr>
+            <w:tcW w:w="825" w:type="dxa"/>
+            <w:tcBorders>
+              <w:top w:val="single" w:sz="8" w:space="0" w:color="8064A2"/>
+              <w:bottom w:val="single" w:sz="8" w:space="0" w:color="8064A2"/>
+            </w:tcBorders>
+            <w:tcMar>
+              <w:left w:w="115" w:type="dxa"/>
+              <w:right w:w="115" w:type="dxa"/>
+            </w:tcMar>
+          </w:tcPr>
+          <w:p>
+            <w:pPr>
+              <w:spacing w:after="0" w:line="240" w:lineRule="auto"/>
+              <w:contextualSpacing/>
+            </w:pPr>
+            <w:r>
+              <w:rPr>
+                <w:rFonts w:hint="eastAsia"/>
+              </w:rPr>
+              <w:t>8</w:t>
+            </w:r>
+          </w:p>
+        </w:tc>
+      </w:tr>
+      <w:tr>
+        <w:tc>
+          <w:tcPr>
+            <w:tcW w:w="903" w:type="dxa"/>
+            <w:tcMar>
+              <w:left w:w="115" w:type="dxa"/>
+              <w:right w:w="115" w:type="dxa"/>
+            </w:tcMar>
+          </w:tcPr>
+          <w:p>
+            <w:pPr>
+              <w:spacing w:after="0" w:line="240" w:lineRule="auto"/>
+              <w:contextualSpacing/>
+              <w:rPr>
+                <w:b/>
+              </w:rPr>
+            </w:pPr>
+            <w:r>
+              <w:rPr>
+                <w:b/>
+              </w:rPr>
+              <w:t>T12</w:t>
+            </w:r>
+          </w:p>
+        </w:tc>
+        <w:tc>
+          <w:tcPr>
+            <w:tcW w:w="6435" w:type="dxa"/>
+          </w:tcPr>
+          <w:p>
+            <w:pPr>
+              <w:spacing w:after="0" w:line="240" w:lineRule="auto"/>
+            </w:pPr>
+            <w:r>
+              <w:t>Verify story is complete (acceptance test)</w:t>
+            </w:r>
+          </w:p>
+        </w:tc>
+        <w:tc>
+          <w:tcPr>
+            <w:tcW w:w="1086" w:type="dxa"/>
+          </w:tcPr>
+          <w:p>
+            <w:pPr>
+              <w:spacing w:after="0" w:line="240" w:lineRule="auto"/>
+            </w:pPr>
+            <w:r>
+              <w:rPr>
+                <w:rFonts w:hint="eastAsia"/>
+              </w:rPr>
+              <w:t>2</w:t>
+            </w:r>
+          </w:p>
+        </w:tc>
+        <w:tc>
+          <w:tcPr>
+            <w:tcW w:w="825" w:type="dxa"/>
+          </w:tcPr>
+          <w:p>
+            <w:pPr>
+              <w:spacing w:after="0" w:line="240" w:lineRule="auto"/>
+            </w:pPr>
+            <w:r>
+              <w:rPr>
+                <w:rFonts w:hint="eastAsia"/>
+              </w:rPr>
+              <w:t>4</w:t>
+            </w:r>
+          </w:p>
+        </w:tc>
+      </w:tr>
+      <w:tr>
+        <w:tc>
+          <w:tcPr>
+            <w:tcW w:w="903" w:type="dxa"/>
+            <w:tcBorders>
+              <w:top w:val="single" w:sz="8" w:space="0" w:color="8064A2"/>
+              <w:bottom w:val="single" w:sz="8" w:space="0" w:color="8064A2"/>
+            </w:tcBorders>
+            <w:tcMar>
+              <w:left w:w="115" w:type="dxa"/>
+              <w:right w:w="115" w:type="dxa"/>
+            </w:tcMar>
+          </w:tcPr>
+          <w:p>
+            <w:pPr>
+              <w:spacing w:after="0" w:line="240" w:lineRule="auto"/>
+              <w:contextualSpacing/>
+              <w:rPr>
+                <w:b/>
+              </w:rPr>
+            </w:pPr>
+          </w:p>
+        </w:tc>
+        <w:tc>
+          <w:tcPr>
+            <w:tcW w:w="6435" w:type="dxa"/>
+            <w:tcBorders>
+              <w:top w:val="single" w:sz="8" w:space="0" w:color="8064A2"/>
+              <w:bottom w:val="single" w:sz="8" w:space="0" w:color="8064A2"/>
+            </w:tcBorders>
+            <w:tcMar>
+              <w:left w:w="115" w:type="dxa"/>
+              <w:right w:w="115" w:type="dxa"/>
+            </w:tcMar>
+          </w:tcPr>
+          <w:p>
+            <w:pPr>
+              <w:tabs>
+                <w:tab w:val="right" w:pos="6219"/>
+              </w:tabs>
+              <w:spacing w:after="0" w:line="240" w:lineRule="auto"/>
+              <w:contextualSpacing/>
+            </w:pPr>
+            <w:r>
+              <w:t>Story Points: 8</w:t>
+            </w:r>
+            <w:r>
+              <w:tab/>
+              <w:t>Total Hours:</w:t>
+            </w:r>
+          </w:p>
+        </w:tc>
+        <w:tc>
+          <w:tcPr>
+            <w:tcW w:w="1086" w:type="dxa"/>
+            <w:tcBorders>
+              <w:top w:val="single" w:sz="8" w:space="0" w:color="8064A2"/>
+              <w:bottom w:val="single" w:sz="8" w:space="0" w:color="8064A2"/>
+            </w:tcBorders>
+            <w:tcMar>
+              <w:left w:w="115" w:type="dxa"/>
+              <w:right w:w="115" w:type="dxa"/>
+            </w:tcMar>
+          </w:tcPr>
+          <w:p>
+            <w:pPr>
+              <w:spacing w:after="0" w:line="240" w:lineRule="auto"/>
+              <w:contextualSpacing/>
+            </w:pPr>
+            <w:r>
+              <w:rPr>
+                <w:rFonts w:hint="eastAsia"/>
+              </w:rPr>
+              <w:t>15</w:t>
+            </w:r>
+          </w:p>
+        </w:tc>
+        <w:tc>
+          <w:tcPr>
+            <w:tcW w:w="825" w:type="dxa"/>
+            <w:tcBorders>
+              <w:top w:val="single" w:sz="8" w:space="0" w:color="8064A2"/>
+              <w:bottom w:val="single" w:sz="8" w:space="0" w:color="8064A2"/>
+            </w:tcBorders>
+            <w:tcMar>
+              <w:left w:w="115" w:type="dxa"/>
+              <w:right w:w="115" w:type="dxa"/>
+            </w:tcMar>
+          </w:tcPr>
+          <w:p>
+            <w:pPr>
+              <w:spacing w:after="0" w:line="240" w:lineRule="auto"/>
+              <w:contextualSpacing/>
+            </w:pPr>
+            <w:r>
+              <w:rPr>
+                <w:rFonts w:hint="eastAsia"/>
+              </w:rPr>
+              <w:t>18</w:t>
+            </w:r>
+          </w:p>
+        </w:tc>
+      </w:tr>
+    </w:tbl>
+    <w:p/>
+    <w:p>
+      <w:pPr>
+        <w:pStyle w:val="2"/>
+        <w:spacing w:before="360"/>
+      </w:pPr>
+      <w:r>
+        <w:t>Story ID:  FOUTWO-24</w:t>
+      </w:r>
+      <w:r>
+        <w:t xml:space="preserve"> </w:t>
+      </w:r>
+      <w:r>
+        <w:t>Drop media items in recycle bin</w:t>
+      </w:r>
+    </w:p>
+    <w:tbl>
+      <w:tblPr>
+        <w:tblW w:w="9249" w:type="dxa"/>
+        <w:tblInd w:w="-345" w:type="dxa"/>
+        <w:tblBorders>
+          <w:top w:val="single" w:sz="8" w:space="0" w:color="8064A2"/>
+          <w:left w:val="single" w:sz="8" w:space="0" w:color="8064A2"/>
+          <w:bottom w:val="single" w:sz="8" w:space="0" w:color="8064A2"/>
+          <w:right w:val="single" w:sz="8" w:space="0" w:color="8064A2"/>
+        </w:tblBorders>
+        <w:tblLayout w:type="fixed"/>
+        <w:tblCellMar>
+          <w:left w:w="115" w:type="dxa"/>
+          <w:right w:w="115" w:type="dxa"/>
+        </w:tblCellMar>
+        <w:tblLook w:val="0000" w:firstRow="0" w:lastRow="0" w:firstColumn="0" w:lastColumn="0" w:noHBand="0" w:noVBand="0"/>
+      </w:tblPr>
+      <w:tblGrid>
+        <w:gridCol w:w="903"/>
+        <w:gridCol w:w="6435"/>
+        <w:gridCol w:w="1086"/>
+        <w:gridCol w:w="825"/>
+      </w:tblGrid>
+      <w:tr>
+        <w:tc>
+          <w:tcPr>
+            <w:tcW w:w="903" w:type="dxa"/>
+            <w:shd w:val="clear" w:color="auto" w:fill="8064A2"/>
+            <w:tcMar>
+              <w:left w:w="115" w:type="dxa"/>
+              <w:right w:w="115" w:type="dxa"/>
+            </w:tcMar>
+          </w:tcPr>
+          <w:p>
+            <w:pPr>
+              <w:spacing w:after="0" w:line="240" w:lineRule="auto"/>
+              <w:contextualSpacing/>
+              <w:rPr>
+                <w:b/>
+              </w:rPr>
+            </w:pPr>
+            <w:r>
+              <w:rPr>
+                <w:b/>
+              </w:rPr>
+              <w:t>Task ID</w:t>
+            </w:r>
+          </w:p>
+        </w:tc>
+        <w:tc>
+          <w:tcPr>
+            <w:tcW w:w="6435" w:type="dxa"/>
+            <w:shd w:val="clear" w:color="auto" w:fill="8064A2"/>
+            <w:tcMar>
+              <w:left w:w="115" w:type="dxa"/>
+              <w:right w:w="115" w:type="dxa"/>
+            </w:tcMar>
+          </w:tcPr>
+          <w:p>
+            <w:pPr>
+              <w:spacing w:after="0" w:line="240" w:lineRule="auto"/>
+            </w:pPr>
+            <w:r>
+              <w:rPr>
+                <w:b/>
+              </w:rPr>
+              <w:t>Task Description</w:t>
+            </w:r>
+          </w:p>
+        </w:tc>
+        <w:tc>
+          <w:tcPr>
+            <w:tcW w:w="1086" w:type="dxa"/>
+            <w:shd w:val="clear" w:color="auto" w:fill="8064A2"/>
+            <w:tcMar>
+              <w:left w:w="115" w:type="dxa"/>
+              <w:right w:w="115" w:type="dxa"/>
+            </w:tcMar>
+          </w:tcPr>
+          <w:p>
+            <w:pPr>
+              <w:spacing w:after="0" w:line="240" w:lineRule="auto"/>
+            </w:pPr>
+            <w:r>
+              <w:rPr>
+                <w:b/>
+              </w:rPr>
+              <w:t>Estimate</w:t>
+            </w:r>
+          </w:p>
+        </w:tc>
+        <w:tc>
+          <w:tcPr>
+            <w:tcW w:w="825" w:type="dxa"/>
+            <w:shd w:val="clear" w:color="auto" w:fill="8064A2"/>
+            <w:tcMar>
+              <w:left w:w="115" w:type="dxa"/>
+              <w:right w:w="115" w:type="dxa"/>
+            </w:tcMar>
+          </w:tcPr>
+          <w:p>
+            <w:pPr>
+              <w:spacing w:after="0" w:line="240" w:lineRule="auto"/>
+            </w:pPr>
+            <w:r>
+              <w:rPr>
+                <w:b/>
+              </w:rPr>
+              <w:t>Taken</w:t>
+            </w:r>
+          </w:p>
+        </w:tc>
+      </w:tr>
+      <w:tr>
+        <w:tc>
+          <w:tcPr>
+            <w:tcW w:w="903" w:type="dxa"/>
+            <w:tcBorders>
+              <w:top w:val="single" w:sz="8" w:space="0" w:color="8064A2"/>
+              <w:bottom w:val="single" w:sz="8" w:space="0" w:color="8064A2"/>
+            </w:tcBorders>
+            <w:tcMar>
+              <w:left w:w="115" w:type="dxa"/>
+              <w:right w:w="115" w:type="dxa"/>
+            </w:tcMar>
+          </w:tcPr>
+          <w:p>
+            <w:pPr>
+              <w:spacing w:after="0" w:line="240" w:lineRule="auto"/>
+              <w:contextualSpacing/>
+              <w:rPr>
+                <w:b/>
+              </w:rPr>
+            </w:pPr>
+            <w:r>
+              <w:rPr>
+                <w:b/>
+              </w:rPr>
+              <w:t>T13</w:t>
+            </w:r>
+          </w:p>
+        </w:tc>
+        <w:tc>
+          <w:tcPr>
+            <w:tcW w:w="6435" w:type="dxa"/>
+            <w:tcBorders>
+              <w:top w:val="single" w:sz="8" w:space="0" w:color="8064A2"/>
+              <w:bottom w:val="single" w:sz="8" w:space="0" w:color="8064A2"/>
+            </w:tcBorders>
+            <w:tcMar>
+              <w:left w:w="115" w:type="dxa"/>
+              <w:right w:w="115" w:type="dxa"/>
+            </w:tcMar>
+          </w:tcPr>
+          <w:p>
+            <w:pPr>
+              <w:spacing w:after="0" w:line="240" w:lineRule="auto"/>
+              <w:contextualSpacing/>
+            </w:pPr>
+            <w:r>
+              <w:t>Create webpage UI of recycle bin</w:t>
+            </w:r>
+            <w:r>
+              <w:t xml:space="preserve"> function</w:t>
+            </w:r>
+          </w:p>
+        </w:tc>
+        <w:tc>
+          <w:tcPr>
+            <w:tcW w:w="1086" w:type="dxa"/>
+            <w:tcBorders>
+              <w:top w:val="single" w:sz="8" w:space="0" w:color="8064A2"/>
+              <w:bottom w:val="single" w:sz="8" w:space="0" w:color="8064A2"/>
+            </w:tcBorders>
+            <w:tcMar>
+              <w:left w:w="115" w:type="dxa"/>
+              <w:right w:w="115" w:type="dxa"/>
+            </w:tcMar>
+          </w:tcPr>
+          <w:p>
+            <w:pPr>
+              <w:spacing w:after="0" w:line="240" w:lineRule="auto"/>
+              <w:contextualSpacing/>
+            </w:pPr>
+            <w:r>
+              <w:t>4</w:t>
+            </w:r>
+          </w:p>
+        </w:tc>
+        <w:tc>
+          <w:tcPr>
+            <w:tcW w:w="825" w:type="dxa"/>
+            <w:tcBorders>
+              <w:top w:val="single" w:sz="8" w:space="0" w:color="8064A2"/>
+              <w:bottom w:val="single" w:sz="8" w:space="0" w:color="8064A2"/>
+            </w:tcBorders>
+            <w:tcMar>
+              <w:left w:w="115" w:type="dxa"/>
+              <w:right w:w="115" w:type="dxa"/>
+            </w:tcMar>
+          </w:tcPr>
+          <w:p>
+            <w:pPr>
+              <w:spacing w:after="0" w:line="240" w:lineRule="auto"/>
+              <w:contextualSpacing/>
+            </w:pPr>
+            <w:r>
+              <w:rPr>
+                <w:rFonts w:hint="eastAsia"/>
+              </w:rPr>
+              <w:t>4</w:t>
+            </w:r>
+          </w:p>
+        </w:tc>
+      </w:tr>
+      <w:tr>
+        <w:tc>
+          <w:tcPr>
+            <w:tcW w:w="903" w:type="dxa"/>
+            <w:tcMar>
+              <w:left w:w="115" w:type="dxa"/>
+              <w:right w:w="115" w:type="dxa"/>
+            </w:tcMar>
+          </w:tcPr>
+          <w:p>
+            <w:pPr>
+              <w:spacing w:after="0" w:line="240" w:lineRule="auto"/>
+              <w:contextualSpacing/>
+              <w:rPr>
+                <w:b/>
+              </w:rPr>
+            </w:pPr>
+            <w:r>
+              <w:rPr>
+                <w:b/>
+              </w:rPr>
+              <w:t>T14</w:t>
+            </w:r>
+          </w:p>
+        </w:tc>
+        <w:tc>
+          <w:tcPr>
+            <w:tcW w:w="6435" w:type="dxa"/>
+          </w:tcPr>
+          <w:p>
+            <w:pPr>
+              <w:spacing w:after="0" w:line="240" w:lineRule="auto"/>
+            </w:pPr>
+            <w:r>
+              <w:t>Write test cases</w:t>
+            </w:r>
+          </w:p>
+        </w:tc>
+        <w:tc>
+          <w:tcPr>
+            <w:tcW w:w="1086" w:type="dxa"/>
+          </w:tcPr>
+          <w:p>
+            <w:pPr>
+              <w:spacing w:after="0" w:line="240" w:lineRule="auto"/>
+            </w:pPr>
+            <w:r>
+              <w:t>1</w:t>
+            </w:r>
+          </w:p>
+        </w:tc>
+        <w:tc>
+          <w:tcPr>
+            <w:tcW w:w="825" w:type="dxa"/>
+          </w:tcPr>
+          <w:p>
+            <w:pPr>
+              <w:spacing w:after="0" w:line="240" w:lineRule="auto"/>
+            </w:pPr>
+            <w:r>
+              <w:rPr>
+                <w:rFonts w:hint="eastAsia"/>
+              </w:rPr>
+              <w:t>1</w:t>
+            </w:r>
+          </w:p>
+        </w:tc>
+      </w:tr>
+      <w:tr>
+        <w:tc>
+          <w:tcPr>
+            <w:tcW w:w="903" w:type="dxa"/>
+            <w:tcBorders>
+              <w:top w:val="single" w:sz="8" w:space="0" w:color="8064A2"/>
+              <w:bottom w:val="single" w:sz="8" w:space="0" w:color="8064A2"/>
+            </w:tcBorders>
+            <w:tcMar>
+              <w:left w:w="115" w:type="dxa"/>
+              <w:right w:w="115" w:type="dxa"/>
+            </w:tcMar>
+          </w:tcPr>
+          <w:p>
+            <w:pPr>
+              <w:spacing w:after="0" w:line="240" w:lineRule="auto"/>
+              <w:contextualSpacing/>
+              <w:rPr>
+                <w:b/>
+              </w:rPr>
+            </w:pPr>
+            <w:r>
+              <w:rPr>
+                <w:rFonts w:hint="eastAsia"/>
+                <w:b/>
+              </w:rPr>
+              <w:t>T15</w:t>
+            </w:r>
+          </w:p>
+        </w:tc>
+        <w:tc>
+          <w:tcPr>
+            <w:tcW w:w="6435" w:type="dxa"/>
+            <w:tcBorders>
+              <w:top w:val="single" w:sz="8" w:space="0" w:color="8064A2"/>
+              <w:bottom w:val="single" w:sz="8" w:space="0" w:color="8064A2"/>
+            </w:tcBorders>
+            <w:tcMar>
+              <w:left w:w="115" w:type="dxa"/>
+              <w:right w:w="115" w:type="dxa"/>
+            </w:tcMar>
+          </w:tcPr>
+          <w:p>
+            <w:pPr>
+              <w:spacing w:after="0" w:line="240" w:lineRule="auto"/>
+              <w:contextualSpacing/>
+            </w:pPr>
+            <w:r>
+              <w:t>Connected to database</w:t>
+            </w:r>
+          </w:p>
+        </w:tc>
+        <w:tc>
+          <w:tcPr>
+            <w:tcW w:w="1086" w:type="dxa"/>
+            <w:tcBorders>
+              <w:top w:val="single" w:sz="8" w:space="0" w:color="8064A2"/>
+              <w:bottom w:val="single" w:sz="8" w:space="0" w:color="8064A2"/>
+            </w:tcBorders>
+            <w:tcMar>
+              <w:left w:w="115" w:type="dxa"/>
+              <w:right w:w="115" w:type="dxa"/>
+            </w:tcMar>
+          </w:tcPr>
+          <w:p>
+            <w:pPr>
+              <w:spacing w:after="0" w:line="240" w:lineRule="auto"/>
+              <w:contextualSpacing/>
+            </w:pPr>
+            <w:r>
+              <w:rPr>
+                <w:rFonts w:hint="eastAsia"/>
+              </w:rPr>
+              <w:t>2</w:t>
+            </w:r>
+          </w:p>
+        </w:tc>
+        <w:tc>
+          <w:tcPr>
+            <w:tcW w:w="825" w:type="dxa"/>
+            <w:tcBorders>
+              <w:top w:val="single" w:sz="8" w:space="0" w:color="8064A2"/>
+              <w:bottom w:val="single" w:sz="8" w:space="0" w:color="8064A2"/>
+            </w:tcBorders>
+            <w:tcMar>
+              <w:left w:w="115" w:type="dxa"/>
+              <w:right w:w="115" w:type="dxa"/>
+            </w:tcMar>
+          </w:tcPr>
+          <w:p>
+            <w:pPr>
+              <w:spacing w:after="0" w:line="240" w:lineRule="auto"/>
+              <w:contextualSpacing/>
+            </w:pPr>
+            <w:r>
+              <w:rPr>
+                <w:rFonts w:hint="eastAsia"/>
+              </w:rPr>
+              <w:t>3</w:t>
+            </w:r>
+          </w:p>
+        </w:tc>
+      </w:tr>
+      <w:tr>
+        <w:tc>
+          <w:tcPr>
+            <w:tcW w:w="903" w:type="dxa"/>
+            <w:tcMar>
+              <w:left w:w="115" w:type="dxa"/>
+              <w:right w:w="115" w:type="dxa"/>
+            </w:tcMar>
+          </w:tcPr>
+          <w:p>
+            <w:pPr>
+              <w:spacing w:after="0" w:line="240" w:lineRule="auto"/>
+              <w:contextualSpacing/>
+              <w:rPr>
+                <w:b/>
+              </w:rPr>
+            </w:pPr>
+            <w:r>
+              <w:rPr>
+                <w:b/>
+              </w:rPr>
+              <w:t>T16</w:t>
+            </w:r>
+          </w:p>
+        </w:tc>
+        <w:tc>
+          <w:tcPr>
+            <w:tcW w:w="6435" w:type="dxa"/>
+          </w:tcPr>
+          <w:p>
+            <w:pPr>
+              <w:spacing w:after="0" w:line="240" w:lineRule="auto"/>
+            </w:pPr>
+            <w:r>
+              <w:t>Write code to release functions provided in acceptance criteria</w:t>
+            </w:r>
+          </w:p>
+        </w:tc>
+        <w:tc>
+          <w:tcPr>
+            <w:tcW w:w="1086" w:type="dxa"/>
+          </w:tcPr>
+          <w:p>
+            <w:pPr>
+              <w:spacing w:after="0" w:line="240" w:lineRule="auto"/>
+            </w:pPr>
+            <w:r>
+              <w:t>6</w:t>
+            </w:r>
+          </w:p>
+        </w:tc>
+        <w:tc>
+          <w:tcPr>
+            <w:tcW w:w="825" w:type="dxa"/>
+          </w:tcPr>
+          <w:p>
+            <w:pPr>
+              <w:spacing w:after="0" w:line="240" w:lineRule="auto"/>
+            </w:pPr>
+            <w:r>
+              <w:rPr>
+                <w:rFonts w:hint="eastAsia"/>
+              </w:rPr>
+              <w:t>5</w:t>
+            </w:r>
+          </w:p>
+        </w:tc>
+      </w:tr>
+      <w:tr>
+        <w:tc>
+          <w:tcPr>
+            <w:tcW w:w="903" w:type="dxa"/>
+            <w:tcBorders>
+              <w:top w:val="single" w:sz="8" w:space="0" w:color="8064A2"/>
+              <w:bottom w:val="single" w:sz="8" w:space="0" w:color="8064A2"/>
+            </w:tcBorders>
+            <w:tcMar>
+              <w:left w:w="115" w:type="dxa"/>
+              <w:right w:w="115" w:type="dxa"/>
+            </w:tcMar>
+          </w:tcPr>
+          <w:p>
+            <w:pPr>
+              <w:spacing w:after="0" w:line="240" w:lineRule="auto"/>
+              <w:contextualSpacing/>
+              <w:rPr>
+                <w:b/>
+              </w:rPr>
+            </w:pPr>
+            <w:r>
+              <w:rPr>
+                <w:b/>
+              </w:rPr>
+              <w:t>T17</w:t>
+            </w:r>
+          </w:p>
+        </w:tc>
+        <w:tc>
+          <w:tcPr>
+            <w:tcW w:w="6435" w:type="dxa"/>
+            <w:tcBorders>
+              <w:top w:val="single" w:sz="8" w:space="0" w:color="8064A2"/>
+              <w:bottom w:val="single" w:sz="8" w:space="0" w:color="8064A2"/>
+            </w:tcBorders>
+            <w:tcMar>
+              <w:left w:w="115" w:type="dxa"/>
+              <w:right w:w="115" w:type="dxa"/>
+            </w:tcMar>
+          </w:tcPr>
+          <w:p>
+            <w:pPr>
+              <w:spacing w:after="0" w:line="240" w:lineRule="auto"/>
+              <w:contextualSpacing/>
+            </w:pPr>
+            <w:r>
+              <w:t>Verify story is complete (acceptance test)</w:t>
+            </w:r>
+          </w:p>
+        </w:tc>
+        <w:tc>
+          <w:tcPr>
+            <w:tcW w:w="1086" w:type="dxa"/>
+            <w:tcBorders>
+              <w:top w:val="single" w:sz="8" w:space="0" w:color="8064A2"/>
+              <w:bottom w:val="single" w:sz="8" w:space="0" w:color="8064A2"/>
+            </w:tcBorders>
+            <w:tcMar>
+              <w:left w:w="115" w:type="dxa"/>
+              <w:right w:w="115" w:type="dxa"/>
+            </w:tcMar>
+          </w:tcPr>
+          <w:p>
+            <w:pPr>
+              <w:spacing w:after="0" w:line="240" w:lineRule="auto"/>
+              <w:contextualSpacing/>
+            </w:pPr>
+            <w:r>
+              <w:rPr>
+                <w:rFonts w:hint="eastAsia"/>
+              </w:rPr>
+              <w:t>1</w:t>
+            </w:r>
+          </w:p>
+        </w:tc>
+        <w:tc>
+          <w:tcPr>
+            <w:tcW w:w="825" w:type="dxa"/>
+            <w:tcBorders>
+              <w:top w:val="single" w:sz="8" w:space="0" w:color="8064A2"/>
+              <w:bottom w:val="single" w:sz="8" w:space="0" w:color="8064A2"/>
+            </w:tcBorders>
+            <w:tcMar>
+              <w:left w:w="115" w:type="dxa"/>
+              <w:right w:w="115" w:type="dxa"/>
+            </w:tcMar>
+          </w:tcPr>
+          <w:p>
+            <w:pPr>
+              <w:spacing w:after="0" w:line="240" w:lineRule="auto"/>
+              <w:contextualSpacing/>
+            </w:pPr>
+            <w:r>
+              <w:rPr>
+                <w:rFonts w:hint="eastAsia"/>
+              </w:rPr>
+              <w:t>1</w:t>
+            </w:r>
+          </w:p>
+        </w:tc>
+      </w:tr>
+      <w:tr>
+        <w:tc>
+          <w:tcPr>
+            <w:tcW w:w="903" w:type="dxa"/>
+            <w:tcMar>
+              <w:left w:w="115" w:type="dxa"/>
+              <w:right w:w="115" w:type="dxa"/>
+            </w:tcMar>
+          </w:tcPr>
+          <w:p>
+            <w:pPr>
+              <w:spacing w:after="0" w:line="240" w:lineRule="auto"/>
+              <w:contextualSpacing/>
+              <w:rPr>
+                <w:b/>
+              </w:rPr>
+            </w:pPr>
+          </w:p>
+        </w:tc>
+        <w:tc>
+          <w:tcPr>
+            <w:tcW w:w="6435" w:type="dxa"/>
+          </w:tcPr>
+          <w:p>
+            <w:pPr>
+              <w:tabs>
+                <w:tab w:val="right" w:pos="6219"/>
+              </w:tabs>
+              <w:spacing w:after="0" w:line="240" w:lineRule="auto"/>
+            </w:pPr>
+            <w:r>
+              <w:t>Story Points: 8</w:t>
+            </w:r>
+            <w:r>
+              <w:tab/>
+              <w:t>Total Hours:</w:t>
+            </w:r>
+          </w:p>
+        </w:tc>
+        <w:tc>
+          <w:tcPr>
+            <w:tcW w:w="1086" w:type="dxa"/>
+          </w:tcPr>
+          <w:p>
+            <w:pPr>
+              <w:spacing w:after="0" w:line="240" w:lineRule="auto"/>
+            </w:pPr>
+            <w:r>
+              <w:t>14</w:t>
+            </w:r>
+          </w:p>
+        </w:tc>
+        <w:tc>
+          <w:tcPr>
+            <w:tcW w:w="825" w:type="dxa"/>
+          </w:tcPr>
+          <w:p>
+            <w:pPr>
+              <w:spacing w:after="0" w:line="240" w:lineRule="auto"/>
+            </w:pPr>
+            <w:r>
+              <w:rPr>
+                <w:rFonts w:hint="eastAsia"/>
+              </w:rPr>
+              <w:t>14</w:t>
+            </w:r>
+          </w:p>
+        </w:tc>
+      </w:tr>
+    </w:tbl>
     <w:p>
       <w:pPr>
         <w:tabs>
@@ -16521,7 +18859,7 @@
 </file>
 
 <file path=word/endnotes.xml><?xml version="1.0" encoding="utf-8"?>
-<w:endnotes xmlns:wpc="http://schemas.microsoft.com/office/word/2010/wordprocessingCanvas" xmlns:mc="http://schemas.openxmlformats.org/markup-compatibility/2006" xmlns:o="urn:schemas-microsoft-com:office:office" xmlns:r="http://schemas.openxmlformats.org/officeDocument/2006/relationships" xmlns:m="http://schemas.openxmlformats.org/officeDocument/2006/math" xmlns:v="urn:schemas-microsoft-com:vml" xmlns:wp14="http://schemas.microsoft.com/office/word/2010/wordprocessingDrawing" xmlns:wp="http://schemas.openxmlformats.org/drawingml/2006/wordprocessingDrawing" xmlns:w10="urn:schemas-microsoft-com:office:word" xmlns:w="http://schemas.openxmlformats.org/wordprocessingml/2006/main" xmlns:w14="http://schemas.microsoft.com/office/word/2010/wordml" xmlns:w15="http://schemas.microsoft.com/office/word/2012/wordml" xmlns:wpg="http://schemas.microsoft.com/office/word/2010/wordprocessingGroup" xmlns:wpi="http://schemas.microsoft.com/office/word/2010/wordprocessingInk" xmlns:wne="http://schemas.microsoft.com/office/word/2006/wordml" xmlns:wps="http://schemas.microsoft.com/office/word/2010/wordprocessingShape" mc:Ignorable="w14 w15 wp14">
+<w:endnotes xmlns:wpc="http://schemas.microsoft.com/office/word/2010/wordprocessingCanvas" xmlns:cx="http://schemas.microsoft.com/office/drawing/2014/chartex" xmlns:mc="http://schemas.openxmlformats.org/markup-compatibility/2006" xmlns:o="urn:schemas-microsoft-com:office:office" xmlns:r="http://schemas.openxmlformats.org/officeDocument/2006/relationships" xmlns:m="http://schemas.openxmlformats.org/officeDocument/2006/math" xmlns:v="urn:schemas-microsoft-com:vml" xmlns:wp14="http://schemas.microsoft.com/office/word/2010/wordprocessingDrawing" xmlns:wp="http://schemas.openxmlformats.org/drawingml/2006/wordprocessingDrawing" xmlns:w10="urn:schemas-microsoft-com:office:word" xmlns:w="http://schemas.openxmlformats.org/wordprocessingml/2006/main" xmlns:w14="http://schemas.microsoft.com/office/word/2010/wordml" xmlns:w15="http://schemas.microsoft.com/office/word/2012/wordml" xmlns:w16se="http://schemas.microsoft.com/office/word/2015/wordml/symex" xmlns:wpg="http://schemas.microsoft.com/office/word/2010/wordprocessingGroup" xmlns:wpi="http://schemas.microsoft.com/office/word/2010/wordprocessingInk" xmlns:wne="http://schemas.microsoft.com/office/word/2006/wordml" xmlns:wps="http://schemas.microsoft.com/office/word/2010/wordprocessingShape" mc:Ignorable="w14 w15 w16se wp14">
   <w:endnote w:type="separator" w:id="-1">
     <w:p>
       <w:pPr>
@@ -16546,7 +18884,7 @@
 </file>
 
 <file path=word/footer1.xml><?xml version="1.0" encoding="utf-8"?>
-<w:ftr xmlns:wpc="http://schemas.microsoft.com/office/word/2010/wordprocessingCanvas" xmlns:mc="http://schemas.openxmlformats.org/markup-compatibility/2006" xmlns:o="urn:schemas-microsoft-com:office:office" xmlns:r="http://schemas.openxmlformats.org/officeDocument/2006/relationships" xmlns:m="http://schemas.openxmlformats.org/officeDocument/2006/math" xmlns:v="urn:schemas-microsoft-com:vml" xmlns:wp14="http://schemas.microsoft.com/office/word/2010/wordprocessingDrawing" xmlns:wp="http://schemas.openxmlformats.org/drawingml/2006/wordprocessingDrawing" xmlns:w10="urn:schemas-microsoft-com:office:word" xmlns:w="http://schemas.openxmlformats.org/wordprocessingml/2006/main" xmlns:w14="http://schemas.microsoft.com/office/word/2010/wordml" xmlns:w15="http://schemas.microsoft.com/office/word/2012/wordml" xmlns:wpg="http://schemas.microsoft.com/office/word/2010/wordprocessingGroup" xmlns:wpi="http://schemas.microsoft.com/office/word/2010/wordprocessingInk" xmlns:wne="http://schemas.microsoft.com/office/word/2006/wordml" xmlns:wps="http://schemas.microsoft.com/office/word/2010/wordprocessingShape" mc:Ignorable="w14 w15 wp14">
+<w:ftr xmlns:wpc="http://schemas.microsoft.com/office/word/2010/wordprocessingCanvas" xmlns:cx="http://schemas.microsoft.com/office/drawing/2014/chartex" xmlns:mc="http://schemas.openxmlformats.org/markup-compatibility/2006" xmlns:o="urn:schemas-microsoft-com:office:office" xmlns:r="http://schemas.openxmlformats.org/officeDocument/2006/relationships" xmlns:m="http://schemas.openxmlformats.org/officeDocument/2006/math" xmlns:v="urn:schemas-microsoft-com:vml" xmlns:wp14="http://schemas.microsoft.com/office/word/2010/wordprocessingDrawing" xmlns:wp="http://schemas.openxmlformats.org/drawingml/2006/wordprocessingDrawing" xmlns:w10="urn:schemas-microsoft-com:office:word" xmlns:w="http://schemas.openxmlformats.org/wordprocessingml/2006/main" xmlns:w14="http://schemas.microsoft.com/office/word/2010/wordml" xmlns:w15="http://schemas.microsoft.com/office/word/2012/wordml" xmlns:w16se="http://schemas.microsoft.com/office/word/2015/wordml/symex" xmlns:wpg="http://schemas.microsoft.com/office/word/2010/wordprocessingGroup" xmlns:wpi="http://schemas.microsoft.com/office/word/2010/wordprocessingInk" xmlns:wne="http://schemas.microsoft.com/office/word/2006/wordml" xmlns:wps="http://schemas.microsoft.com/office/word/2010/wordprocessingShape" mc:Ignorable="w14 w15 w16se wp14">
   <w:p>
     <w:pPr>
       <w:tabs>
@@ -16569,7 +18907,7 @@
       <w:rPr>
         <w:noProof/>
       </w:rPr>
-      <w:t>13</w:t>
+      <w:t>14</w:t>
     </w:r>
     <w:r>
       <w:fldChar w:fldCharType="end"/>
@@ -16588,7 +18926,7 @@
 </file>
 
 <file path=word/footnotes.xml><?xml version="1.0" encoding="utf-8"?>
-<w:footnotes xmlns:wpc="http://schemas.microsoft.com/office/word/2010/wordprocessingCanvas" xmlns:mc="http://schemas.openxmlformats.org/markup-compatibility/2006" xmlns:o="urn:schemas-microsoft-com:office:office" xmlns:r="http://schemas.openxmlformats.org/officeDocument/2006/relationships" xmlns:m="http://schemas.openxmlformats.org/officeDocument/2006/math" xmlns:v="urn:schemas-microsoft-com:vml" xmlns:wp14="http://schemas.microsoft.com/office/word/2010/wordprocessingDrawing" xmlns:wp="http://schemas.openxmlformats.org/drawingml/2006/wordprocessingDrawing" xmlns:w10="urn:schemas-microsoft-com:office:word" xmlns:w="http://schemas.openxmlformats.org/wordprocessingml/2006/main" xmlns:w14="http://schemas.microsoft.com/office/word/2010/wordml" xmlns:w15="http://schemas.microsoft.com/office/word/2012/wordml" xmlns:wpg="http://schemas.microsoft.com/office/word/2010/wordprocessingGroup" xmlns:wpi="http://schemas.microsoft.com/office/word/2010/wordprocessingInk" xmlns:wne="http://schemas.microsoft.com/office/word/2006/wordml" xmlns:wps="http://schemas.microsoft.com/office/word/2010/wordprocessingShape" mc:Ignorable="w14 w15 wp14">
+<w:footnotes xmlns:wpc="http://schemas.microsoft.com/office/word/2010/wordprocessingCanvas" xmlns:cx="http://schemas.microsoft.com/office/drawing/2014/chartex" xmlns:mc="http://schemas.openxmlformats.org/markup-compatibility/2006" xmlns:o="urn:schemas-microsoft-com:office:office" xmlns:r="http://schemas.openxmlformats.org/officeDocument/2006/relationships" xmlns:m="http://schemas.openxmlformats.org/officeDocument/2006/math" xmlns:v="urn:schemas-microsoft-com:vml" xmlns:wp14="http://schemas.microsoft.com/office/word/2010/wordprocessingDrawing" xmlns:wp="http://schemas.openxmlformats.org/drawingml/2006/wordprocessingDrawing" xmlns:w10="urn:schemas-microsoft-com:office:word" xmlns:w="http://schemas.openxmlformats.org/wordprocessingml/2006/main" xmlns:w14="http://schemas.microsoft.com/office/word/2010/wordml" xmlns:w15="http://schemas.microsoft.com/office/word/2012/wordml" xmlns:w16se="http://schemas.microsoft.com/office/word/2015/wordml/symex" xmlns:wpg="http://schemas.microsoft.com/office/word/2010/wordprocessingGroup" xmlns:wpi="http://schemas.microsoft.com/office/word/2010/wordprocessingInk" xmlns:wne="http://schemas.microsoft.com/office/word/2006/wordml" xmlns:wps="http://schemas.microsoft.com/office/word/2010/wordprocessingShape" mc:Ignorable="w14 w15 w16se wp14">
   <w:footnote w:type="separator" w:id="-1">
     <w:p>
       <w:pPr>
@@ -16613,7 +18951,7 @@
 </file>
 
 <file path=word/styles.xml><?xml version="1.0" encoding="utf-8"?>
-<w:styles xmlns:mc="http://schemas.openxmlformats.org/markup-compatibility/2006" xmlns:r="http://schemas.openxmlformats.org/officeDocument/2006/relationships" xmlns:w="http://schemas.openxmlformats.org/wordprocessingml/2006/main" xmlns:w14="http://schemas.microsoft.com/office/word/2010/wordml" xmlns:w15="http://schemas.microsoft.com/office/word/2012/wordml" mc:Ignorable="w14 w15">
+<w:styles xmlns:mc="http://schemas.openxmlformats.org/markup-compatibility/2006" xmlns:r="http://schemas.openxmlformats.org/officeDocument/2006/relationships" xmlns:w="http://schemas.openxmlformats.org/wordprocessingml/2006/main" xmlns:w14="http://schemas.microsoft.com/office/word/2010/wordml" xmlns:w15="http://schemas.microsoft.com/office/word/2012/wordml" xmlns:w16se="http://schemas.microsoft.com/office/word/2015/wordml/symex" mc:Ignorable="w14 w15 w16se">
   <w:docDefaults>
     <w:rPrDefault>
       <w:rPr>
@@ -17023,7 +19361,7 @@
     <w:name w:val="heading 2"/>
     <w:basedOn w:val="a"/>
     <w:next w:val="a"/>
-    <w:link w:val="2Char"/>
+    <w:link w:val="20"/>
     <w:pPr>
       <w:keepNext/>
       <w:keepLines/>
@@ -17135,7 +19473,7 @@
   <w:style w:type="paragraph" w:styleId="a3">
     <w:name w:val="footer"/>
     <w:basedOn w:val="a"/>
-    <w:link w:val="Char"/>
+    <w:link w:val="a4"/>
     <w:uiPriority w:val="99"/>
     <w:unhideWhenUsed/>
     <w:pPr>
@@ -17151,10 +19489,10 @@
       <w:szCs w:val="18"/>
     </w:rPr>
   </w:style>
-  <w:style w:type="paragraph" w:styleId="a4">
+  <w:style w:type="paragraph" w:styleId="a5">
     <w:name w:val="header"/>
     <w:basedOn w:val="a"/>
-    <w:link w:val="Char0"/>
+    <w:link w:val="a6"/>
     <w:uiPriority w:val="99"/>
     <w:unhideWhenUsed/>
     <w:pPr>
@@ -17174,7 +19512,7 @@
       <w:szCs w:val="18"/>
     </w:rPr>
   </w:style>
-  <w:style w:type="paragraph" w:styleId="a5">
+  <w:style w:type="paragraph" w:styleId="a7">
     <w:name w:val="Subtitle"/>
     <w:basedOn w:val="a"/>
     <w:next w:val="a"/>
@@ -17191,7 +19529,7 @@
       <w:szCs w:val="48"/>
     </w:rPr>
   </w:style>
-  <w:style w:type="paragraph" w:styleId="a6">
+  <w:style w:type="paragraph" w:styleId="a8">
     <w:name w:val="Title"/>
     <w:basedOn w:val="a"/>
     <w:next w:val="a"/>
@@ -17225,7 +19563,7 @@
       <w:lang w:eastAsia="en-US"/>
     </w:rPr>
   </w:style>
-  <w:style w:type="paragraph" w:styleId="20">
+  <w:style w:type="paragraph" w:styleId="21">
     <w:name w:val="toc 2"/>
     <w:basedOn w:val="a"/>
     <w:next w:val="a"/>
@@ -17255,7 +19593,7 @@
       <w:lang w:eastAsia="en-US"/>
     </w:rPr>
   </w:style>
-  <w:style w:type="character" w:styleId="a7">
+  <w:style w:type="character" w:styleId="a9">
     <w:name w:val="Hyperlink"/>
     <w:uiPriority w:val="99"/>
     <w:unhideWhenUsed/>
@@ -17264,17 +19602,17 @@
       <w:u w:val="single"/>
     </w:rPr>
   </w:style>
-  <w:style w:type="character" w:customStyle="1" w:styleId="Char0">
-    <w:name w:val="页眉 Char"/>
-    <w:link w:val="a4"/>
+  <w:style w:type="character" w:customStyle="1" w:styleId="a6">
+    <w:name w:val="页眉 字符"/>
+    <w:link w:val="a5"/>
     <w:uiPriority w:val="99"/>
     <w:rPr>
       <w:sz w:val="18"/>
       <w:szCs w:val="18"/>
     </w:rPr>
   </w:style>
-  <w:style w:type="character" w:customStyle="1" w:styleId="Char">
-    <w:name w:val="页脚 Char"/>
+  <w:style w:type="character" w:customStyle="1" w:styleId="a4">
+    <w:name w:val="页脚 字符"/>
     <w:link w:val="a3"/>
     <w:uiPriority w:val="99"/>
     <w:rPr>
@@ -17282,8 +19620,8 @@
       <w:szCs w:val="18"/>
     </w:rPr>
   </w:style>
-  <w:style w:type="character" w:customStyle="1" w:styleId="2Char">
-    <w:name w:val="标题 2 Char"/>
+  <w:style w:type="character" w:customStyle="1" w:styleId="20">
+    <w:name w:val="标题 2 字符"/>
     <w:link w:val="2"/>
     <w:rsid w:val="000E5ACF"/>
     <w:rPr>

</xml_diff>